<commit_message>
templates de documentos de apresentação de resultados da IT
</commit_message>
<xml_diff>
--- a/Sistema/004-Gerência de Configuração/PGC-Plano de Gerência de configuração.docx
+++ b/Sistema/004-Gerência de Configuração/PGC-Plano de Gerência de configuração.docx
@@ -629,7 +629,7 @@
         <w:tblStyle w:val="a"/>
         <w:tblW w:w="8234" w:type="dxa"/>
         <w:jc w:val="left"/>
-        <w:tblInd w:w="70" w:type="dxa"/>
+        <w:tblInd w:w="64" w:type="dxa"/>
         <w:tblBorders>
           <w:top w:val="single" w:sz="4" w:space="0" w:color="000001"/>
           <w:left w:val="single" w:sz="4" w:space="0" w:color="000001"/>
@@ -638,7 +638,7 @@
         </w:tblBorders>
         <w:tblCellMar>
           <w:top w:w="0" w:type="dxa"/>
-          <w:left w:w="103" w:type="dxa"/>
+          <w:left w:w="98" w:type="dxa"/>
           <w:bottom w:w="0" w:type="dxa"/>
           <w:right w:w="108" w:type="dxa"/>
         </w:tblCellMar>
@@ -662,7 +662,7 @@
             </w:tcBorders>
             <w:shd w:color="auto" w:fill="FFFFFF" w:val="clear"/>
             <w:tcMar>
-              <w:left w:w="103" w:type="dxa"/>
+              <w:left w:w="98" w:type="dxa"/>
             </w:tcMar>
           </w:tcPr>
           <w:p>
@@ -695,7 +695,7 @@
             </w:tcBorders>
             <w:shd w:color="auto" w:fill="FFFFFF" w:val="clear"/>
             <w:tcMar>
-              <w:left w:w="103" w:type="dxa"/>
+              <w:left w:w="98" w:type="dxa"/>
             </w:tcMar>
           </w:tcPr>
           <w:p>
@@ -730,7 +730,7 @@
             </w:tcBorders>
             <w:shd w:color="auto" w:fill="FFFFFF" w:val="clear"/>
             <w:tcMar>
-              <w:left w:w="103" w:type="dxa"/>
+              <w:left w:w="98" w:type="dxa"/>
             </w:tcMar>
           </w:tcPr>
           <w:p>
@@ -766,7 +766,7 @@
             </w:tcBorders>
             <w:shd w:color="auto" w:fill="FFFFFF" w:val="clear"/>
             <w:tcMar>
-              <w:left w:w="103" w:type="dxa"/>
+              <w:left w:w="98" w:type="dxa"/>
             </w:tcMar>
           </w:tcPr>
           <w:p>
@@ -796,7 +796,7 @@
             </w:tcBorders>
             <w:shd w:color="auto" w:fill="FFFFFF" w:val="clear"/>
             <w:tcMar>
-              <w:left w:w="103" w:type="dxa"/>
+              <w:left w:w="98" w:type="dxa"/>
             </w:tcMar>
           </w:tcPr>
           <w:p>
@@ -828,7 +828,7 @@
             </w:tcBorders>
             <w:shd w:color="auto" w:fill="FFFFFF" w:val="clear"/>
             <w:tcMar>
-              <w:left w:w="103" w:type="dxa"/>
+              <w:left w:w="98" w:type="dxa"/>
             </w:tcMar>
           </w:tcPr>
           <w:p>
@@ -861,7 +861,7 @@
             </w:tcBorders>
             <w:shd w:color="auto" w:fill="FFFFFF" w:val="clear"/>
             <w:tcMar>
-              <w:left w:w="103" w:type="dxa"/>
+              <w:left w:w="98" w:type="dxa"/>
             </w:tcMar>
           </w:tcPr>
           <w:p>
@@ -891,7 +891,7 @@
             </w:tcBorders>
             <w:shd w:color="auto" w:fill="FFFFFF" w:val="clear"/>
             <w:tcMar>
-              <w:left w:w="103" w:type="dxa"/>
+              <w:left w:w="98" w:type="dxa"/>
             </w:tcMar>
           </w:tcPr>
           <w:p>
@@ -923,7 +923,7 @@
             </w:tcBorders>
             <w:shd w:color="auto" w:fill="FFFFFF" w:val="clear"/>
             <w:tcMar>
-              <w:left w:w="103" w:type="dxa"/>
+              <w:left w:w="98" w:type="dxa"/>
             </w:tcMar>
           </w:tcPr>
           <w:p>
@@ -956,7 +956,7 @@
             </w:tcBorders>
             <w:shd w:color="auto" w:fill="FFFFFF" w:val="clear"/>
             <w:tcMar>
-              <w:left w:w="103" w:type="dxa"/>
+              <w:left w:w="98" w:type="dxa"/>
             </w:tcMar>
           </w:tcPr>
           <w:p>
@@ -986,7 +986,7 @@
             </w:tcBorders>
             <w:shd w:color="auto" w:fill="FFFFFF" w:val="clear"/>
             <w:tcMar>
-              <w:left w:w="103" w:type="dxa"/>
+              <w:left w:w="98" w:type="dxa"/>
             </w:tcMar>
           </w:tcPr>
           <w:p>
@@ -1018,7 +1018,7 @@
             </w:tcBorders>
             <w:shd w:color="auto" w:fill="FFFFFF" w:val="clear"/>
             <w:tcMar>
-              <w:left w:w="103" w:type="dxa"/>
+              <w:left w:w="98" w:type="dxa"/>
             </w:tcMar>
           </w:tcPr>
           <w:p>
@@ -1051,7 +1051,7 @@
             </w:tcBorders>
             <w:shd w:color="auto" w:fill="FFFFFF" w:val="clear"/>
             <w:tcMar>
-              <w:left w:w="103" w:type="dxa"/>
+              <w:left w:w="98" w:type="dxa"/>
             </w:tcMar>
           </w:tcPr>
           <w:p>
@@ -1081,7 +1081,7 @@
             </w:tcBorders>
             <w:shd w:color="auto" w:fill="FFFFFF" w:val="clear"/>
             <w:tcMar>
-              <w:left w:w="103" w:type="dxa"/>
+              <w:left w:w="98" w:type="dxa"/>
             </w:tcMar>
           </w:tcPr>
           <w:p>
@@ -1113,7 +1113,7 @@
             </w:tcBorders>
             <w:shd w:color="auto" w:fill="FFFFFF" w:val="clear"/>
             <w:tcMar>
-              <w:left w:w="103" w:type="dxa"/>
+              <w:left w:w="98" w:type="dxa"/>
             </w:tcMar>
           </w:tcPr>
           <w:p>
@@ -1146,7 +1146,7 @@
             </w:tcBorders>
             <w:shd w:color="auto" w:fill="FFFFFF" w:val="clear"/>
             <w:tcMar>
-              <w:left w:w="103" w:type="dxa"/>
+              <w:left w:w="98" w:type="dxa"/>
             </w:tcMar>
           </w:tcPr>
           <w:p>
@@ -1176,7 +1176,7 @@
             </w:tcBorders>
             <w:shd w:color="auto" w:fill="FFFFFF" w:val="clear"/>
             <w:tcMar>
-              <w:left w:w="103" w:type="dxa"/>
+              <w:left w:w="98" w:type="dxa"/>
             </w:tcMar>
           </w:tcPr>
           <w:p>
@@ -1208,7 +1208,7 @@
             </w:tcBorders>
             <w:shd w:color="auto" w:fill="FFFFFF" w:val="clear"/>
             <w:tcMar>
-              <w:left w:w="103" w:type="dxa"/>
+              <w:left w:w="98" w:type="dxa"/>
             </w:tcMar>
           </w:tcPr>
           <w:p>
@@ -1241,7 +1241,7 @@
             </w:tcBorders>
             <w:shd w:color="auto" w:fill="FFFFFF" w:val="clear"/>
             <w:tcMar>
-              <w:left w:w="103" w:type="dxa"/>
+              <w:left w:w="98" w:type="dxa"/>
             </w:tcMar>
           </w:tcPr>
           <w:p>
@@ -1271,7 +1271,7 @@
             </w:tcBorders>
             <w:shd w:color="auto" w:fill="FFFFFF" w:val="clear"/>
             <w:tcMar>
-              <w:left w:w="103" w:type="dxa"/>
+              <w:left w:w="98" w:type="dxa"/>
             </w:tcMar>
           </w:tcPr>
           <w:p>
@@ -1303,7 +1303,7 @@
             </w:tcBorders>
             <w:shd w:color="auto" w:fill="FFFFFF" w:val="clear"/>
             <w:tcMar>
-              <w:left w:w="103" w:type="dxa"/>
+              <w:left w:w="98" w:type="dxa"/>
             </w:tcMar>
           </w:tcPr>
           <w:p>
@@ -1336,7 +1336,7 @@
             </w:tcBorders>
             <w:shd w:color="auto" w:fill="FFFFFF" w:val="clear"/>
             <w:tcMar>
-              <w:left w:w="103" w:type="dxa"/>
+              <w:left w:w="98" w:type="dxa"/>
             </w:tcMar>
           </w:tcPr>
           <w:p>
@@ -1366,7 +1366,7 @@
             </w:tcBorders>
             <w:shd w:color="auto" w:fill="FFFFFF" w:val="clear"/>
             <w:tcMar>
-              <w:left w:w="103" w:type="dxa"/>
+              <w:left w:w="98" w:type="dxa"/>
             </w:tcMar>
           </w:tcPr>
           <w:p>
@@ -1398,7 +1398,7 @@
             </w:tcBorders>
             <w:shd w:color="auto" w:fill="FFFFFF" w:val="clear"/>
             <w:tcMar>
-              <w:left w:w="103" w:type="dxa"/>
+              <w:left w:w="98" w:type="dxa"/>
             </w:tcMar>
           </w:tcPr>
           <w:p>
@@ -1431,7 +1431,7 @@
             </w:tcBorders>
             <w:shd w:color="auto" w:fill="FFFFFF" w:val="clear"/>
             <w:tcMar>
-              <w:left w:w="103" w:type="dxa"/>
+              <w:left w:w="98" w:type="dxa"/>
             </w:tcMar>
           </w:tcPr>
           <w:p>
@@ -1461,7 +1461,7 @@
             </w:tcBorders>
             <w:shd w:color="auto" w:fill="FFFFFF" w:val="clear"/>
             <w:tcMar>
-              <w:left w:w="103" w:type="dxa"/>
+              <w:left w:w="98" w:type="dxa"/>
             </w:tcMar>
           </w:tcPr>
           <w:p>
@@ -1493,7 +1493,7 @@
             </w:tcBorders>
             <w:shd w:color="auto" w:fill="FFFFFF" w:val="clear"/>
             <w:tcMar>
-              <w:left w:w="103" w:type="dxa"/>
+              <w:left w:w="98" w:type="dxa"/>
             </w:tcMar>
           </w:tcPr>
           <w:p>
@@ -1526,7 +1526,7 @@
             </w:tcBorders>
             <w:shd w:color="auto" w:fill="FFFFFF" w:val="clear"/>
             <w:tcMar>
-              <w:left w:w="103" w:type="dxa"/>
+              <w:left w:w="98" w:type="dxa"/>
             </w:tcMar>
           </w:tcPr>
           <w:p>
@@ -1556,7 +1556,7 @@
             </w:tcBorders>
             <w:shd w:color="auto" w:fill="FFFFFF" w:val="clear"/>
             <w:tcMar>
-              <w:left w:w="103" w:type="dxa"/>
+              <w:left w:w="98" w:type="dxa"/>
             </w:tcMar>
           </w:tcPr>
           <w:p>
@@ -1588,7 +1588,7 @@
             </w:tcBorders>
             <w:shd w:color="auto" w:fill="FFFFFF" w:val="clear"/>
             <w:tcMar>
-              <w:left w:w="103" w:type="dxa"/>
+              <w:left w:w="98" w:type="dxa"/>
             </w:tcMar>
           </w:tcPr>
           <w:p>
@@ -1711,7 +1711,7 @@
           <w:docPartGallery w:val="Table of Contents"/>
           <w:docPartUnique w:val="true"/>
         </w:docPartObj>
-        <w:id w:val="1802114687"/>
+        <w:id w:val="913047568"/>
       </w:sdtPr>
       <w:sdtContent>
         <w:p>
@@ -1740,6 +1740,7 @@
                 <w:rStyle w:val="Vnculodendice"/>
                 <w:rFonts w:eastAsia="Arial" w:cs="Arial" w:ascii="Arial" w:hAnsi="Arial"/>
                 <w:b/>
+                <w:vanish w:val="false"/>
               </w:rPr>
               <w:t>1.</w:t>
             </w:r>
@@ -1812,6 +1813,7 @@
                 <w:rStyle w:val="Vnculodendice"/>
                 <w:rFonts w:eastAsia="Arial" w:cs="Arial" w:ascii="Arial" w:hAnsi="Arial"/>
                 <w:b/>
+                <w:vanish w:val="false"/>
               </w:rPr>
               <w:t>1.1.</w:t>
             </w:r>
@@ -1884,6 +1886,7 @@
                 <w:rStyle w:val="Vnculodendice"/>
                 <w:rFonts w:eastAsia="Arial" w:cs="Arial" w:ascii="Arial" w:hAnsi="Arial"/>
                 <w:b/>
+                <w:vanish w:val="false"/>
               </w:rPr>
               <w:t>1.2.</w:t>
             </w:r>
@@ -1956,6 +1959,7 @@
                 <w:rStyle w:val="Vnculodendice"/>
                 <w:rFonts w:eastAsia="Arial" w:cs="Arial" w:ascii="Arial" w:hAnsi="Arial"/>
                 <w:b/>
+                <w:vanish w:val="false"/>
               </w:rPr>
               <w:t>1.3.</w:t>
             </w:r>
@@ -2028,6 +2032,7 @@
                 <w:rStyle w:val="Vnculodendice"/>
                 <w:rFonts w:eastAsia="Arial" w:cs="Arial" w:ascii="Arial" w:hAnsi="Arial"/>
                 <w:b/>
+                <w:vanish w:val="false"/>
               </w:rPr>
               <w:t>2.</w:t>
             </w:r>
@@ -2100,6 +2105,7 @@
                 <w:rStyle w:val="Vnculodendice"/>
                 <w:rFonts w:eastAsia="Arial" w:cs="Arial" w:ascii="Arial" w:hAnsi="Arial"/>
                 <w:b/>
+                <w:vanish w:val="false"/>
               </w:rPr>
               <w:t>2.1.</w:t>
             </w:r>
@@ -2172,6 +2178,7 @@
                 <w:rStyle w:val="Vnculodendice"/>
                 <w:rFonts w:eastAsia="Arial" w:cs="Arial" w:ascii="Arial" w:hAnsi="Arial"/>
                 <w:b/>
+                <w:vanish w:val="false"/>
               </w:rPr>
               <w:t>2.1.1.</w:t>
             </w:r>
@@ -2244,6 +2251,7 @@
                 <w:rStyle w:val="Vnculodendice"/>
                 <w:rFonts w:eastAsia="Arial" w:cs="Arial" w:ascii="Arial" w:hAnsi="Arial"/>
                 <w:b/>
+                <w:vanish w:val="false"/>
               </w:rPr>
               <w:t>3.</w:t>
             </w:r>
@@ -2316,6 +2324,7 @@
                 <w:rStyle w:val="Vnculodendice"/>
                 <w:rFonts w:eastAsia="Arial" w:cs="Arial" w:ascii="Arial" w:hAnsi="Arial"/>
                 <w:b/>
+                <w:vanish w:val="false"/>
               </w:rPr>
               <w:t>3.1.</w:t>
             </w:r>
@@ -2388,6 +2397,7 @@
                 <w:rStyle w:val="Vnculodendice"/>
                 <w:rFonts w:eastAsia="Arial" w:cs="Arial" w:ascii="Arial" w:hAnsi="Arial"/>
                 <w:b/>
+                <w:vanish w:val="false"/>
               </w:rPr>
               <w:t>3.2.</w:t>
             </w:r>
@@ -2460,6 +2470,7 @@
                 <w:rStyle w:val="Vnculodendice"/>
                 <w:rFonts w:eastAsia="Arial" w:cs="Arial" w:ascii="Arial" w:hAnsi="Arial"/>
                 <w:b/>
+                <w:vanish w:val="false"/>
               </w:rPr>
               <w:t>3.3.</w:t>
             </w:r>
@@ -2532,6 +2543,7 @@
                 <w:rStyle w:val="Vnculodendice"/>
                 <w:rFonts w:eastAsia="Arial" w:cs="Arial" w:ascii="Arial" w:hAnsi="Arial"/>
                 <w:b/>
+                <w:vanish w:val="false"/>
               </w:rPr>
               <w:t>4.</w:t>
             </w:r>
@@ -2604,6 +2616,7 @@
                 <w:rStyle w:val="Vnculodendice"/>
                 <w:rFonts w:eastAsia="Arial" w:cs="Arial" w:ascii="Arial" w:hAnsi="Arial"/>
                 <w:b/>
+                <w:vanish w:val="false"/>
               </w:rPr>
               <w:t>4.1.</w:t>
             </w:r>
@@ -2676,6 +2689,7 @@
                 <w:rStyle w:val="Vnculodendice"/>
                 <w:rFonts w:eastAsia="Arial" w:cs="Arial" w:ascii="Arial" w:hAnsi="Arial"/>
                 <w:b/>
+                <w:vanish w:val="false"/>
               </w:rPr>
               <w:t>5.</w:t>
             </w:r>
@@ -3153,7 +3167,7 @@
         </w:tblBorders>
         <w:tblCellMar>
           <w:top w:w="0" w:type="dxa"/>
-          <w:left w:w="103" w:type="dxa"/>
+          <w:left w:w="98" w:type="dxa"/>
           <w:bottom w:w="0" w:type="dxa"/>
           <w:right w:w="108" w:type="dxa"/>
         </w:tblCellMar>
@@ -3176,7 +3190,7 @@
             </w:tcBorders>
             <w:shd w:color="auto" w:fill="E7E6E6" w:themeFill="background2" w:val="clear"/>
             <w:tcMar>
-              <w:left w:w="103" w:type="dxa"/>
+              <w:left w:w="98" w:type="dxa"/>
             </w:tcMar>
           </w:tcPr>
           <w:p>
@@ -3209,7 +3223,7 @@
             </w:tcBorders>
             <w:shd w:color="auto" w:fill="E7E6E6" w:themeFill="background2" w:val="clear"/>
             <w:tcMar>
-              <w:left w:w="103" w:type="dxa"/>
+              <w:left w:w="98" w:type="dxa"/>
             </w:tcMar>
           </w:tcPr>
           <w:p>
@@ -3243,7 +3257,7 @@
             </w:tcBorders>
             <w:shd w:color="auto" w:fill="FFFFFF" w:val="clear"/>
             <w:tcMar>
-              <w:left w:w="103" w:type="dxa"/>
+              <w:left w:w="98" w:type="dxa"/>
             </w:tcMar>
           </w:tcPr>
           <w:p>
@@ -3276,7 +3290,7 @@
             </w:tcBorders>
             <w:shd w:color="auto" w:fill="FFFFFF" w:val="clear"/>
             <w:tcMar>
-              <w:left w:w="103" w:type="dxa"/>
+              <w:left w:w="98" w:type="dxa"/>
             </w:tcMar>
           </w:tcPr>
           <w:p>
@@ -3310,7 +3324,7 @@
             </w:tcBorders>
             <w:shd w:color="auto" w:fill="FFFFFF" w:val="clear"/>
             <w:tcMar>
-              <w:left w:w="103" w:type="dxa"/>
+              <w:left w:w="98" w:type="dxa"/>
             </w:tcMar>
           </w:tcPr>
           <w:p>
@@ -3343,7 +3357,7 @@
             </w:tcBorders>
             <w:shd w:color="auto" w:fill="FFFFFF" w:val="clear"/>
             <w:tcMar>
-              <w:left w:w="103" w:type="dxa"/>
+              <w:left w:w="98" w:type="dxa"/>
             </w:tcMar>
           </w:tcPr>
           <w:p>
@@ -3377,7 +3391,7 @@
             </w:tcBorders>
             <w:shd w:color="auto" w:fill="FFFFFF" w:val="clear"/>
             <w:tcMar>
-              <w:left w:w="103" w:type="dxa"/>
+              <w:left w:w="98" w:type="dxa"/>
             </w:tcMar>
           </w:tcPr>
           <w:p>
@@ -3410,7 +3424,7 @@
             </w:tcBorders>
             <w:shd w:color="auto" w:fill="FFFFFF" w:val="clear"/>
             <w:tcMar>
-              <w:left w:w="103" w:type="dxa"/>
+              <w:left w:w="98" w:type="dxa"/>
             </w:tcMar>
           </w:tcPr>
           <w:p>
@@ -3570,6 +3584,7 @@
             <w:webHidden/>
             <w:rStyle w:val="LinkdaInternet"/>
             <w:rFonts w:eastAsia="Arial" w:cs="Arial" w:ascii="Arial" w:hAnsi="Arial"/>
+            <w:vanish/>
           </w:rPr>
           <w:t>Git</w:t>
         </w:r>
@@ -3806,21 +3821,14 @@
           <w:rFonts w:eastAsia="Arial" w:cs="Arial" w:ascii="Arial" w:hAnsi="Arial"/>
           <w:i/>
         </w:rPr>
-        <w:t xml:space="preserve">   </w:t>
+        <w:t xml:space="preserve">    </w:t>
       </w:r>
       <w:r>
         <w:rPr>
           <w:rFonts w:eastAsia="Arial" w:cs="Arial" w:ascii="Arial" w:hAnsi="Arial"/>
           <w:i/>
         </w:rPr>
-        <w:t>|  +-</w:t>
-      </w:r>
-      <w:r>
-        <w:rPr>
-          <w:rFonts w:eastAsia="Arial" w:cs="Arial" w:ascii="Arial" w:hAnsi="Arial"/>
-          <w:i/>
-        </w:rPr>
-        <w:t>Implementacao</w:t>
+        <w:t>|  +-Implementacao</w:t>
       </w:r>
     </w:p>
     <w:p>
@@ -3836,7 +3844,7 @@
           <w:rFonts w:eastAsia="Arial" w:cs="Arial" w:ascii="Arial" w:hAnsi="Arial"/>
           <w:i/>
         </w:rPr>
-        <w:t xml:space="preserve">  </w:t>
+        <w:t xml:space="preserve">    </w:t>
       </w:r>
       <w:r>
         <w:rPr>
@@ -3957,25 +3965,28 @@
         <w:spacing w:lineRule="auto" w:line="360"/>
         <w:ind w:left="720" w:hanging="0"/>
         <w:jc w:val="both"/>
-        <w:rPr>
-          <w:rFonts w:ascii="Arial" w:hAnsi="Arial" w:eastAsia="Arial" w:cs="Arial"/>
+        <w:rPr/>
+      </w:pPr>
+      <w:r>
+        <w:rPr>
+          <w:rFonts w:eastAsia="Arial" w:cs="Arial" w:ascii="Arial" w:hAnsi="Arial"/>
           <w:i/>
+        </w:rPr>
+        <w:t xml:space="preserve">   </w:t>
+      </w:r>
+      <w:r>
+        <w:rPr>
+          <w:rFonts w:eastAsia="Arial" w:cs="Arial" w:ascii="Arial" w:hAnsi="Arial"/>
           <w:i/>
         </w:rPr>
-      </w:pPr>
+        <w:t>| +-</w:t>
+      </w:r>
       <w:r>
         <w:rPr>
           <w:rFonts w:eastAsia="Arial" w:cs="Arial" w:ascii="Arial" w:hAnsi="Arial"/>
           <w:i/>
         </w:rPr>
-        <w:t xml:space="preserve">   </w:t>
-      </w:r>
-      <w:r>
-        <w:rPr>
-          <w:rFonts w:eastAsia="Arial" w:cs="Arial" w:ascii="Arial" w:hAnsi="Arial"/>
-          <w:i/>
-        </w:rPr>
-        <w:t>| +-CONSVVV-ITYYY</w:t>
+        <w:t>Iteracao -XX</w:t>
       </w:r>
     </w:p>
     <w:p>
@@ -4004,25 +4015,28 @@
         <w:spacing w:lineRule="auto" w:line="360"/>
         <w:ind w:left="720" w:hanging="0"/>
         <w:jc w:val="both"/>
-        <w:rPr>
-          <w:rFonts w:ascii="Arial" w:hAnsi="Arial" w:eastAsia="Arial" w:cs="Arial"/>
+        <w:rPr/>
+      </w:pPr>
+      <w:r>
+        <w:rPr>
+          <w:rFonts w:eastAsia="Arial" w:cs="Arial" w:ascii="Arial" w:hAnsi="Arial"/>
           <w:i/>
+        </w:rPr>
+        <w:t xml:space="preserve">   </w:t>
+      </w:r>
+      <w:r>
+        <w:rPr>
+          <w:rFonts w:eastAsia="Arial" w:cs="Arial" w:ascii="Arial" w:hAnsi="Arial"/>
           <w:i/>
         </w:rPr>
-      </w:pPr>
+        <w:t>|  +-</w:t>
+      </w:r>
       <w:r>
         <w:rPr>
           <w:rFonts w:eastAsia="Arial" w:cs="Arial" w:ascii="Arial" w:hAnsi="Arial"/>
           <w:i/>
         </w:rPr>
-        <w:t xml:space="preserve">   </w:t>
-      </w:r>
-      <w:r>
-        <w:rPr>
-          <w:rFonts w:eastAsia="Arial" w:cs="Arial" w:ascii="Arial" w:hAnsi="Arial"/>
-          <w:i/>
-        </w:rPr>
-        <w:t>|  +-CONSVVV-ITYYY</w:t>
+        <w:t>Iteracao-XX</w:t>
       </w:r>
     </w:p>
     <w:p>
@@ -4086,7 +4100,7 @@
         <w:tblStyle w:val="a1"/>
         <w:tblW w:w="8166" w:type="dxa"/>
         <w:jc w:val="left"/>
-        <w:tblInd w:w="109" w:type="dxa"/>
+        <w:tblInd w:w="104" w:type="dxa"/>
         <w:tblBorders>
           <w:top w:val="single" w:sz="4" w:space="0" w:color="000001"/>
           <w:left w:val="single" w:sz="4" w:space="0" w:color="000001"/>
@@ -4095,7 +4109,7 @@
         </w:tblBorders>
         <w:tblCellMar>
           <w:top w:w="0" w:type="dxa"/>
-          <w:left w:w="103" w:type="dxa"/>
+          <w:left w:w="98" w:type="dxa"/>
           <w:bottom w:w="0" w:type="dxa"/>
           <w:right w:w="108" w:type="dxa"/>
         </w:tblCellMar>
@@ -4119,7 +4133,7 @@
             </w:tcBorders>
             <w:shd w:color="auto" w:fill="EFEFEF" w:val="clear"/>
             <w:tcMar>
-              <w:left w:w="103" w:type="dxa"/>
+              <w:left w:w="98" w:type="dxa"/>
             </w:tcMar>
           </w:tcPr>
           <w:p>
@@ -4151,7 +4165,7 @@
             </w:tcBorders>
             <w:shd w:color="auto" w:fill="EFEFEF" w:val="clear"/>
             <w:tcMar>
-              <w:left w:w="103" w:type="dxa"/>
+              <w:left w:w="98" w:type="dxa"/>
             </w:tcMar>
           </w:tcPr>
           <w:p>
@@ -4185,7 +4199,7 @@
             </w:tcBorders>
             <w:shd w:color="auto" w:fill="EFEFEF" w:val="clear"/>
             <w:tcMar>
-              <w:left w:w="103" w:type="dxa"/>
+              <w:left w:w="98" w:type="dxa"/>
             </w:tcMar>
           </w:tcPr>
           <w:p>
@@ -4221,7 +4235,7 @@
             </w:tcBorders>
             <w:shd w:color="auto" w:fill="FFFFFF" w:val="clear"/>
             <w:tcMar>
-              <w:left w:w="103" w:type="dxa"/>
+              <w:left w:w="98" w:type="dxa"/>
             </w:tcMar>
           </w:tcPr>
           <w:p>
@@ -4252,7 +4266,7 @@
             </w:tcBorders>
             <w:shd w:color="auto" w:fill="FFFFFF" w:val="clear"/>
             <w:tcMar>
-              <w:left w:w="103" w:type="dxa"/>
+              <w:left w:w="98" w:type="dxa"/>
             </w:tcMar>
           </w:tcPr>
           <w:p>
@@ -4285,7 +4299,7 @@
             </w:tcBorders>
             <w:shd w:color="auto" w:fill="FFFFFF" w:val="clear"/>
             <w:tcMar>
-              <w:left w:w="103" w:type="dxa"/>
+              <w:left w:w="98" w:type="dxa"/>
             </w:tcMar>
           </w:tcPr>
           <w:p>
@@ -4321,7 +4335,7 @@
             </w:tcBorders>
             <w:shd w:color="auto" w:fill="FFFFFF" w:val="clear"/>
             <w:tcMar>
-              <w:left w:w="103" w:type="dxa"/>
+              <w:left w:w="98" w:type="dxa"/>
             </w:tcMar>
           </w:tcPr>
           <w:p>
@@ -4351,7 +4365,7 @@
             </w:tcBorders>
             <w:shd w:color="auto" w:fill="FFFFFF" w:val="clear"/>
             <w:tcMar>
-              <w:left w:w="103" w:type="dxa"/>
+              <w:left w:w="98" w:type="dxa"/>
             </w:tcMar>
           </w:tcPr>
           <w:p>
@@ -4384,7 +4398,7 @@
             </w:tcBorders>
             <w:shd w:color="auto" w:fill="FFFFFF" w:val="clear"/>
             <w:tcMar>
-              <w:left w:w="103" w:type="dxa"/>
+              <w:left w:w="98" w:type="dxa"/>
             </w:tcMar>
           </w:tcPr>
           <w:p>
@@ -4420,7 +4434,7 @@
             </w:tcBorders>
             <w:shd w:color="auto" w:fill="FFFFFF" w:val="clear"/>
             <w:tcMar>
-              <w:left w:w="103" w:type="dxa"/>
+              <w:left w:w="98" w:type="dxa"/>
             </w:tcMar>
           </w:tcPr>
           <w:p>
@@ -4450,7 +4464,7 @@
             </w:tcBorders>
             <w:shd w:color="auto" w:fill="FFFFFF" w:val="clear"/>
             <w:tcMar>
-              <w:left w:w="103" w:type="dxa"/>
+              <w:left w:w="98" w:type="dxa"/>
             </w:tcMar>
           </w:tcPr>
           <w:p>
@@ -4483,7 +4497,7 @@
             </w:tcBorders>
             <w:shd w:color="auto" w:fill="FFFFFF" w:val="clear"/>
             <w:tcMar>
-              <w:left w:w="103" w:type="dxa"/>
+              <w:left w:w="98" w:type="dxa"/>
             </w:tcMar>
           </w:tcPr>
           <w:p>
@@ -4519,7 +4533,7 @@
             </w:tcBorders>
             <w:shd w:color="auto" w:fill="FFFFFF" w:val="clear"/>
             <w:tcMar>
-              <w:left w:w="103" w:type="dxa"/>
+              <w:left w:w="98" w:type="dxa"/>
             </w:tcMar>
           </w:tcPr>
           <w:p>
@@ -4549,7 +4563,7 @@
             </w:tcBorders>
             <w:shd w:color="auto" w:fill="FFFFFF" w:val="clear"/>
             <w:tcMar>
-              <w:left w:w="103" w:type="dxa"/>
+              <w:left w:w="98" w:type="dxa"/>
             </w:tcMar>
           </w:tcPr>
           <w:p>
@@ -4582,7 +4596,7 @@
             </w:tcBorders>
             <w:shd w:color="auto" w:fill="FFFFFF" w:val="clear"/>
             <w:tcMar>
-              <w:left w:w="103" w:type="dxa"/>
+              <w:left w:w="98" w:type="dxa"/>
             </w:tcMar>
           </w:tcPr>
           <w:p>
@@ -4618,7 +4632,7 @@
             </w:tcBorders>
             <w:shd w:color="auto" w:fill="FFFFFF" w:val="clear"/>
             <w:tcMar>
-              <w:left w:w="103" w:type="dxa"/>
+              <w:left w:w="98" w:type="dxa"/>
             </w:tcMar>
           </w:tcPr>
           <w:p>
@@ -4648,7 +4662,7 @@
             </w:tcBorders>
             <w:shd w:color="auto" w:fill="FFFFFF" w:val="clear"/>
             <w:tcMar>
-              <w:left w:w="103" w:type="dxa"/>
+              <w:left w:w="98" w:type="dxa"/>
             </w:tcMar>
           </w:tcPr>
           <w:p>
@@ -4681,7 +4695,7 @@
             </w:tcBorders>
             <w:shd w:color="auto" w:fill="FFFFFF" w:val="clear"/>
             <w:tcMar>
-              <w:left w:w="103" w:type="dxa"/>
+              <w:left w:w="98" w:type="dxa"/>
             </w:tcMar>
           </w:tcPr>
           <w:p>
@@ -4717,7 +4731,7 @@
             </w:tcBorders>
             <w:shd w:color="auto" w:fill="FFFFFF" w:val="clear"/>
             <w:tcMar>
-              <w:left w:w="103" w:type="dxa"/>
+              <w:left w:w="98" w:type="dxa"/>
             </w:tcMar>
           </w:tcPr>
           <w:p>
@@ -4748,7 +4762,7 @@
             </w:tcBorders>
             <w:shd w:color="auto" w:fill="FFFFFF" w:val="clear"/>
             <w:tcMar>
-              <w:left w:w="103" w:type="dxa"/>
+              <w:left w:w="98" w:type="dxa"/>
             </w:tcMar>
           </w:tcPr>
           <w:p>
@@ -4781,7 +4795,7 @@
             </w:tcBorders>
             <w:shd w:color="auto" w:fill="FFFFFF" w:val="clear"/>
             <w:tcMar>
-              <w:left w:w="103" w:type="dxa"/>
+              <w:left w:w="98" w:type="dxa"/>
             </w:tcMar>
           </w:tcPr>
           <w:p>
@@ -4817,7 +4831,7 @@
             </w:tcBorders>
             <w:shd w:color="auto" w:fill="FFFFFF" w:val="clear"/>
             <w:tcMar>
-              <w:left w:w="103" w:type="dxa"/>
+              <w:left w:w="98" w:type="dxa"/>
             </w:tcMar>
           </w:tcPr>
           <w:p>
@@ -4847,7 +4861,7 @@
             </w:tcBorders>
             <w:shd w:color="auto" w:fill="FFFFFF" w:val="clear"/>
             <w:tcMar>
-              <w:left w:w="103" w:type="dxa"/>
+              <w:left w:w="98" w:type="dxa"/>
             </w:tcMar>
           </w:tcPr>
           <w:p>
@@ -4880,7 +4894,7 @@
             </w:tcBorders>
             <w:shd w:color="auto" w:fill="FFFFFF" w:val="clear"/>
             <w:tcMar>
-              <w:left w:w="103" w:type="dxa"/>
+              <w:left w:w="98" w:type="dxa"/>
             </w:tcMar>
           </w:tcPr>
           <w:p>
@@ -4916,7 +4930,7 @@
             </w:tcBorders>
             <w:shd w:color="auto" w:fill="FFFFFF" w:val="clear"/>
             <w:tcMar>
-              <w:left w:w="103" w:type="dxa"/>
+              <w:left w:w="98" w:type="dxa"/>
             </w:tcMar>
           </w:tcPr>
           <w:p>
@@ -4946,7 +4960,7 @@
             </w:tcBorders>
             <w:shd w:color="auto" w:fill="FFFFFF" w:val="clear"/>
             <w:tcMar>
-              <w:left w:w="103" w:type="dxa"/>
+              <w:left w:w="98" w:type="dxa"/>
             </w:tcMar>
           </w:tcPr>
           <w:p>
@@ -4979,7 +4993,7 @@
             </w:tcBorders>
             <w:shd w:color="auto" w:fill="FFFFFF" w:val="clear"/>
             <w:tcMar>
-              <w:left w:w="103" w:type="dxa"/>
+              <w:left w:w="98" w:type="dxa"/>
             </w:tcMar>
           </w:tcPr>
           <w:p>
@@ -5015,7 +5029,7 @@
             </w:tcBorders>
             <w:shd w:color="auto" w:fill="FFFFFF" w:val="clear"/>
             <w:tcMar>
-              <w:left w:w="103" w:type="dxa"/>
+              <w:left w:w="98" w:type="dxa"/>
             </w:tcMar>
           </w:tcPr>
           <w:p>
@@ -5045,7 +5059,7 @@
             </w:tcBorders>
             <w:shd w:color="auto" w:fill="FFFFFF" w:val="clear"/>
             <w:tcMar>
-              <w:left w:w="103" w:type="dxa"/>
+              <w:left w:w="98" w:type="dxa"/>
             </w:tcMar>
           </w:tcPr>
           <w:p>
@@ -5078,7 +5092,7 @@
             </w:tcBorders>
             <w:shd w:color="auto" w:fill="FFFFFF" w:val="clear"/>
             <w:tcMar>
-              <w:left w:w="103" w:type="dxa"/>
+              <w:left w:w="98" w:type="dxa"/>
             </w:tcMar>
           </w:tcPr>
           <w:p>
@@ -5395,7 +5409,7 @@
         <w:tblStyle w:val="a2"/>
         <w:tblW w:w="8270" w:type="dxa"/>
         <w:jc w:val="left"/>
-        <w:tblInd w:w="109" w:type="dxa"/>
+        <w:tblInd w:w="104" w:type="dxa"/>
         <w:tblBorders>
           <w:top w:val="single" w:sz="4" w:space="0" w:color="000001"/>
           <w:left w:val="single" w:sz="4" w:space="0" w:color="000001"/>
@@ -5404,7 +5418,7 @@
         </w:tblBorders>
         <w:tblCellMar>
           <w:top w:w="0" w:type="dxa"/>
-          <w:left w:w="103" w:type="dxa"/>
+          <w:left w:w="98" w:type="dxa"/>
           <w:bottom w:w="0" w:type="dxa"/>
           <w:right w:w="108" w:type="dxa"/>
         </w:tblCellMar>
@@ -5427,7 +5441,7 @@
             </w:tcBorders>
             <w:shd w:color="auto" w:fill="F3F3F3" w:val="clear"/>
             <w:tcMar>
-              <w:left w:w="103" w:type="dxa"/>
+              <w:left w:w="98" w:type="dxa"/>
             </w:tcMar>
           </w:tcPr>
           <w:p>
@@ -5460,7 +5474,7 @@
             </w:tcBorders>
             <w:shd w:color="auto" w:fill="F3F3F3" w:val="clear"/>
             <w:tcMar>
-              <w:left w:w="103" w:type="dxa"/>
+              <w:left w:w="98" w:type="dxa"/>
             </w:tcMar>
           </w:tcPr>
           <w:p>
@@ -5494,7 +5508,7 @@
             </w:tcBorders>
             <w:shd w:color="auto" w:fill="FFFFFF" w:val="clear"/>
             <w:tcMar>
-              <w:left w:w="103" w:type="dxa"/>
+              <w:left w:w="98" w:type="dxa"/>
             </w:tcMar>
           </w:tcPr>
           <w:p>
@@ -5527,7 +5541,7 @@
             </w:tcBorders>
             <w:shd w:color="auto" w:fill="FFFFFF" w:val="clear"/>
             <w:tcMar>
-              <w:left w:w="103" w:type="dxa"/>
+              <w:left w:w="98" w:type="dxa"/>
             </w:tcMar>
           </w:tcPr>
           <w:p>
@@ -5563,7 +5577,7 @@
             </w:tcBorders>
             <w:shd w:color="auto" w:fill="FFFFFF" w:val="clear"/>
             <w:tcMar>
-              <w:left w:w="103" w:type="dxa"/>
+              <w:left w:w="98" w:type="dxa"/>
             </w:tcMar>
             <w:vAlign w:val="bottom"/>
           </w:tcPr>
@@ -5596,7 +5610,7 @@
             </w:tcBorders>
             <w:shd w:color="auto" w:fill="FFFFFF" w:val="clear"/>
             <w:tcMar>
-              <w:left w:w="103" w:type="dxa"/>
+              <w:left w:w="98" w:type="dxa"/>
             </w:tcMar>
             <w:vAlign w:val="bottom"/>
           </w:tcPr>
@@ -5630,7 +5644,7 @@
             </w:tcBorders>
             <w:shd w:color="auto" w:fill="FFFFFF" w:val="clear"/>
             <w:tcMar>
-              <w:left w:w="103" w:type="dxa"/>
+              <w:left w:w="98" w:type="dxa"/>
             </w:tcMar>
           </w:tcPr>
           <w:p>
@@ -5663,7 +5677,7 @@
             </w:tcBorders>
             <w:shd w:color="auto" w:fill="FFFFFF" w:val="clear"/>
             <w:tcMar>
-              <w:left w:w="103" w:type="dxa"/>
+              <w:left w:w="98" w:type="dxa"/>
             </w:tcMar>
           </w:tcPr>
           <w:p>
@@ -5697,7 +5711,7 @@
             </w:tcBorders>
             <w:shd w:color="auto" w:fill="FFFFFF" w:val="clear"/>
             <w:tcMar>
-              <w:left w:w="103" w:type="dxa"/>
+              <w:left w:w="98" w:type="dxa"/>
             </w:tcMar>
           </w:tcPr>
           <w:p>
@@ -5730,7 +5744,7 @@
             </w:tcBorders>
             <w:shd w:color="auto" w:fill="FFFFFF" w:val="clear"/>
             <w:tcMar>
-              <w:left w:w="103" w:type="dxa"/>
+              <w:left w:w="98" w:type="dxa"/>
             </w:tcMar>
           </w:tcPr>
           <w:p>
@@ -5764,7 +5778,7 @@
             </w:tcBorders>
             <w:shd w:color="auto" w:fill="FFFFFF" w:val="clear"/>
             <w:tcMar>
-              <w:left w:w="103" w:type="dxa"/>
+              <w:left w:w="98" w:type="dxa"/>
             </w:tcMar>
           </w:tcPr>
           <w:p>
@@ -5797,7 +5811,7 @@
             </w:tcBorders>
             <w:shd w:color="auto" w:fill="FFFFFF" w:val="clear"/>
             <w:tcMar>
-              <w:left w:w="103" w:type="dxa"/>
+              <w:left w:w="98" w:type="dxa"/>
             </w:tcMar>
           </w:tcPr>
           <w:p>
@@ -5831,7 +5845,7 @@
             </w:tcBorders>
             <w:shd w:color="auto" w:fill="FFFFFF" w:val="clear"/>
             <w:tcMar>
-              <w:left w:w="103" w:type="dxa"/>
+              <w:left w:w="98" w:type="dxa"/>
             </w:tcMar>
           </w:tcPr>
           <w:p>
@@ -5864,7 +5878,7 @@
             </w:tcBorders>
             <w:shd w:color="auto" w:fill="FFFFFF" w:val="clear"/>
             <w:tcMar>
-              <w:left w:w="103" w:type="dxa"/>
+              <w:left w:w="98" w:type="dxa"/>
             </w:tcMar>
           </w:tcPr>
           <w:p>
@@ -5898,7 +5912,7 @@
             </w:tcBorders>
             <w:shd w:color="auto" w:fill="FFFFFF" w:val="clear"/>
             <w:tcMar>
-              <w:left w:w="103" w:type="dxa"/>
+              <w:left w:w="98" w:type="dxa"/>
             </w:tcMar>
           </w:tcPr>
           <w:p>
@@ -5931,7 +5945,7 @@
             </w:tcBorders>
             <w:shd w:color="auto" w:fill="FFFFFF" w:val="clear"/>
             <w:tcMar>
-              <w:left w:w="103" w:type="dxa"/>
+              <w:left w:w="98" w:type="dxa"/>
             </w:tcMar>
           </w:tcPr>
           <w:p>
@@ -5965,7 +5979,7 @@
             </w:tcBorders>
             <w:shd w:color="auto" w:fill="FFFFFF" w:val="clear"/>
             <w:tcMar>
-              <w:left w:w="103" w:type="dxa"/>
+              <w:left w:w="98" w:type="dxa"/>
             </w:tcMar>
           </w:tcPr>
           <w:p>
@@ -5998,7 +6012,7 @@
             </w:tcBorders>
             <w:shd w:color="auto" w:fill="FFFFFF" w:val="clear"/>
             <w:tcMar>
-              <w:left w:w="103" w:type="dxa"/>
+              <w:left w:w="98" w:type="dxa"/>
             </w:tcMar>
           </w:tcPr>
           <w:p>
@@ -6032,7 +6046,7 @@
             </w:tcBorders>
             <w:shd w:color="auto" w:fill="FFFFFF" w:val="clear"/>
             <w:tcMar>
-              <w:left w:w="103" w:type="dxa"/>
+              <w:left w:w="98" w:type="dxa"/>
             </w:tcMar>
           </w:tcPr>
           <w:p>
@@ -6065,7 +6079,7 @@
             </w:tcBorders>
             <w:shd w:color="auto" w:fill="FFFFFF" w:val="clear"/>
             <w:tcMar>
-              <w:left w:w="103" w:type="dxa"/>
+              <w:left w:w="98" w:type="dxa"/>
             </w:tcMar>
           </w:tcPr>
           <w:p>
@@ -6099,7 +6113,7 @@
             </w:tcBorders>
             <w:shd w:color="auto" w:fill="FFFFFF" w:val="clear"/>
             <w:tcMar>
-              <w:left w:w="103" w:type="dxa"/>
+              <w:left w:w="98" w:type="dxa"/>
             </w:tcMar>
           </w:tcPr>
           <w:p>
@@ -6132,7 +6146,7 @@
             </w:tcBorders>
             <w:shd w:color="auto" w:fill="FFFFFF" w:val="clear"/>
             <w:tcMar>
-              <w:left w:w="103" w:type="dxa"/>
+              <w:left w:w="98" w:type="dxa"/>
             </w:tcMar>
           </w:tcPr>
           <w:p>
@@ -6166,7 +6180,7 @@
             </w:tcBorders>
             <w:shd w:color="auto" w:fill="FFFFFF" w:val="clear"/>
             <w:tcMar>
-              <w:left w:w="103" w:type="dxa"/>
+              <w:left w:w="98" w:type="dxa"/>
             </w:tcMar>
           </w:tcPr>
           <w:p>
@@ -6199,7 +6213,7 @@
             </w:tcBorders>
             <w:shd w:color="auto" w:fill="FFFFFF" w:val="clear"/>
             <w:tcMar>
-              <w:left w:w="103" w:type="dxa"/>
+              <w:left w:w="98" w:type="dxa"/>
             </w:tcMar>
           </w:tcPr>
           <w:p>
@@ -6233,7 +6247,7 @@
             </w:tcBorders>
             <w:shd w:color="auto" w:fill="FFFFFF" w:val="clear"/>
             <w:tcMar>
-              <w:left w:w="103" w:type="dxa"/>
+              <w:left w:w="98" w:type="dxa"/>
             </w:tcMar>
           </w:tcPr>
           <w:p>
@@ -6266,7 +6280,7 @@
             </w:tcBorders>
             <w:shd w:color="auto" w:fill="FFFFFF" w:val="clear"/>
             <w:tcMar>
-              <w:left w:w="103" w:type="dxa"/>
+              <w:left w:w="98" w:type="dxa"/>
             </w:tcMar>
           </w:tcPr>
           <w:p>
@@ -6293,13 +6307,14 @@
           <w:tcPr>
             <w:tcW w:w="2409" w:type="dxa"/>
             <w:tcBorders>
-              <w:left w:val="single" w:sz="4" w:space="0" w:color="000001"/>
-              <w:bottom w:val="single" w:sz="4" w:space="0" w:color="000001"/>
-              <w:insideH w:val="single" w:sz="4" w:space="0" w:color="000001"/>
-            </w:tcBorders>
-            <w:shd w:color="auto" w:fill="FFFFFF" w:val="clear"/>
-            <w:tcMar>
-              <w:left w:w="103" w:type="dxa"/>
+              <w:top w:val="single" w:sz="4" w:space="0" w:color="000001"/>
+              <w:left w:val="single" w:sz="4" w:space="0" w:color="000001"/>
+              <w:bottom w:val="single" w:sz="4" w:space="0" w:color="000001"/>
+              <w:insideH w:val="single" w:sz="4" w:space="0" w:color="000001"/>
+            </w:tcBorders>
+            <w:shd w:color="auto" w:fill="FFFFFF" w:val="clear"/>
+            <w:tcMar>
+              <w:left w:w="98" w:type="dxa"/>
             </w:tcMar>
           </w:tcPr>
           <w:p>
@@ -6323,6 +6338,7 @@
           <w:tcPr>
             <w:tcW w:w="5860" w:type="dxa"/>
             <w:tcBorders>
+              <w:top w:val="single" w:sz="4" w:space="0" w:color="000001"/>
               <w:left w:val="single" w:sz="4" w:space="0" w:color="000001"/>
               <w:bottom w:val="single" w:sz="4" w:space="0" w:color="000001"/>
               <w:right w:val="single" w:sz="4" w:space="0" w:color="000001"/>
@@ -6331,7 +6347,7 @@
             </w:tcBorders>
             <w:shd w:color="auto" w:fill="FFFFFF" w:val="clear"/>
             <w:tcMar>
-              <w:left w:w="103" w:type="dxa"/>
+              <w:left w:w="98" w:type="dxa"/>
             </w:tcMar>
           </w:tcPr>
           <w:p>
@@ -6415,8 +6431,6 @@
           <w:color w:val="00000A"/>
         </w:rPr>
       </w:pPr>
-      <w:bookmarkStart w:id="10" w:name="_Toc478159982"/>
-      <w:bookmarkStart w:id="11" w:name="_Toc478159982"/>
       <w:r>
         <w:rPr>
           <w:rFonts w:eastAsia="Arial" w:cs="Arial" w:ascii="Arial" w:hAnsi="Arial"/>
@@ -6442,8 +6456,8 @@
           <w:color w:val="00000A"/>
         </w:rPr>
       </w:pPr>
-      <w:bookmarkStart w:id="12" w:name="_Toc478159982"/>
-      <w:bookmarkEnd w:id="12"/>
+      <w:bookmarkStart w:id="10" w:name="_Toc478159982"/>
+      <w:bookmarkEnd w:id="10"/>
       <w:r>
         <w:rPr>
           <w:rFonts w:eastAsia="Arial" w:cs="Arial" w:ascii="Arial" w:hAnsi="Arial"/>
@@ -6628,8 +6642,8 @@
           <w:color w:val="00000A"/>
         </w:rPr>
       </w:pPr>
-      <w:bookmarkStart w:id="13" w:name="_Toc478159983"/>
-      <w:bookmarkEnd w:id="13"/>
+      <w:bookmarkStart w:id="11" w:name="_Toc478159983"/>
+      <w:bookmarkEnd w:id="11"/>
       <w:r>
         <w:rPr>
           <w:rFonts w:eastAsia="Arial" w:cs="Arial" w:ascii="Arial" w:hAnsi="Arial"/>
@@ -6933,8 +6947,8 @@
           <w:color w:val="00000A"/>
         </w:rPr>
       </w:pPr>
-      <w:bookmarkStart w:id="14" w:name="_Toc478159984"/>
-      <w:bookmarkEnd w:id="14"/>
+      <w:bookmarkStart w:id="12" w:name="_Toc478159984"/>
+      <w:bookmarkEnd w:id="12"/>
       <w:r>
         <w:rPr>
           <w:rFonts w:eastAsia="Arial" w:cs="Arial" w:ascii="Arial" w:hAnsi="Arial"/>
@@ -6962,8 +6976,8 @@
           <w:color w:val="00000A"/>
         </w:rPr>
       </w:pPr>
-      <w:bookmarkStart w:id="15" w:name="_Toc478159985"/>
-      <w:bookmarkEnd w:id="15"/>
+      <w:bookmarkStart w:id="13" w:name="_Toc478159985"/>
+      <w:bookmarkEnd w:id="13"/>
       <w:r>
         <w:rPr>
           <w:rFonts w:eastAsia="Arial" w:cs="Arial" w:ascii="Arial" w:hAnsi="Arial"/>
@@ -7001,7 +7015,7 @@
         <w:tblStyle w:val="a3"/>
         <w:tblW w:w="8843" w:type="dxa"/>
         <w:jc w:val="left"/>
-        <w:tblInd w:w="109" w:type="dxa"/>
+        <w:tblInd w:w="104" w:type="dxa"/>
         <w:tblBorders>
           <w:top w:val="single" w:sz="4" w:space="0" w:color="000001"/>
           <w:left w:val="single" w:sz="4" w:space="0" w:color="000001"/>
@@ -7010,15 +7024,15 @@
         </w:tblBorders>
         <w:tblCellMar>
           <w:top w:w="0" w:type="dxa"/>
-          <w:left w:w="103" w:type="dxa"/>
+          <w:left w:w="98" w:type="dxa"/>
           <w:bottom w:w="0" w:type="dxa"/>
           <w:right w:w="108" w:type="dxa"/>
         </w:tblCellMar>
         <w:tblLook w:val="0000" w:noVBand="0" w:noHBand="0" w:lastColumn="0" w:firstColumn="0" w:lastRow="0" w:firstRow="0"/>
       </w:tblPr>
       <w:tblGrid>
-        <w:gridCol w:w="1842"/>
-        <w:gridCol w:w="2846"/>
+        <w:gridCol w:w="1841"/>
+        <w:gridCol w:w="2847"/>
         <w:gridCol w:w="2145"/>
         <w:gridCol w:w="2009"/>
       </w:tblGrid>
@@ -7026,7 +7040,7 @@
         <w:trPr/>
         <w:tc>
           <w:tcPr>
-            <w:tcW w:w="1842" w:type="dxa"/>
+            <w:tcW w:w="1841" w:type="dxa"/>
             <w:tcBorders>
               <w:top w:val="single" w:sz="4" w:space="0" w:color="000001"/>
               <w:left w:val="single" w:sz="4" w:space="0" w:color="000001"/>
@@ -7035,7 +7049,7 @@
             </w:tcBorders>
             <w:shd w:color="auto" w:fill="F3F3F3" w:val="clear"/>
             <w:tcMar>
-              <w:left w:w="103" w:type="dxa"/>
+              <w:left w:w="98" w:type="dxa"/>
             </w:tcMar>
           </w:tcPr>
           <w:p>
@@ -7057,7 +7071,7 @@
         </w:tc>
         <w:tc>
           <w:tcPr>
-            <w:tcW w:w="2846" w:type="dxa"/>
+            <w:tcW w:w="2847" w:type="dxa"/>
             <w:tcBorders>
               <w:top w:val="single" w:sz="4" w:space="0" w:color="000001"/>
               <w:left w:val="single" w:sz="4" w:space="0" w:color="000001"/>
@@ -7066,7 +7080,7 @@
             </w:tcBorders>
             <w:shd w:color="auto" w:fill="F3F3F3" w:val="clear"/>
             <w:tcMar>
-              <w:left w:w="103" w:type="dxa"/>
+              <w:left w:w="98" w:type="dxa"/>
             </w:tcMar>
           </w:tcPr>
           <w:p>
@@ -7097,7 +7111,7 @@
             </w:tcBorders>
             <w:shd w:color="auto" w:fill="F3F3F3" w:val="clear"/>
             <w:tcMar>
-              <w:left w:w="103" w:type="dxa"/>
+              <w:left w:w="98" w:type="dxa"/>
             </w:tcMar>
           </w:tcPr>
           <w:p>
@@ -7130,7 +7144,7 @@
             </w:tcBorders>
             <w:shd w:color="auto" w:fill="F3F3F3" w:val="clear"/>
             <w:tcMar>
-              <w:left w:w="103" w:type="dxa"/>
+              <w:left w:w="98" w:type="dxa"/>
             </w:tcMar>
           </w:tcPr>
           <w:p>
@@ -7155,16 +7169,16 @@
         <w:trPr/>
         <w:tc>
           <w:tcPr>
-            <w:tcW w:w="1842" w:type="dxa"/>
-            <w:tcBorders>
-              <w:top w:val="single" w:sz="4" w:space="0" w:color="000001"/>
-              <w:left w:val="single" w:sz="4" w:space="0" w:color="000001"/>
-              <w:bottom w:val="single" w:sz="4" w:space="0" w:color="000001"/>
-              <w:insideH w:val="single" w:sz="4" w:space="0" w:color="000001"/>
-            </w:tcBorders>
-            <w:shd w:color="auto" w:fill="FFFFFF" w:val="clear"/>
-            <w:tcMar>
-              <w:left w:w="103" w:type="dxa"/>
+            <w:tcW w:w="1841" w:type="dxa"/>
+            <w:tcBorders>
+              <w:top w:val="single" w:sz="4" w:space="0" w:color="000001"/>
+              <w:left w:val="single" w:sz="4" w:space="0" w:color="000001"/>
+              <w:bottom w:val="single" w:sz="4" w:space="0" w:color="000001"/>
+              <w:insideH w:val="single" w:sz="4" w:space="0" w:color="000001"/>
+            </w:tcBorders>
+            <w:shd w:color="auto" w:fill="FFFFFF" w:val="clear"/>
+            <w:tcMar>
+              <w:left w:w="98" w:type="dxa"/>
             </w:tcMar>
           </w:tcPr>
           <w:p>
@@ -7186,16 +7200,16 @@
         </w:tc>
         <w:tc>
           <w:tcPr>
-            <w:tcW w:w="2846" w:type="dxa"/>
-            <w:tcBorders>
-              <w:top w:val="single" w:sz="4" w:space="0" w:color="000001"/>
-              <w:left w:val="single" w:sz="4" w:space="0" w:color="000001"/>
-              <w:bottom w:val="single" w:sz="4" w:space="0" w:color="000001"/>
-              <w:insideH w:val="single" w:sz="4" w:space="0" w:color="000001"/>
-            </w:tcBorders>
-            <w:shd w:color="auto" w:fill="FFFFFF" w:val="clear"/>
-            <w:tcMar>
-              <w:left w:w="103" w:type="dxa"/>
+            <w:tcW w:w="2847" w:type="dxa"/>
+            <w:tcBorders>
+              <w:top w:val="single" w:sz="4" w:space="0" w:color="000001"/>
+              <w:left w:val="single" w:sz="4" w:space="0" w:color="000001"/>
+              <w:bottom w:val="single" w:sz="4" w:space="0" w:color="000001"/>
+              <w:insideH w:val="single" w:sz="4" w:space="0" w:color="000001"/>
+            </w:tcBorders>
+            <w:shd w:color="auto" w:fill="FFFFFF" w:val="clear"/>
+            <w:tcMar>
+              <w:left w:w="98" w:type="dxa"/>
             </w:tcMar>
           </w:tcPr>
           <w:p>
@@ -7226,7 +7240,7 @@
             </w:tcBorders>
             <w:shd w:color="auto" w:fill="FFFFFF" w:val="clear"/>
             <w:tcMar>
-              <w:left w:w="103" w:type="dxa"/>
+              <w:left w:w="98" w:type="dxa"/>
             </w:tcMar>
           </w:tcPr>
           <w:p>
@@ -7259,7 +7273,7 @@
             </w:tcBorders>
             <w:shd w:color="auto" w:fill="FFFFFF" w:val="clear"/>
             <w:tcMar>
-              <w:left w:w="103" w:type="dxa"/>
+              <w:left w:w="98" w:type="dxa"/>
             </w:tcMar>
           </w:tcPr>
           <w:p>
@@ -7284,16 +7298,16 @@
         <w:trPr/>
         <w:tc>
           <w:tcPr>
-            <w:tcW w:w="1842" w:type="dxa"/>
-            <w:tcBorders>
-              <w:top w:val="single" w:sz="4" w:space="0" w:color="000001"/>
-              <w:left w:val="single" w:sz="4" w:space="0" w:color="000001"/>
-              <w:bottom w:val="single" w:sz="4" w:space="0" w:color="000001"/>
-              <w:insideH w:val="single" w:sz="4" w:space="0" w:color="000001"/>
-            </w:tcBorders>
-            <w:shd w:color="auto" w:fill="FFFFFF" w:val="clear"/>
-            <w:tcMar>
-              <w:left w:w="103" w:type="dxa"/>
+            <w:tcW w:w="1841" w:type="dxa"/>
+            <w:tcBorders>
+              <w:top w:val="single" w:sz="4" w:space="0" w:color="000001"/>
+              <w:left w:val="single" w:sz="4" w:space="0" w:color="000001"/>
+              <w:bottom w:val="single" w:sz="4" w:space="0" w:color="000001"/>
+              <w:insideH w:val="single" w:sz="4" w:space="0" w:color="000001"/>
+            </w:tcBorders>
+            <w:shd w:color="auto" w:fill="FFFFFF" w:val="clear"/>
+            <w:tcMar>
+              <w:left w:w="98" w:type="dxa"/>
             </w:tcMar>
           </w:tcPr>
           <w:p>
@@ -7315,16 +7329,16 @@
         </w:tc>
         <w:tc>
           <w:tcPr>
-            <w:tcW w:w="2846" w:type="dxa"/>
-            <w:tcBorders>
-              <w:top w:val="single" w:sz="4" w:space="0" w:color="000001"/>
-              <w:left w:val="single" w:sz="4" w:space="0" w:color="000001"/>
-              <w:bottom w:val="single" w:sz="4" w:space="0" w:color="000001"/>
-              <w:insideH w:val="single" w:sz="4" w:space="0" w:color="000001"/>
-            </w:tcBorders>
-            <w:shd w:color="auto" w:fill="FFFFFF" w:val="clear"/>
-            <w:tcMar>
-              <w:left w:w="103" w:type="dxa"/>
+            <w:tcW w:w="2847" w:type="dxa"/>
+            <w:tcBorders>
+              <w:top w:val="single" w:sz="4" w:space="0" w:color="000001"/>
+              <w:left w:val="single" w:sz="4" w:space="0" w:color="000001"/>
+              <w:bottom w:val="single" w:sz="4" w:space="0" w:color="000001"/>
+              <w:insideH w:val="single" w:sz="4" w:space="0" w:color="000001"/>
+            </w:tcBorders>
+            <w:shd w:color="auto" w:fill="FFFFFF" w:val="clear"/>
+            <w:tcMar>
+              <w:left w:w="98" w:type="dxa"/>
             </w:tcMar>
           </w:tcPr>
           <w:p>
@@ -7355,7 +7369,7 @@
             </w:tcBorders>
             <w:shd w:color="auto" w:fill="FFFFFF" w:val="clear"/>
             <w:tcMar>
-              <w:left w:w="103" w:type="dxa"/>
+              <w:left w:w="98" w:type="dxa"/>
             </w:tcMar>
           </w:tcPr>
           <w:p>
@@ -7388,7 +7402,7 @@
             </w:tcBorders>
             <w:shd w:color="auto" w:fill="FFFFFF" w:val="clear"/>
             <w:tcMar>
-              <w:left w:w="103" w:type="dxa"/>
+              <w:left w:w="98" w:type="dxa"/>
             </w:tcMar>
           </w:tcPr>
           <w:p>
@@ -7413,16 +7427,16 @@
         <w:trPr/>
         <w:tc>
           <w:tcPr>
-            <w:tcW w:w="1842" w:type="dxa"/>
-            <w:tcBorders>
-              <w:top w:val="single" w:sz="4" w:space="0" w:color="000001"/>
-              <w:left w:val="single" w:sz="4" w:space="0" w:color="000001"/>
-              <w:bottom w:val="single" w:sz="4" w:space="0" w:color="000001"/>
-              <w:insideH w:val="single" w:sz="4" w:space="0" w:color="000001"/>
-            </w:tcBorders>
-            <w:shd w:color="auto" w:fill="FFFFFF" w:val="clear"/>
-            <w:tcMar>
-              <w:left w:w="103" w:type="dxa"/>
+            <w:tcW w:w="1841" w:type="dxa"/>
+            <w:tcBorders>
+              <w:top w:val="single" w:sz="4" w:space="0" w:color="000001"/>
+              <w:left w:val="single" w:sz="4" w:space="0" w:color="000001"/>
+              <w:bottom w:val="single" w:sz="4" w:space="0" w:color="000001"/>
+              <w:insideH w:val="single" w:sz="4" w:space="0" w:color="000001"/>
+            </w:tcBorders>
+            <w:shd w:color="auto" w:fill="FFFFFF" w:val="clear"/>
+            <w:tcMar>
+              <w:left w:w="98" w:type="dxa"/>
             </w:tcMar>
           </w:tcPr>
           <w:p>
@@ -7444,16 +7458,16 @@
         </w:tc>
         <w:tc>
           <w:tcPr>
-            <w:tcW w:w="2846" w:type="dxa"/>
-            <w:tcBorders>
-              <w:top w:val="single" w:sz="4" w:space="0" w:color="000001"/>
-              <w:left w:val="single" w:sz="4" w:space="0" w:color="000001"/>
-              <w:bottom w:val="single" w:sz="4" w:space="0" w:color="000001"/>
-              <w:insideH w:val="single" w:sz="4" w:space="0" w:color="000001"/>
-            </w:tcBorders>
-            <w:shd w:color="auto" w:fill="FFFFFF" w:val="clear"/>
-            <w:tcMar>
-              <w:left w:w="103" w:type="dxa"/>
+            <w:tcW w:w="2847" w:type="dxa"/>
+            <w:tcBorders>
+              <w:top w:val="single" w:sz="4" w:space="0" w:color="000001"/>
+              <w:left w:val="single" w:sz="4" w:space="0" w:color="000001"/>
+              <w:bottom w:val="single" w:sz="4" w:space="0" w:color="000001"/>
+              <w:insideH w:val="single" w:sz="4" w:space="0" w:color="000001"/>
+            </w:tcBorders>
+            <w:shd w:color="auto" w:fill="FFFFFF" w:val="clear"/>
+            <w:tcMar>
+              <w:left w:w="98" w:type="dxa"/>
             </w:tcMar>
           </w:tcPr>
           <w:p>
@@ -7484,7 +7498,7 @@
             </w:tcBorders>
             <w:shd w:color="auto" w:fill="FFFFFF" w:val="clear"/>
             <w:tcMar>
-              <w:left w:w="103" w:type="dxa"/>
+              <w:left w:w="98" w:type="dxa"/>
             </w:tcMar>
           </w:tcPr>
           <w:p>
@@ -7517,7 +7531,7 @@
             </w:tcBorders>
             <w:shd w:color="auto" w:fill="FFFFFF" w:val="clear"/>
             <w:tcMar>
-              <w:left w:w="103" w:type="dxa"/>
+              <w:left w:w="98" w:type="dxa"/>
             </w:tcMar>
           </w:tcPr>
           <w:p>
@@ -7542,16 +7556,16 @@
         <w:trPr/>
         <w:tc>
           <w:tcPr>
-            <w:tcW w:w="1842" w:type="dxa"/>
-            <w:tcBorders>
-              <w:top w:val="single" w:sz="4" w:space="0" w:color="000001"/>
-              <w:left w:val="single" w:sz="4" w:space="0" w:color="000001"/>
-              <w:bottom w:val="single" w:sz="4" w:space="0" w:color="000001"/>
-              <w:insideH w:val="single" w:sz="4" w:space="0" w:color="000001"/>
-            </w:tcBorders>
-            <w:shd w:color="auto" w:fill="FFFFFF" w:val="clear"/>
-            <w:tcMar>
-              <w:left w:w="103" w:type="dxa"/>
+            <w:tcW w:w="1841" w:type="dxa"/>
+            <w:tcBorders>
+              <w:top w:val="single" w:sz="4" w:space="0" w:color="000001"/>
+              <w:left w:val="single" w:sz="4" w:space="0" w:color="000001"/>
+              <w:bottom w:val="single" w:sz="4" w:space="0" w:color="000001"/>
+              <w:insideH w:val="single" w:sz="4" w:space="0" w:color="000001"/>
+            </w:tcBorders>
+            <w:shd w:color="auto" w:fill="FFFFFF" w:val="clear"/>
+            <w:tcMar>
+              <w:left w:w="98" w:type="dxa"/>
             </w:tcMar>
           </w:tcPr>
           <w:p>
@@ -7573,16 +7587,16 @@
         </w:tc>
         <w:tc>
           <w:tcPr>
-            <w:tcW w:w="2846" w:type="dxa"/>
-            <w:tcBorders>
-              <w:top w:val="single" w:sz="4" w:space="0" w:color="000001"/>
-              <w:left w:val="single" w:sz="4" w:space="0" w:color="000001"/>
-              <w:bottom w:val="single" w:sz="4" w:space="0" w:color="000001"/>
-              <w:insideH w:val="single" w:sz="4" w:space="0" w:color="000001"/>
-            </w:tcBorders>
-            <w:shd w:color="auto" w:fill="FFFFFF" w:val="clear"/>
-            <w:tcMar>
-              <w:left w:w="103" w:type="dxa"/>
+            <w:tcW w:w="2847" w:type="dxa"/>
+            <w:tcBorders>
+              <w:top w:val="single" w:sz="4" w:space="0" w:color="000001"/>
+              <w:left w:val="single" w:sz="4" w:space="0" w:color="000001"/>
+              <w:bottom w:val="single" w:sz="4" w:space="0" w:color="000001"/>
+              <w:insideH w:val="single" w:sz="4" w:space="0" w:color="000001"/>
+            </w:tcBorders>
+            <w:shd w:color="auto" w:fill="FFFFFF" w:val="clear"/>
+            <w:tcMar>
+              <w:left w:w="98" w:type="dxa"/>
             </w:tcMar>
           </w:tcPr>
           <w:p>
@@ -7614,7 +7628,7 @@
             </w:tcBorders>
             <w:shd w:color="auto" w:fill="FFFFFF" w:val="clear"/>
             <w:tcMar>
-              <w:left w:w="103" w:type="dxa"/>
+              <w:left w:w="98" w:type="dxa"/>
             </w:tcMar>
           </w:tcPr>
           <w:p>
@@ -7647,7 +7661,7 @@
             </w:tcBorders>
             <w:shd w:color="auto" w:fill="FFFFFF" w:val="clear"/>
             <w:tcMar>
-              <w:left w:w="103" w:type="dxa"/>
+              <w:left w:w="98" w:type="dxa"/>
             </w:tcMar>
           </w:tcPr>
           <w:p>
@@ -7674,16 +7688,16 @@
         <w:trPr/>
         <w:tc>
           <w:tcPr>
-            <w:tcW w:w="1842" w:type="dxa"/>
-            <w:tcBorders>
-              <w:top w:val="single" w:sz="4" w:space="0" w:color="000001"/>
-              <w:left w:val="single" w:sz="4" w:space="0" w:color="000001"/>
-              <w:bottom w:val="single" w:sz="4" w:space="0" w:color="000001"/>
-              <w:insideH w:val="single" w:sz="4" w:space="0" w:color="000001"/>
-            </w:tcBorders>
-            <w:shd w:color="auto" w:fill="FFFFFF" w:val="clear"/>
-            <w:tcMar>
-              <w:left w:w="103" w:type="dxa"/>
+            <w:tcW w:w="1841" w:type="dxa"/>
+            <w:tcBorders>
+              <w:top w:val="single" w:sz="4" w:space="0" w:color="000001"/>
+              <w:left w:val="single" w:sz="4" w:space="0" w:color="000001"/>
+              <w:bottom w:val="single" w:sz="4" w:space="0" w:color="000001"/>
+              <w:insideH w:val="single" w:sz="4" w:space="0" w:color="000001"/>
+            </w:tcBorders>
+            <w:shd w:color="auto" w:fill="FFFFFF" w:val="clear"/>
+            <w:tcMar>
+              <w:left w:w="98" w:type="dxa"/>
             </w:tcMar>
           </w:tcPr>
           <w:p>
@@ -7705,16 +7719,16 @@
         </w:tc>
         <w:tc>
           <w:tcPr>
-            <w:tcW w:w="2846" w:type="dxa"/>
-            <w:tcBorders>
-              <w:top w:val="single" w:sz="4" w:space="0" w:color="000001"/>
-              <w:left w:val="single" w:sz="4" w:space="0" w:color="000001"/>
-              <w:bottom w:val="single" w:sz="4" w:space="0" w:color="000001"/>
-              <w:insideH w:val="single" w:sz="4" w:space="0" w:color="000001"/>
-            </w:tcBorders>
-            <w:shd w:color="auto" w:fill="FFFFFF" w:val="clear"/>
-            <w:tcMar>
-              <w:left w:w="103" w:type="dxa"/>
+            <w:tcW w:w="2847" w:type="dxa"/>
+            <w:tcBorders>
+              <w:top w:val="single" w:sz="4" w:space="0" w:color="000001"/>
+              <w:left w:val="single" w:sz="4" w:space="0" w:color="000001"/>
+              <w:bottom w:val="single" w:sz="4" w:space="0" w:color="000001"/>
+              <w:insideH w:val="single" w:sz="4" w:space="0" w:color="000001"/>
+            </w:tcBorders>
+            <w:shd w:color="auto" w:fill="FFFFFF" w:val="clear"/>
+            <w:tcMar>
+              <w:left w:w="98" w:type="dxa"/>
             </w:tcMar>
           </w:tcPr>
           <w:p>
@@ -7745,7 +7759,7 @@
             </w:tcBorders>
             <w:shd w:color="auto" w:fill="FFFFFF" w:val="clear"/>
             <w:tcMar>
-              <w:left w:w="103" w:type="dxa"/>
+              <w:left w:w="98" w:type="dxa"/>
             </w:tcMar>
           </w:tcPr>
           <w:p>
@@ -7778,7 +7792,7 @@
             </w:tcBorders>
             <w:shd w:color="auto" w:fill="FFFFFF" w:val="clear"/>
             <w:tcMar>
-              <w:left w:w="103" w:type="dxa"/>
+              <w:left w:w="98" w:type="dxa"/>
             </w:tcMar>
           </w:tcPr>
           <w:p>
@@ -7803,16 +7817,16 @@
         <w:trPr/>
         <w:tc>
           <w:tcPr>
-            <w:tcW w:w="1842" w:type="dxa"/>
-            <w:tcBorders>
-              <w:top w:val="single" w:sz="4" w:space="0" w:color="000001"/>
-              <w:left w:val="single" w:sz="4" w:space="0" w:color="000001"/>
-              <w:bottom w:val="single" w:sz="4" w:space="0" w:color="000001"/>
-              <w:insideH w:val="single" w:sz="4" w:space="0" w:color="000001"/>
-            </w:tcBorders>
-            <w:shd w:color="auto" w:fill="FFFFFF" w:val="clear"/>
-            <w:tcMar>
-              <w:left w:w="103" w:type="dxa"/>
+            <w:tcW w:w="1841" w:type="dxa"/>
+            <w:tcBorders>
+              <w:top w:val="single" w:sz="4" w:space="0" w:color="000001"/>
+              <w:left w:val="single" w:sz="4" w:space="0" w:color="000001"/>
+              <w:bottom w:val="single" w:sz="4" w:space="0" w:color="000001"/>
+              <w:insideH w:val="single" w:sz="4" w:space="0" w:color="000001"/>
+            </w:tcBorders>
+            <w:shd w:color="auto" w:fill="FFFFFF" w:val="clear"/>
+            <w:tcMar>
+              <w:left w:w="98" w:type="dxa"/>
             </w:tcMar>
           </w:tcPr>
           <w:p>
@@ -7834,16 +7848,16 @@
         </w:tc>
         <w:tc>
           <w:tcPr>
-            <w:tcW w:w="2846" w:type="dxa"/>
-            <w:tcBorders>
-              <w:top w:val="single" w:sz="4" w:space="0" w:color="000001"/>
-              <w:left w:val="single" w:sz="4" w:space="0" w:color="000001"/>
-              <w:bottom w:val="single" w:sz="4" w:space="0" w:color="000001"/>
-              <w:insideH w:val="single" w:sz="4" w:space="0" w:color="000001"/>
-            </w:tcBorders>
-            <w:shd w:color="auto" w:fill="FFFFFF" w:val="clear"/>
-            <w:tcMar>
-              <w:left w:w="103" w:type="dxa"/>
+            <w:tcW w:w="2847" w:type="dxa"/>
+            <w:tcBorders>
+              <w:top w:val="single" w:sz="4" w:space="0" w:color="000001"/>
+              <w:left w:val="single" w:sz="4" w:space="0" w:color="000001"/>
+              <w:bottom w:val="single" w:sz="4" w:space="0" w:color="000001"/>
+              <w:insideH w:val="single" w:sz="4" w:space="0" w:color="000001"/>
+            </w:tcBorders>
+            <w:shd w:color="auto" w:fill="FFFFFF" w:val="clear"/>
+            <w:tcMar>
+              <w:left w:w="98" w:type="dxa"/>
             </w:tcMar>
           </w:tcPr>
           <w:p>
@@ -7874,7 +7888,7 @@
             </w:tcBorders>
             <w:shd w:color="auto" w:fill="FFFFFF" w:val="clear"/>
             <w:tcMar>
-              <w:left w:w="103" w:type="dxa"/>
+              <w:left w:w="98" w:type="dxa"/>
             </w:tcMar>
           </w:tcPr>
           <w:p>
@@ -7907,7 +7921,7 @@
             </w:tcBorders>
             <w:shd w:color="auto" w:fill="FFFFFF" w:val="clear"/>
             <w:tcMar>
-              <w:left w:w="103" w:type="dxa"/>
+              <w:left w:w="98" w:type="dxa"/>
             </w:tcMar>
           </w:tcPr>
           <w:p>
@@ -7932,16 +7946,16 @@
         <w:trPr/>
         <w:tc>
           <w:tcPr>
-            <w:tcW w:w="1842" w:type="dxa"/>
-            <w:tcBorders>
-              <w:top w:val="single" w:sz="4" w:space="0" w:color="000001"/>
-              <w:left w:val="single" w:sz="4" w:space="0" w:color="000001"/>
-              <w:bottom w:val="single" w:sz="4" w:space="0" w:color="000001"/>
-              <w:insideH w:val="single" w:sz="4" w:space="0" w:color="000001"/>
-            </w:tcBorders>
-            <w:shd w:color="auto" w:fill="FFFFFF" w:val="clear"/>
-            <w:tcMar>
-              <w:left w:w="103" w:type="dxa"/>
+            <w:tcW w:w="1841" w:type="dxa"/>
+            <w:tcBorders>
+              <w:top w:val="single" w:sz="4" w:space="0" w:color="000001"/>
+              <w:left w:val="single" w:sz="4" w:space="0" w:color="000001"/>
+              <w:bottom w:val="single" w:sz="4" w:space="0" w:color="000001"/>
+              <w:insideH w:val="single" w:sz="4" w:space="0" w:color="000001"/>
+            </w:tcBorders>
+            <w:shd w:color="auto" w:fill="FFFFFF" w:val="clear"/>
+            <w:tcMar>
+              <w:left w:w="98" w:type="dxa"/>
             </w:tcMar>
           </w:tcPr>
           <w:p>
@@ -7963,16 +7977,16 @@
         </w:tc>
         <w:tc>
           <w:tcPr>
-            <w:tcW w:w="2846" w:type="dxa"/>
-            <w:tcBorders>
-              <w:top w:val="single" w:sz="4" w:space="0" w:color="000001"/>
-              <w:left w:val="single" w:sz="4" w:space="0" w:color="000001"/>
-              <w:bottom w:val="single" w:sz="4" w:space="0" w:color="000001"/>
-              <w:insideH w:val="single" w:sz="4" w:space="0" w:color="000001"/>
-            </w:tcBorders>
-            <w:shd w:color="auto" w:fill="FFFFFF" w:val="clear"/>
-            <w:tcMar>
-              <w:left w:w="103" w:type="dxa"/>
+            <w:tcW w:w="2847" w:type="dxa"/>
+            <w:tcBorders>
+              <w:top w:val="single" w:sz="4" w:space="0" w:color="000001"/>
+              <w:left w:val="single" w:sz="4" w:space="0" w:color="000001"/>
+              <w:bottom w:val="single" w:sz="4" w:space="0" w:color="000001"/>
+              <w:insideH w:val="single" w:sz="4" w:space="0" w:color="000001"/>
+            </w:tcBorders>
+            <w:shd w:color="auto" w:fill="FFFFFF" w:val="clear"/>
+            <w:tcMar>
+              <w:left w:w="98" w:type="dxa"/>
             </w:tcMar>
           </w:tcPr>
           <w:p>
@@ -8003,7 +8017,7 @@
             </w:tcBorders>
             <w:shd w:color="auto" w:fill="FFFFFF" w:val="clear"/>
             <w:tcMar>
-              <w:left w:w="103" w:type="dxa"/>
+              <w:left w:w="98" w:type="dxa"/>
             </w:tcMar>
           </w:tcPr>
           <w:p>
@@ -8036,7 +8050,7 @@
             </w:tcBorders>
             <w:shd w:color="auto" w:fill="FFFFFF" w:val="clear"/>
             <w:tcMar>
-              <w:left w:w="103" w:type="dxa"/>
+              <w:left w:w="98" w:type="dxa"/>
             </w:tcMar>
           </w:tcPr>
           <w:p>
@@ -8061,16 +8075,16 @@
         <w:trPr/>
         <w:tc>
           <w:tcPr>
-            <w:tcW w:w="1842" w:type="dxa"/>
-            <w:tcBorders>
-              <w:top w:val="single" w:sz="4" w:space="0" w:color="000001"/>
-              <w:left w:val="single" w:sz="4" w:space="0" w:color="000001"/>
-              <w:bottom w:val="single" w:sz="4" w:space="0" w:color="000001"/>
-              <w:insideH w:val="single" w:sz="4" w:space="0" w:color="000001"/>
-            </w:tcBorders>
-            <w:shd w:color="auto" w:fill="FFFFFF" w:val="clear"/>
-            <w:tcMar>
-              <w:left w:w="103" w:type="dxa"/>
+            <w:tcW w:w="1841" w:type="dxa"/>
+            <w:tcBorders>
+              <w:top w:val="single" w:sz="4" w:space="0" w:color="000001"/>
+              <w:left w:val="single" w:sz="4" w:space="0" w:color="000001"/>
+              <w:bottom w:val="single" w:sz="4" w:space="0" w:color="000001"/>
+              <w:insideH w:val="single" w:sz="4" w:space="0" w:color="000001"/>
+            </w:tcBorders>
+            <w:shd w:color="auto" w:fill="FFFFFF" w:val="clear"/>
+            <w:tcMar>
+              <w:left w:w="98" w:type="dxa"/>
             </w:tcMar>
           </w:tcPr>
           <w:p>
@@ -8092,16 +8106,16 @@
         </w:tc>
         <w:tc>
           <w:tcPr>
-            <w:tcW w:w="2846" w:type="dxa"/>
-            <w:tcBorders>
-              <w:top w:val="single" w:sz="4" w:space="0" w:color="000001"/>
-              <w:left w:val="single" w:sz="4" w:space="0" w:color="000001"/>
-              <w:bottom w:val="single" w:sz="4" w:space="0" w:color="000001"/>
-              <w:insideH w:val="single" w:sz="4" w:space="0" w:color="000001"/>
-            </w:tcBorders>
-            <w:shd w:color="auto" w:fill="FFFFFF" w:val="clear"/>
-            <w:tcMar>
-              <w:left w:w="103" w:type="dxa"/>
+            <w:tcW w:w="2847" w:type="dxa"/>
+            <w:tcBorders>
+              <w:top w:val="single" w:sz="4" w:space="0" w:color="000001"/>
+              <w:left w:val="single" w:sz="4" w:space="0" w:color="000001"/>
+              <w:bottom w:val="single" w:sz="4" w:space="0" w:color="000001"/>
+              <w:insideH w:val="single" w:sz="4" w:space="0" w:color="000001"/>
+            </w:tcBorders>
+            <w:shd w:color="auto" w:fill="FFFFFF" w:val="clear"/>
+            <w:tcMar>
+              <w:left w:w="98" w:type="dxa"/>
             </w:tcMar>
           </w:tcPr>
           <w:p>
@@ -8132,7 +8146,7 @@
             </w:tcBorders>
             <w:shd w:color="auto" w:fill="FFFFFF" w:val="clear"/>
             <w:tcMar>
-              <w:left w:w="103" w:type="dxa"/>
+              <w:left w:w="98" w:type="dxa"/>
             </w:tcMar>
           </w:tcPr>
           <w:p>
@@ -8165,7 +8179,7 @@
             </w:tcBorders>
             <w:shd w:color="auto" w:fill="FFFFFF" w:val="clear"/>
             <w:tcMar>
-              <w:left w:w="103" w:type="dxa"/>
+              <w:left w:w="98" w:type="dxa"/>
             </w:tcMar>
           </w:tcPr>
           <w:p>
@@ -8190,16 +8204,16 @@
         <w:trPr/>
         <w:tc>
           <w:tcPr>
-            <w:tcW w:w="1842" w:type="dxa"/>
-            <w:tcBorders>
-              <w:top w:val="single" w:sz="4" w:space="0" w:color="000001"/>
-              <w:left w:val="single" w:sz="4" w:space="0" w:color="000001"/>
-              <w:bottom w:val="single" w:sz="4" w:space="0" w:color="000001"/>
-              <w:insideH w:val="single" w:sz="4" w:space="0" w:color="000001"/>
-            </w:tcBorders>
-            <w:shd w:color="auto" w:fill="FFFFFF" w:val="clear"/>
-            <w:tcMar>
-              <w:left w:w="103" w:type="dxa"/>
+            <w:tcW w:w="1841" w:type="dxa"/>
+            <w:tcBorders>
+              <w:top w:val="single" w:sz="4" w:space="0" w:color="000001"/>
+              <w:left w:val="single" w:sz="4" w:space="0" w:color="000001"/>
+              <w:bottom w:val="single" w:sz="4" w:space="0" w:color="000001"/>
+              <w:insideH w:val="single" w:sz="4" w:space="0" w:color="000001"/>
+            </w:tcBorders>
+            <w:shd w:color="auto" w:fill="FFFFFF" w:val="clear"/>
+            <w:tcMar>
+              <w:left w:w="98" w:type="dxa"/>
             </w:tcMar>
           </w:tcPr>
           <w:p>
@@ -8221,16 +8235,16 @@
         </w:tc>
         <w:tc>
           <w:tcPr>
-            <w:tcW w:w="2846" w:type="dxa"/>
-            <w:tcBorders>
-              <w:top w:val="single" w:sz="4" w:space="0" w:color="000001"/>
-              <w:left w:val="single" w:sz="4" w:space="0" w:color="000001"/>
-              <w:bottom w:val="single" w:sz="4" w:space="0" w:color="000001"/>
-              <w:insideH w:val="single" w:sz="4" w:space="0" w:color="000001"/>
-            </w:tcBorders>
-            <w:shd w:color="auto" w:fill="FFFFFF" w:val="clear"/>
-            <w:tcMar>
-              <w:left w:w="103" w:type="dxa"/>
+            <w:tcW w:w="2847" w:type="dxa"/>
+            <w:tcBorders>
+              <w:top w:val="single" w:sz="4" w:space="0" w:color="000001"/>
+              <w:left w:val="single" w:sz="4" w:space="0" w:color="000001"/>
+              <w:bottom w:val="single" w:sz="4" w:space="0" w:color="000001"/>
+              <w:insideH w:val="single" w:sz="4" w:space="0" w:color="000001"/>
+            </w:tcBorders>
+            <w:shd w:color="auto" w:fill="FFFFFF" w:val="clear"/>
+            <w:tcMar>
+              <w:left w:w="98" w:type="dxa"/>
             </w:tcMar>
           </w:tcPr>
           <w:p>
@@ -8261,7 +8275,7 @@
             </w:tcBorders>
             <w:shd w:color="auto" w:fill="FFFFFF" w:val="clear"/>
             <w:tcMar>
-              <w:left w:w="103" w:type="dxa"/>
+              <w:left w:w="98" w:type="dxa"/>
             </w:tcMar>
           </w:tcPr>
           <w:p>
@@ -8294,7 +8308,7 @@
             </w:tcBorders>
             <w:shd w:color="auto" w:fill="FFFFFF" w:val="clear"/>
             <w:tcMar>
-              <w:left w:w="103" w:type="dxa"/>
+              <w:left w:w="98" w:type="dxa"/>
             </w:tcMar>
           </w:tcPr>
           <w:p>
@@ -8319,16 +8333,16 @@
         <w:trPr/>
         <w:tc>
           <w:tcPr>
-            <w:tcW w:w="1842" w:type="dxa"/>
-            <w:tcBorders>
-              <w:top w:val="single" w:sz="4" w:space="0" w:color="000001"/>
-              <w:left w:val="single" w:sz="4" w:space="0" w:color="000001"/>
-              <w:bottom w:val="single" w:sz="4" w:space="0" w:color="000001"/>
-              <w:insideH w:val="single" w:sz="4" w:space="0" w:color="000001"/>
-            </w:tcBorders>
-            <w:shd w:color="auto" w:fill="FFFFFF" w:val="clear"/>
-            <w:tcMar>
-              <w:left w:w="103" w:type="dxa"/>
+            <w:tcW w:w="1841" w:type="dxa"/>
+            <w:tcBorders>
+              <w:top w:val="single" w:sz="4" w:space="0" w:color="000001"/>
+              <w:left w:val="single" w:sz="4" w:space="0" w:color="000001"/>
+              <w:bottom w:val="single" w:sz="4" w:space="0" w:color="000001"/>
+              <w:insideH w:val="single" w:sz="4" w:space="0" w:color="000001"/>
+            </w:tcBorders>
+            <w:shd w:color="auto" w:fill="FFFFFF" w:val="clear"/>
+            <w:tcMar>
+              <w:left w:w="98" w:type="dxa"/>
             </w:tcMar>
           </w:tcPr>
           <w:p>
@@ -8350,16 +8364,16 @@
         </w:tc>
         <w:tc>
           <w:tcPr>
-            <w:tcW w:w="2846" w:type="dxa"/>
-            <w:tcBorders>
-              <w:top w:val="single" w:sz="4" w:space="0" w:color="000001"/>
-              <w:left w:val="single" w:sz="4" w:space="0" w:color="000001"/>
-              <w:bottom w:val="single" w:sz="4" w:space="0" w:color="000001"/>
-              <w:insideH w:val="single" w:sz="4" w:space="0" w:color="000001"/>
-            </w:tcBorders>
-            <w:shd w:color="auto" w:fill="FFFFFF" w:val="clear"/>
-            <w:tcMar>
-              <w:left w:w="103" w:type="dxa"/>
+            <w:tcW w:w="2847" w:type="dxa"/>
+            <w:tcBorders>
+              <w:top w:val="single" w:sz="4" w:space="0" w:color="000001"/>
+              <w:left w:val="single" w:sz="4" w:space="0" w:color="000001"/>
+              <w:bottom w:val="single" w:sz="4" w:space="0" w:color="000001"/>
+              <w:insideH w:val="single" w:sz="4" w:space="0" w:color="000001"/>
+            </w:tcBorders>
+            <w:shd w:color="auto" w:fill="FFFFFF" w:val="clear"/>
+            <w:tcMar>
+              <w:left w:w="98" w:type="dxa"/>
             </w:tcMar>
           </w:tcPr>
           <w:p>
@@ -8390,7 +8404,7 @@
             </w:tcBorders>
             <w:shd w:color="auto" w:fill="FFFFFF" w:val="clear"/>
             <w:tcMar>
-              <w:left w:w="103" w:type="dxa"/>
+              <w:left w:w="98" w:type="dxa"/>
             </w:tcMar>
           </w:tcPr>
           <w:p>
@@ -8423,7 +8437,7 @@
             </w:tcBorders>
             <w:shd w:color="auto" w:fill="FFFFFF" w:val="clear"/>
             <w:tcMar>
-              <w:left w:w="103" w:type="dxa"/>
+              <w:left w:w="98" w:type="dxa"/>
             </w:tcMar>
           </w:tcPr>
           <w:p>
@@ -8448,16 +8462,16 @@
         <w:trPr/>
         <w:tc>
           <w:tcPr>
-            <w:tcW w:w="1842" w:type="dxa"/>
-            <w:tcBorders>
-              <w:top w:val="single" w:sz="4" w:space="0" w:color="000001"/>
-              <w:left w:val="single" w:sz="4" w:space="0" w:color="000001"/>
-              <w:bottom w:val="single" w:sz="4" w:space="0" w:color="000001"/>
-              <w:insideH w:val="single" w:sz="4" w:space="0" w:color="000001"/>
-            </w:tcBorders>
-            <w:shd w:color="auto" w:fill="FFFFFF" w:val="clear"/>
-            <w:tcMar>
-              <w:left w:w="103" w:type="dxa"/>
+            <w:tcW w:w="1841" w:type="dxa"/>
+            <w:tcBorders>
+              <w:top w:val="single" w:sz="4" w:space="0" w:color="000001"/>
+              <w:left w:val="single" w:sz="4" w:space="0" w:color="000001"/>
+              <w:bottom w:val="single" w:sz="4" w:space="0" w:color="000001"/>
+              <w:insideH w:val="single" w:sz="4" w:space="0" w:color="000001"/>
+            </w:tcBorders>
+            <w:shd w:color="auto" w:fill="FFFFFF" w:val="clear"/>
+            <w:tcMar>
+              <w:left w:w="98" w:type="dxa"/>
             </w:tcMar>
           </w:tcPr>
           <w:p>
@@ -8479,16 +8493,16 @@
         </w:tc>
         <w:tc>
           <w:tcPr>
-            <w:tcW w:w="2846" w:type="dxa"/>
-            <w:tcBorders>
-              <w:top w:val="single" w:sz="4" w:space="0" w:color="000001"/>
-              <w:left w:val="single" w:sz="4" w:space="0" w:color="000001"/>
-              <w:bottom w:val="single" w:sz="4" w:space="0" w:color="000001"/>
-              <w:insideH w:val="single" w:sz="4" w:space="0" w:color="000001"/>
-            </w:tcBorders>
-            <w:shd w:color="auto" w:fill="FFFFFF" w:val="clear"/>
-            <w:tcMar>
-              <w:left w:w="103" w:type="dxa"/>
+            <w:tcW w:w="2847" w:type="dxa"/>
+            <w:tcBorders>
+              <w:top w:val="single" w:sz="4" w:space="0" w:color="000001"/>
+              <w:left w:val="single" w:sz="4" w:space="0" w:color="000001"/>
+              <w:bottom w:val="single" w:sz="4" w:space="0" w:color="000001"/>
+              <w:insideH w:val="single" w:sz="4" w:space="0" w:color="000001"/>
+            </w:tcBorders>
+            <w:shd w:color="auto" w:fill="FFFFFF" w:val="clear"/>
+            <w:tcMar>
+              <w:left w:w="98" w:type="dxa"/>
             </w:tcMar>
           </w:tcPr>
           <w:p>
@@ -8519,7 +8533,7 @@
             </w:tcBorders>
             <w:shd w:color="auto" w:fill="FFFFFF" w:val="clear"/>
             <w:tcMar>
-              <w:left w:w="103" w:type="dxa"/>
+              <w:left w:w="98" w:type="dxa"/>
             </w:tcMar>
           </w:tcPr>
           <w:p>
@@ -8552,7 +8566,7 @@
             </w:tcBorders>
             <w:shd w:color="auto" w:fill="FFFFFF" w:val="clear"/>
             <w:tcMar>
-              <w:left w:w="103" w:type="dxa"/>
+              <w:left w:w="98" w:type="dxa"/>
             </w:tcMar>
           </w:tcPr>
           <w:p>
@@ -8577,16 +8591,16 @@
         <w:trPr/>
         <w:tc>
           <w:tcPr>
-            <w:tcW w:w="1842" w:type="dxa"/>
-            <w:tcBorders>
-              <w:top w:val="single" w:sz="4" w:space="0" w:color="000001"/>
-              <w:left w:val="single" w:sz="4" w:space="0" w:color="000001"/>
-              <w:bottom w:val="single" w:sz="4" w:space="0" w:color="000001"/>
-              <w:insideH w:val="single" w:sz="4" w:space="0" w:color="000001"/>
-            </w:tcBorders>
-            <w:shd w:color="auto" w:fill="FFFFFF" w:val="clear"/>
-            <w:tcMar>
-              <w:left w:w="103" w:type="dxa"/>
+            <w:tcW w:w="1841" w:type="dxa"/>
+            <w:tcBorders>
+              <w:top w:val="single" w:sz="4" w:space="0" w:color="000001"/>
+              <w:left w:val="single" w:sz="4" w:space="0" w:color="000001"/>
+              <w:bottom w:val="single" w:sz="4" w:space="0" w:color="000001"/>
+              <w:insideH w:val="single" w:sz="4" w:space="0" w:color="000001"/>
+            </w:tcBorders>
+            <w:shd w:color="auto" w:fill="FFFFFF" w:val="clear"/>
+            <w:tcMar>
+              <w:left w:w="98" w:type="dxa"/>
             </w:tcMar>
           </w:tcPr>
           <w:p>
@@ -8608,16 +8622,16 @@
         </w:tc>
         <w:tc>
           <w:tcPr>
-            <w:tcW w:w="2846" w:type="dxa"/>
-            <w:tcBorders>
-              <w:top w:val="single" w:sz="4" w:space="0" w:color="000001"/>
-              <w:left w:val="single" w:sz="4" w:space="0" w:color="000001"/>
-              <w:bottom w:val="single" w:sz="4" w:space="0" w:color="000001"/>
-              <w:insideH w:val="single" w:sz="4" w:space="0" w:color="000001"/>
-            </w:tcBorders>
-            <w:shd w:color="auto" w:fill="FFFFFF" w:val="clear"/>
-            <w:tcMar>
-              <w:left w:w="103" w:type="dxa"/>
+            <w:tcW w:w="2847" w:type="dxa"/>
+            <w:tcBorders>
+              <w:top w:val="single" w:sz="4" w:space="0" w:color="000001"/>
+              <w:left w:val="single" w:sz="4" w:space="0" w:color="000001"/>
+              <w:bottom w:val="single" w:sz="4" w:space="0" w:color="000001"/>
+              <w:insideH w:val="single" w:sz="4" w:space="0" w:color="000001"/>
+            </w:tcBorders>
+            <w:shd w:color="auto" w:fill="FFFFFF" w:val="clear"/>
+            <w:tcMar>
+              <w:left w:w="98" w:type="dxa"/>
             </w:tcMar>
           </w:tcPr>
           <w:p>
@@ -8648,7 +8662,7 @@
             </w:tcBorders>
             <w:shd w:color="auto" w:fill="FFFFFF" w:val="clear"/>
             <w:tcMar>
-              <w:left w:w="103" w:type="dxa"/>
+              <w:left w:w="98" w:type="dxa"/>
             </w:tcMar>
           </w:tcPr>
           <w:p>
@@ -8681,7 +8695,7 @@
             </w:tcBorders>
             <w:shd w:color="auto" w:fill="FFFFFF" w:val="clear"/>
             <w:tcMar>
-              <w:left w:w="103" w:type="dxa"/>
+              <w:left w:w="98" w:type="dxa"/>
             </w:tcMar>
           </w:tcPr>
           <w:p>
@@ -8706,16 +8720,16 @@
         <w:trPr/>
         <w:tc>
           <w:tcPr>
-            <w:tcW w:w="1842" w:type="dxa"/>
-            <w:tcBorders>
-              <w:top w:val="single" w:sz="4" w:space="0" w:color="000001"/>
-              <w:left w:val="single" w:sz="4" w:space="0" w:color="000001"/>
-              <w:bottom w:val="single" w:sz="4" w:space="0" w:color="000001"/>
-              <w:insideH w:val="single" w:sz="4" w:space="0" w:color="000001"/>
-            </w:tcBorders>
-            <w:shd w:color="auto" w:fill="FFFFFF" w:val="clear"/>
-            <w:tcMar>
-              <w:left w:w="103" w:type="dxa"/>
+            <w:tcW w:w="1841" w:type="dxa"/>
+            <w:tcBorders>
+              <w:top w:val="single" w:sz="4" w:space="0" w:color="000001"/>
+              <w:left w:val="single" w:sz="4" w:space="0" w:color="000001"/>
+              <w:bottom w:val="single" w:sz="4" w:space="0" w:color="000001"/>
+              <w:insideH w:val="single" w:sz="4" w:space="0" w:color="000001"/>
+            </w:tcBorders>
+            <w:shd w:color="auto" w:fill="FFFFFF" w:val="clear"/>
+            <w:tcMar>
+              <w:left w:w="98" w:type="dxa"/>
             </w:tcMar>
           </w:tcPr>
           <w:p>
@@ -8737,16 +8751,16 @@
         </w:tc>
         <w:tc>
           <w:tcPr>
-            <w:tcW w:w="2846" w:type="dxa"/>
-            <w:tcBorders>
-              <w:top w:val="single" w:sz="4" w:space="0" w:color="000001"/>
-              <w:left w:val="single" w:sz="4" w:space="0" w:color="000001"/>
-              <w:bottom w:val="single" w:sz="4" w:space="0" w:color="000001"/>
-              <w:insideH w:val="single" w:sz="4" w:space="0" w:color="000001"/>
-            </w:tcBorders>
-            <w:shd w:color="auto" w:fill="FFFFFF" w:val="clear"/>
-            <w:tcMar>
-              <w:left w:w="103" w:type="dxa"/>
+            <w:tcW w:w="2847" w:type="dxa"/>
+            <w:tcBorders>
+              <w:top w:val="single" w:sz="4" w:space="0" w:color="000001"/>
+              <w:left w:val="single" w:sz="4" w:space="0" w:color="000001"/>
+              <w:bottom w:val="single" w:sz="4" w:space="0" w:color="000001"/>
+              <w:insideH w:val="single" w:sz="4" w:space="0" w:color="000001"/>
+            </w:tcBorders>
+            <w:shd w:color="auto" w:fill="FFFFFF" w:val="clear"/>
+            <w:tcMar>
+              <w:left w:w="98" w:type="dxa"/>
             </w:tcMar>
           </w:tcPr>
           <w:p>
@@ -8777,7 +8791,7 @@
             </w:tcBorders>
             <w:shd w:color="auto" w:fill="FFFFFF" w:val="clear"/>
             <w:tcMar>
-              <w:left w:w="103" w:type="dxa"/>
+              <w:left w:w="98" w:type="dxa"/>
             </w:tcMar>
           </w:tcPr>
           <w:p>
@@ -8810,7 +8824,7 @@
             </w:tcBorders>
             <w:shd w:color="auto" w:fill="FFFFFF" w:val="clear"/>
             <w:tcMar>
-              <w:left w:w="103" w:type="dxa"/>
+              <w:left w:w="98" w:type="dxa"/>
             </w:tcMar>
           </w:tcPr>
           <w:p>
@@ -8835,16 +8849,16 @@
         <w:trPr/>
         <w:tc>
           <w:tcPr>
-            <w:tcW w:w="1842" w:type="dxa"/>
-            <w:tcBorders>
-              <w:top w:val="single" w:sz="4" w:space="0" w:color="000001"/>
-              <w:left w:val="single" w:sz="4" w:space="0" w:color="000001"/>
-              <w:bottom w:val="single" w:sz="4" w:space="0" w:color="000001"/>
-              <w:insideH w:val="single" w:sz="4" w:space="0" w:color="000001"/>
-            </w:tcBorders>
-            <w:shd w:color="auto" w:fill="FFFFFF" w:val="clear"/>
-            <w:tcMar>
-              <w:left w:w="103" w:type="dxa"/>
+            <w:tcW w:w="1841" w:type="dxa"/>
+            <w:tcBorders>
+              <w:top w:val="single" w:sz="4" w:space="0" w:color="000001"/>
+              <w:left w:val="single" w:sz="4" w:space="0" w:color="000001"/>
+              <w:bottom w:val="single" w:sz="4" w:space="0" w:color="000001"/>
+              <w:insideH w:val="single" w:sz="4" w:space="0" w:color="000001"/>
+            </w:tcBorders>
+            <w:shd w:color="auto" w:fill="FFFFFF" w:val="clear"/>
+            <w:tcMar>
+              <w:left w:w="98" w:type="dxa"/>
             </w:tcMar>
           </w:tcPr>
           <w:p>
@@ -8866,16 +8880,16 @@
         </w:tc>
         <w:tc>
           <w:tcPr>
-            <w:tcW w:w="2846" w:type="dxa"/>
-            <w:tcBorders>
-              <w:top w:val="single" w:sz="4" w:space="0" w:color="000001"/>
-              <w:left w:val="single" w:sz="4" w:space="0" w:color="000001"/>
-              <w:bottom w:val="single" w:sz="4" w:space="0" w:color="000001"/>
-              <w:insideH w:val="single" w:sz="4" w:space="0" w:color="000001"/>
-            </w:tcBorders>
-            <w:shd w:color="auto" w:fill="FFFFFF" w:val="clear"/>
-            <w:tcMar>
-              <w:left w:w="103" w:type="dxa"/>
+            <w:tcW w:w="2847" w:type="dxa"/>
+            <w:tcBorders>
+              <w:top w:val="single" w:sz="4" w:space="0" w:color="000001"/>
+              <w:left w:val="single" w:sz="4" w:space="0" w:color="000001"/>
+              <w:bottom w:val="single" w:sz="4" w:space="0" w:color="000001"/>
+              <w:insideH w:val="single" w:sz="4" w:space="0" w:color="000001"/>
+            </w:tcBorders>
+            <w:shd w:color="auto" w:fill="FFFFFF" w:val="clear"/>
+            <w:tcMar>
+              <w:left w:w="98" w:type="dxa"/>
             </w:tcMar>
           </w:tcPr>
           <w:p>
@@ -8906,7 +8920,7 @@
             </w:tcBorders>
             <w:shd w:color="auto" w:fill="FFFFFF" w:val="clear"/>
             <w:tcMar>
-              <w:left w:w="103" w:type="dxa"/>
+              <w:left w:w="98" w:type="dxa"/>
             </w:tcMar>
           </w:tcPr>
           <w:p>
@@ -8939,7 +8953,7 @@
             </w:tcBorders>
             <w:shd w:color="auto" w:fill="FFFFFF" w:val="clear"/>
             <w:tcMar>
-              <w:left w:w="103" w:type="dxa"/>
+              <w:left w:w="98" w:type="dxa"/>
             </w:tcMar>
           </w:tcPr>
           <w:p>
@@ -8964,16 +8978,16 @@
         <w:trPr/>
         <w:tc>
           <w:tcPr>
-            <w:tcW w:w="1842" w:type="dxa"/>
-            <w:tcBorders>
-              <w:top w:val="single" w:sz="4" w:space="0" w:color="000001"/>
-              <w:left w:val="single" w:sz="4" w:space="0" w:color="000001"/>
-              <w:bottom w:val="single" w:sz="4" w:space="0" w:color="000001"/>
-              <w:insideH w:val="single" w:sz="4" w:space="0" w:color="000001"/>
-            </w:tcBorders>
-            <w:shd w:color="auto" w:fill="FFFFFF" w:val="clear"/>
-            <w:tcMar>
-              <w:left w:w="103" w:type="dxa"/>
+            <w:tcW w:w="1841" w:type="dxa"/>
+            <w:tcBorders>
+              <w:top w:val="single" w:sz="4" w:space="0" w:color="000001"/>
+              <w:left w:val="single" w:sz="4" w:space="0" w:color="000001"/>
+              <w:bottom w:val="single" w:sz="4" w:space="0" w:color="000001"/>
+              <w:insideH w:val="single" w:sz="4" w:space="0" w:color="000001"/>
+            </w:tcBorders>
+            <w:shd w:color="auto" w:fill="FFFFFF" w:val="clear"/>
+            <w:tcMar>
+              <w:left w:w="98" w:type="dxa"/>
             </w:tcMar>
           </w:tcPr>
           <w:p>
@@ -8995,16 +9009,16 @@
         </w:tc>
         <w:tc>
           <w:tcPr>
-            <w:tcW w:w="2846" w:type="dxa"/>
-            <w:tcBorders>
-              <w:top w:val="single" w:sz="4" w:space="0" w:color="000001"/>
-              <w:left w:val="single" w:sz="4" w:space="0" w:color="000001"/>
-              <w:bottom w:val="single" w:sz="4" w:space="0" w:color="000001"/>
-              <w:insideH w:val="single" w:sz="4" w:space="0" w:color="000001"/>
-            </w:tcBorders>
-            <w:shd w:color="auto" w:fill="FFFFFF" w:val="clear"/>
-            <w:tcMar>
-              <w:left w:w="103" w:type="dxa"/>
+            <w:tcW w:w="2847" w:type="dxa"/>
+            <w:tcBorders>
+              <w:top w:val="single" w:sz="4" w:space="0" w:color="000001"/>
+              <w:left w:val="single" w:sz="4" w:space="0" w:color="000001"/>
+              <w:bottom w:val="single" w:sz="4" w:space="0" w:color="000001"/>
+              <w:insideH w:val="single" w:sz="4" w:space="0" w:color="000001"/>
+            </w:tcBorders>
+            <w:shd w:color="auto" w:fill="FFFFFF" w:val="clear"/>
+            <w:tcMar>
+              <w:left w:w="98" w:type="dxa"/>
             </w:tcMar>
           </w:tcPr>
           <w:p>
@@ -9035,7 +9049,7 @@
             </w:tcBorders>
             <w:shd w:color="auto" w:fill="FFFFFF" w:val="clear"/>
             <w:tcMar>
-              <w:left w:w="103" w:type="dxa"/>
+              <w:left w:w="98" w:type="dxa"/>
             </w:tcMar>
           </w:tcPr>
           <w:p>
@@ -9068,7 +9082,7 @@
             </w:tcBorders>
             <w:shd w:color="auto" w:fill="FFFFFF" w:val="clear"/>
             <w:tcMar>
-              <w:left w:w="103" w:type="dxa"/>
+              <w:left w:w="98" w:type="dxa"/>
             </w:tcMar>
           </w:tcPr>
           <w:p>
@@ -9093,16 +9107,16 @@
         <w:trPr/>
         <w:tc>
           <w:tcPr>
-            <w:tcW w:w="1842" w:type="dxa"/>
-            <w:tcBorders>
-              <w:top w:val="single" w:sz="4" w:space="0" w:color="000001"/>
-              <w:left w:val="single" w:sz="4" w:space="0" w:color="000001"/>
-              <w:bottom w:val="single" w:sz="4" w:space="0" w:color="000001"/>
-              <w:insideH w:val="single" w:sz="4" w:space="0" w:color="000001"/>
-            </w:tcBorders>
-            <w:shd w:color="auto" w:fill="FFFFFF" w:val="clear"/>
-            <w:tcMar>
-              <w:left w:w="103" w:type="dxa"/>
+            <w:tcW w:w="1841" w:type="dxa"/>
+            <w:tcBorders>
+              <w:top w:val="single" w:sz="4" w:space="0" w:color="000001"/>
+              <w:left w:val="single" w:sz="4" w:space="0" w:color="000001"/>
+              <w:bottom w:val="single" w:sz="4" w:space="0" w:color="000001"/>
+              <w:insideH w:val="single" w:sz="4" w:space="0" w:color="000001"/>
+            </w:tcBorders>
+            <w:shd w:color="auto" w:fill="FFFFFF" w:val="clear"/>
+            <w:tcMar>
+              <w:left w:w="98" w:type="dxa"/>
             </w:tcMar>
           </w:tcPr>
           <w:p>
@@ -9124,16 +9138,16 @@
         </w:tc>
         <w:tc>
           <w:tcPr>
-            <w:tcW w:w="2846" w:type="dxa"/>
-            <w:tcBorders>
-              <w:top w:val="single" w:sz="4" w:space="0" w:color="000001"/>
-              <w:left w:val="single" w:sz="4" w:space="0" w:color="000001"/>
-              <w:bottom w:val="single" w:sz="4" w:space="0" w:color="000001"/>
-              <w:insideH w:val="single" w:sz="4" w:space="0" w:color="000001"/>
-            </w:tcBorders>
-            <w:shd w:color="auto" w:fill="FFFFFF" w:val="clear"/>
-            <w:tcMar>
-              <w:left w:w="103" w:type="dxa"/>
+            <w:tcW w:w="2847" w:type="dxa"/>
+            <w:tcBorders>
+              <w:top w:val="single" w:sz="4" w:space="0" w:color="000001"/>
+              <w:left w:val="single" w:sz="4" w:space="0" w:color="000001"/>
+              <w:bottom w:val="single" w:sz="4" w:space="0" w:color="000001"/>
+              <w:insideH w:val="single" w:sz="4" w:space="0" w:color="000001"/>
+            </w:tcBorders>
+            <w:shd w:color="auto" w:fill="FFFFFF" w:val="clear"/>
+            <w:tcMar>
+              <w:left w:w="98" w:type="dxa"/>
             </w:tcMar>
           </w:tcPr>
           <w:p>
@@ -9164,7 +9178,7 @@
             </w:tcBorders>
             <w:shd w:color="auto" w:fill="FFFFFF" w:val="clear"/>
             <w:tcMar>
-              <w:left w:w="103" w:type="dxa"/>
+              <w:left w:w="98" w:type="dxa"/>
             </w:tcMar>
           </w:tcPr>
           <w:p>
@@ -9197,7 +9211,7 @@
             </w:tcBorders>
             <w:shd w:color="auto" w:fill="FFFFFF" w:val="clear"/>
             <w:tcMar>
-              <w:left w:w="103" w:type="dxa"/>
+              <w:left w:w="98" w:type="dxa"/>
             </w:tcMar>
           </w:tcPr>
           <w:p>
@@ -9222,16 +9236,16 @@
         <w:trPr/>
         <w:tc>
           <w:tcPr>
-            <w:tcW w:w="1842" w:type="dxa"/>
-            <w:tcBorders>
-              <w:top w:val="single" w:sz="4" w:space="0" w:color="000001"/>
-              <w:left w:val="single" w:sz="4" w:space="0" w:color="000001"/>
-              <w:bottom w:val="single" w:sz="4" w:space="0" w:color="000001"/>
-              <w:insideH w:val="single" w:sz="4" w:space="0" w:color="000001"/>
-            </w:tcBorders>
-            <w:shd w:color="auto" w:fill="FFFFFF" w:val="clear"/>
-            <w:tcMar>
-              <w:left w:w="103" w:type="dxa"/>
+            <w:tcW w:w="1841" w:type="dxa"/>
+            <w:tcBorders>
+              <w:top w:val="single" w:sz="4" w:space="0" w:color="000001"/>
+              <w:left w:val="single" w:sz="4" w:space="0" w:color="000001"/>
+              <w:bottom w:val="single" w:sz="4" w:space="0" w:color="000001"/>
+              <w:insideH w:val="single" w:sz="4" w:space="0" w:color="000001"/>
+            </w:tcBorders>
+            <w:shd w:color="auto" w:fill="FFFFFF" w:val="clear"/>
+            <w:tcMar>
+              <w:left w:w="98" w:type="dxa"/>
             </w:tcMar>
           </w:tcPr>
           <w:p>
@@ -9253,16 +9267,16 @@
         </w:tc>
         <w:tc>
           <w:tcPr>
-            <w:tcW w:w="2846" w:type="dxa"/>
-            <w:tcBorders>
-              <w:top w:val="single" w:sz="4" w:space="0" w:color="000001"/>
-              <w:left w:val="single" w:sz="4" w:space="0" w:color="000001"/>
-              <w:bottom w:val="single" w:sz="4" w:space="0" w:color="000001"/>
-              <w:insideH w:val="single" w:sz="4" w:space="0" w:color="000001"/>
-            </w:tcBorders>
-            <w:shd w:color="auto" w:fill="FFFFFF" w:val="clear"/>
-            <w:tcMar>
-              <w:left w:w="103" w:type="dxa"/>
+            <w:tcW w:w="2847" w:type="dxa"/>
+            <w:tcBorders>
+              <w:top w:val="single" w:sz="4" w:space="0" w:color="000001"/>
+              <w:left w:val="single" w:sz="4" w:space="0" w:color="000001"/>
+              <w:bottom w:val="single" w:sz="4" w:space="0" w:color="000001"/>
+              <w:insideH w:val="single" w:sz="4" w:space="0" w:color="000001"/>
+            </w:tcBorders>
+            <w:shd w:color="auto" w:fill="FFFFFF" w:val="clear"/>
+            <w:tcMar>
+              <w:left w:w="98" w:type="dxa"/>
             </w:tcMar>
           </w:tcPr>
           <w:p>
@@ -9295,7 +9309,7 @@
             </w:tcBorders>
             <w:shd w:color="auto" w:fill="FFFFFF" w:val="clear"/>
             <w:tcMar>
-              <w:left w:w="103" w:type="dxa"/>
+              <w:left w:w="98" w:type="dxa"/>
             </w:tcMar>
           </w:tcPr>
           <w:p>
@@ -9328,7 +9342,7 @@
             </w:tcBorders>
             <w:shd w:color="auto" w:fill="FFFFFF" w:val="clear"/>
             <w:tcMar>
-              <w:left w:w="103" w:type="dxa"/>
+              <w:left w:w="98" w:type="dxa"/>
             </w:tcMar>
           </w:tcPr>
           <w:p>
@@ -9358,16 +9372,16 @@
         <w:trPr/>
         <w:tc>
           <w:tcPr>
-            <w:tcW w:w="1842" w:type="dxa"/>
-            <w:tcBorders>
-              <w:top w:val="single" w:sz="4" w:space="0" w:color="000001"/>
-              <w:left w:val="single" w:sz="4" w:space="0" w:color="000001"/>
-              <w:bottom w:val="single" w:sz="4" w:space="0" w:color="000001"/>
-              <w:insideH w:val="single" w:sz="4" w:space="0" w:color="000001"/>
-            </w:tcBorders>
-            <w:shd w:color="auto" w:fill="FFFFFF" w:val="clear"/>
-            <w:tcMar>
-              <w:left w:w="103" w:type="dxa"/>
+            <w:tcW w:w="1841" w:type="dxa"/>
+            <w:tcBorders>
+              <w:top w:val="single" w:sz="4" w:space="0" w:color="000001"/>
+              <w:left w:val="single" w:sz="4" w:space="0" w:color="000001"/>
+              <w:bottom w:val="single" w:sz="4" w:space="0" w:color="000001"/>
+              <w:insideH w:val="single" w:sz="4" w:space="0" w:color="000001"/>
+            </w:tcBorders>
+            <w:shd w:color="auto" w:fill="FFFFFF" w:val="clear"/>
+            <w:tcMar>
+              <w:left w:w="98" w:type="dxa"/>
             </w:tcMar>
           </w:tcPr>
           <w:p>
@@ -9389,16 +9403,16 @@
         </w:tc>
         <w:tc>
           <w:tcPr>
-            <w:tcW w:w="2846" w:type="dxa"/>
-            <w:tcBorders>
-              <w:top w:val="single" w:sz="4" w:space="0" w:color="000001"/>
-              <w:left w:val="single" w:sz="4" w:space="0" w:color="000001"/>
-              <w:bottom w:val="single" w:sz="4" w:space="0" w:color="000001"/>
-              <w:insideH w:val="single" w:sz="4" w:space="0" w:color="000001"/>
-            </w:tcBorders>
-            <w:shd w:color="auto" w:fill="FFFFFF" w:val="clear"/>
-            <w:tcMar>
-              <w:left w:w="103" w:type="dxa"/>
+            <w:tcW w:w="2847" w:type="dxa"/>
+            <w:tcBorders>
+              <w:top w:val="single" w:sz="4" w:space="0" w:color="000001"/>
+              <w:left w:val="single" w:sz="4" w:space="0" w:color="000001"/>
+              <w:bottom w:val="single" w:sz="4" w:space="0" w:color="000001"/>
+              <w:insideH w:val="single" w:sz="4" w:space="0" w:color="000001"/>
+            </w:tcBorders>
+            <w:shd w:color="auto" w:fill="FFFFFF" w:val="clear"/>
+            <w:tcMar>
+              <w:left w:w="98" w:type="dxa"/>
             </w:tcMar>
           </w:tcPr>
           <w:p>
@@ -9429,7 +9443,7 @@
             </w:tcBorders>
             <w:shd w:color="auto" w:fill="FFFFFF" w:val="clear"/>
             <w:tcMar>
-              <w:left w:w="103" w:type="dxa"/>
+              <w:left w:w="98" w:type="dxa"/>
             </w:tcMar>
           </w:tcPr>
           <w:p>
@@ -9462,7 +9476,7 @@
             </w:tcBorders>
             <w:shd w:color="auto" w:fill="FFFFFF" w:val="clear"/>
             <w:tcMar>
-              <w:left w:w="103" w:type="dxa"/>
+              <w:left w:w="98" w:type="dxa"/>
             </w:tcMar>
           </w:tcPr>
           <w:p>
@@ -9487,16 +9501,16 @@
         <w:trPr/>
         <w:tc>
           <w:tcPr>
-            <w:tcW w:w="1842" w:type="dxa"/>
-            <w:tcBorders>
-              <w:top w:val="single" w:sz="4" w:space="0" w:color="000001"/>
-              <w:left w:val="single" w:sz="4" w:space="0" w:color="000001"/>
-              <w:bottom w:val="single" w:sz="4" w:space="0" w:color="000001"/>
-              <w:insideH w:val="single" w:sz="4" w:space="0" w:color="000001"/>
-            </w:tcBorders>
-            <w:shd w:color="auto" w:fill="FFFFFF" w:val="clear"/>
-            <w:tcMar>
-              <w:left w:w="103" w:type="dxa"/>
+            <w:tcW w:w="1841" w:type="dxa"/>
+            <w:tcBorders>
+              <w:top w:val="single" w:sz="4" w:space="0" w:color="000001"/>
+              <w:left w:val="single" w:sz="4" w:space="0" w:color="000001"/>
+              <w:bottom w:val="single" w:sz="4" w:space="0" w:color="000001"/>
+              <w:insideH w:val="single" w:sz="4" w:space="0" w:color="000001"/>
+            </w:tcBorders>
+            <w:shd w:color="auto" w:fill="FFFFFF" w:val="clear"/>
+            <w:tcMar>
+              <w:left w:w="98" w:type="dxa"/>
             </w:tcMar>
           </w:tcPr>
           <w:p>
@@ -9518,16 +9532,16 @@
         </w:tc>
         <w:tc>
           <w:tcPr>
-            <w:tcW w:w="2846" w:type="dxa"/>
-            <w:tcBorders>
-              <w:top w:val="single" w:sz="4" w:space="0" w:color="000001"/>
-              <w:left w:val="single" w:sz="4" w:space="0" w:color="000001"/>
-              <w:bottom w:val="single" w:sz="4" w:space="0" w:color="000001"/>
-              <w:insideH w:val="single" w:sz="4" w:space="0" w:color="000001"/>
-            </w:tcBorders>
-            <w:shd w:color="auto" w:fill="FFFFFF" w:val="clear"/>
-            <w:tcMar>
-              <w:left w:w="103" w:type="dxa"/>
+            <w:tcW w:w="2847" w:type="dxa"/>
+            <w:tcBorders>
+              <w:top w:val="single" w:sz="4" w:space="0" w:color="000001"/>
+              <w:left w:val="single" w:sz="4" w:space="0" w:color="000001"/>
+              <w:bottom w:val="single" w:sz="4" w:space="0" w:color="000001"/>
+              <w:insideH w:val="single" w:sz="4" w:space="0" w:color="000001"/>
+            </w:tcBorders>
+            <w:shd w:color="auto" w:fill="FFFFFF" w:val="clear"/>
+            <w:tcMar>
+              <w:left w:w="98" w:type="dxa"/>
             </w:tcMar>
           </w:tcPr>
           <w:p>
@@ -9558,7 +9572,7 @@
             </w:tcBorders>
             <w:shd w:color="auto" w:fill="FFFFFF" w:val="clear"/>
             <w:tcMar>
-              <w:left w:w="103" w:type="dxa"/>
+              <w:left w:w="98" w:type="dxa"/>
             </w:tcMar>
           </w:tcPr>
           <w:p>
@@ -9591,7 +9605,7 @@
             </w:tcBorders>
             <w:shd w:color="auto" w:fill="FFFFFF" w:val="clear"/>
             <w:tcMar>
-              <w:left w:w="103" w:type="dxa"/>
+              <w:left w:w="98" w:type="dxa"/>
             </w:tcMar>
           </w:tcPr>
           <w:p>
@@ -9616,16 +9630,16 @@
         <w:trPr/>
         <w:tc>
           <w:tcPr>
-            <w:tcW w:w="1842" w:type="dxa"/>
-            <w:tcBorders>
-              <w:top w:val="single" w:sz="4" w:space="0" w:color="000001"/>
-              <w:left w:val="single" w:sz="4" w:space="0" w:color="000001"/>
-              <w:bottom w:val="single" w:sz="4" w:space="0" w:color="000001"/>
-              <w:insideH w:val="single" w:sz="4" w:space="0" w:color="000001"/>
-            </w:tcBorders>
-            <w:shd w:color="auto" w:fill="FFFFFF" w:val="clear"/>
-            <w:tcMar>
-              <w:left w:w="103" w:type="dxa"/>
+            <w:tcW w:w="1841" w:type="dxa"/>
+            <w:tcBorders>
+              <w:top w:val="single" w:sz="4" w:space="0" w:color="000001"/>
+              <w:left w:val="single" w:sz="4" w:space="0" w:color="000001"/>
+              <w:bottom w:val="single" w:sz="4" w:space="0" w:color="000001"/>
+              <w:insideH w:val="single" w:sz="4" w:space="0" w:color="000001"/>
+            </w:tcBorders>
+            <w:shd w:color="auto" w:fill="FFFFFF" w:val="clear"/>
+            <w:tcMar>
+              <w:left w:w="98" w:type="dxa"/>
             </w:tcMar>
           </w:tcPr>
           <w:p>
@@ -9647,16 +9661,16 @@
         </w:tc>
         <w:tc>
           <w:tcPr>
-            <w:tcW w:w="2846" w:type="dxa"/>
-            <w:tcBorders>
-              <w:top w:val="single" w:sz="4" w:space="0" w:color="000001"/>
-              <w:left w:val="single" w:sz="4" w:space="0" w:color="000001"/>
-              <w:bottom w:val="single" w:sz="4" w:space="0" w:color="000001"/>
-              <w:insideH w:val="single" w:sz="4" w:space="0" w:color="000001"/>
-            </w:tcBorders>
-            <w:shd w:color="auto" w:fill="FFFFFF" w:val="clear"/>
-            <w:tcMar>
-              <w:left w:w="103" w:type="dxa"/>
+            <w:tcW w:w="2847" w:type="dxa"/>
+            <w:tcBorders>
+              <w:top w:val="single" w:sz="4" w:space="0" w:color="000001"/>
+              <w:left w:val="single" w:sz="4" w:space="0" w:color="000001"/>
+              <w:bottom w:val="single" w:sz="4" w:space="0" w:color="000001"/>
+              <w:insideH w:val="single" w:sz="4" w:space="0" w:color="000001"/>
+            </w:tcBorders>
+            <w:shd w:color="auto" w:fill="FFFFFF" w:val="clear"/>
+            <w:tcMar>
+              <w:left w:w="98" w:type="dxa"/>
             </w:tcMar>
           </w:tcPr>
           <w:p>
@@ -9687,7 +9701,7 @@
             </w:tcBorders>
             <w:shd w:color="auto" w:fill="FFFFFF" w:val="clear"/>
             <w:tcMar>
-              <w:left w:w="103" w:type="dxa"/>
+              <w:left w:w="98" w:type="dxa"/>
             </w:tcMar>
           </w:tcPr>
           <w:p>
@@ -9720,7 +9734,7 @@
             </w:tcBorders>
             <w:shd w:color="auto" w:fill="FFFFFF" w:val="clear"/>
             <w:tcMar>
-              <w:left w:w="103" w:type="dxa"/>
+              <w:left w:w="98" w:type="dxa"/>
             </w:tcMar>
           </w:tcPr>
           <w:p>
@@ -9745,16 +9759,16 @@
         <w:trPr/>
         <w:tc>
           <w:tcPr>
-            <w:tcW w:w="1842" w:type="dxa"/>
-            <w:tcBorders>
-              <w:top w:val="single" w:sz="4" w:space="0" w:color="000001"/>
-              <w:left w:val="single" w:sz="4" w:space="0" w:color="000001"/>
-              <w:bottom w:val="single" w:sz="4" w:space="0" w:color="000001"/>
-              <w:insideH w:val="single" w:sz="4" w:space="0" w:color="000001"/>
-            </w:tcBorders>
-            <w:shd w:color="auto" w:fill="FFFFFF" w:val="clear"/>
-            <w:tcMar>
-              <w:left w:w="103" w:type="dxa"/>
+            <w:tcW w:w="1841" w:type="dxa"/>
+            <w:tcBorders>
+              <w:top w:val="single" w:sz="4" w:space="0" w:color="000001"/>
+              <w:left w:val="single" w:sz="4" w:space="0" w:color="000001"/>
+              <w:bottom w:val="single" w:sz="4" w:space="0" w:color="000001"/>
+              <w:insideH w:val="single" w:sz="4" w:space="0" w:color="000001"/>
+            </w:tcBorders>
+            <w:shd w:color="auto" w:fill="FFFFFF" w:val="clear"/>
+            <w:tcMar>
+              <w:left w:w="98" w:type="dxa"/>
             </w:tcMar>
           </w:tcPr>
           <w:p>
@@ -9776,16 +9790,16 @@
         </w:tc>
         <w:tc>
           <w:tcPr>
-            <w:tcW w:w="2846" w:type="dxa"/>
-            <w:tcBorders>
-              <w:top w:val="single" w:sz="4" w:space="0" w:color="000001"/>
-              <w:left w:val="single" w:sz="4" w:space="0" w:color="000001"/>
-              <w:bottom w:val="single" w:sz="4" w:space="0" w:color="000001"/>
-              <w:insideH w:val="single" w:sz="4" w:space="0" w:color="000001"/>
-            </w:tcBorders>
-            <w:shd w:color="auto" w:fill="FFFFFF" w:val="clear"/>
-            <w:tcMar>
-              <w:left w:w="103" w:type="dxa"/>
+            <w:tcW w:w="2847" w:type="dxa"/>
+            <w:tcBorders>
+              <w:top w:val="single" w:sz="4" w:space="0" w:color="000001"/>
+              <w:left w:val="single" w:sz="4" w:space="0" w:color="000001"/>
+              <w:bottom w:val="single" w:sz="4" w:space="0" w:color="000001"/>
+              <w:insideH w:val="single" w:sz="4" w:space="0" w:color="000001"/>
+            </w:tcBorders>
+            <w:shd w:color="auto" w:fill="FFFFFF" w:val="clear"/>
+            <w:tcMar>
+              <w:left w:w="98" w:type="dxa"/>
             </w:tcMar>
           </w:tcPr>
           <w:p>
@@ -9816,7 +9830,7 @@
             </w:tcBorders>
             <w:shd w:color="auto" w:fill="FFFFFF" w:val="clear"/>
             <w:tcMar>
-              <w:left w:w="103" w:type="dxa"/>
+              <w:left w:w="98" w:type="dxa"/>
             </w:tcMar>
           </w:tcPr>
           <w:p>
@@ -9849,7 +9863,7 @@
             </w:tcBorders>
             <w:shd w:color="auto" w:fill="FFFFFF" w:val="clear"/>
             <w:tcMar>
-              <w:left w:w="103" w:type="dxa"/>
+              <w:left w:w="98" w:type="dxa"/>
             </w:tcMar>
           </w:tcPr>
           <w:p>
@@ -9874,16 +9888,16 @@
         <w:trPr/>
         <w:tc>
           <w:tcPr>
-            <w:tcW w:w="1842" w:type="dxa"/>
-            <w:tcBorders>
-              <w:top w:val="single" w:sz="4" w:space="0" w:color="000001"/>
-              <w:left w:val="single" w:sz="4" w:space="0" w:color="000001"/>
-              <w:bottom w:val="single" w:sz="4" w:space="0" w:color="000001"/>
-              <w:insideH w:val="single" w:sz="4" w:space="0" w:color="000001"/>
-            </w:tcBorders>
-            <w:shd w:color="auto" w:fill="FFFFFF" w:val="clear"/>
-            <w:tcMar>
-              <w:left w:w="103" w:type="dxa"/>
+            <w:tcW w:w="1841" w:type="dxa"/>
+            <w:tcBorders>
+              <w:top w:val="single" w:sz="4" w:space="0" w:color="000001"/>
+              <w:left w:val="single" w:sz="4" w:space="0" w:color="000001"/>
+              <w:bottom w:val="single" w:sz="4" w:space="0" w:color="000001"/>
+              <w:insideH w:val="single" w:sz="4" w:space="0" w:color="000001"/>
+            </w:tcBorders>
+            <w:shd w:color="auto" w:fill="FFFFFF" w:val="clear"/>
+            <w:tcMar>
+              <w:left w:w="98" w:type="dxa"/>
             </w:tcMar>
           </w:tcPr>
           <w:p>
@@ -9905,16 +9919,16 @@
         </w:tc>
         <w:tc>
           <w:tcPr>
-            <w:tcW w:w="2846" w:type="dxa"/>
-            <w:tcBorders>
-              <w:top w:val="single" w:sz="4" w:space="0" w:color="000001"/>
-              <w:left w:val="single" w:sz="4" w:space="0" w:color="000001"/>
-              <w:bottom w:val="single" w:sz="4" w:space="0" w:color="000001"/>
-              <w:insideH w:val="single" w:sz="4" w:space="0" w:color="000001"/>
-            </w:tcBorders>
-            <w:shd w:color="auto" w:fill="FFFFFF" w:val="clear"/>
-            <w:tcMar>
-              <w:left w:w="103" w:type="dxa"/>
+            <w:tcW w:w="2847" w:type="dxa"/>
+            <w:tcBorders>
+              <w:top w:val="single" w:sz="4" w:space="0" w:color="000001"/>
+              <w:left w:val="single" w:sz="4" w:space="0" w:color="000001"/>
+              <w:bottom w:val="single" w:sz="4" w:space="0" w:color="000001"/>
+              <w:insideH w:val="single" w:sz="4" w:space="0" w:color="000001"/>
+            </w:tcBorders>
+            <w:shd w:color="auto" w:fill="FFFFFF" w:val="clear"/>
+            <w:tcMar>
+              <w:left w:w="98" w:type="dxa"/>
             </w:tcMar>
           </w:tcPr>
           <w:p>
@@ -9945,7 +9959,7 @@
             </w:tcBorders>
             <w:shd w:color="auto" w:fill="FFFFFF" w:val="clear"/>
             <w:tcMar>
-              <w:left w:w="103" w:type="dxa"/>
+              <w:left w:w="98" w:type="dxa"/>
             </w:tcMar>
           </w:tcPr>
           <w:p>
@@ -9978,7 +9992,7 @@
             </w:tcBorders>
             <w:shd w:color="auto" w:fill="FFFFFF" w:val="clear"/>
             <w:tcMar>
-              <w:left w:w="103" w:type="dxa"/>
+              <w:left w:w="98" w:type="dxa"/>
             </w:tcMar>
           </w:tcPr>
           <w:p>
@@ -10003,16 +10017,16 @@
         <w:trPr/>
         <w:tc>
           <w:tcPr>
-            <w:tcW w:w="1842" w:type="dxa"/>
-            <w:tcBorders>
-              <w:top w:val="single" w:sz="4" w:space="0" w:color="000001"/>
-              <w:left w:val="single" w:sz="4" w:space="0" w:color="000001"/>
-              <w:bottom w:val="single" w:sz="4" w:space="0" w:color="000001"/>
-              <w:insideH w:val="single" w:sz="4" w:space="0" w:color="000001"/>
-            </w:tcBorders>
-            <w:shd w:color="auto" w:fill="FFFFFF" w:val="clear"/>
-            <w:tcMar>
-              <w:left w:w="103" w:type="dxa"/>
+            <w:tcW w:w="1841" w:type="dxa"/>
+            <w:tcBorders>
+              <w:top w:val="single" w:sz="4" w:space="0" w:color="000001"/>
+              <w:left w:val="single" w:sz="4" w:space="0" w:color="000001"/>
+              <w:bottom w:val="single" w:sz="4" w:space="0" w:color="000001"/>
+              <w:insideH w:val="single" w:sz="4" w:space="0" w:color="000001"/>
+            </w:tcBorders>
+            <w:shd w:color="auto" w:fill="FFFFFF" w:val="clear"/>
+            <w:tcMar>
+              <w:left w:w="98" w:type="dxa"/>
             </w:tcMar>
           </w:tcPr>
           <w:p>
@@ -10034,16 +10048,16 @@
         </w:tc>
         <w:tc>
           <w:tcPr>
-            <w:tcW w:w="2846" w:type="dxa"/>
-            <w:tcBorders>
-              <w:top w:val="single" w:sz="4" w:space="0" w:color="000001"/>
-              <w:left w:val="single" w:sz="4" w:space="0" w:color="000001"/>
-              <w:bottom w:val="single" w:sz="4" w:space="0" w:color="000001"/>
-              <w:insideH w:val="single" w:sz="4" w:space="0" w:color="000001"/>
-            </w:tcBorders>
-            <w:shd w:color="auto" w:fill="FFFFFF" w:val="clear"/>
-            <w:tcMar>
-              <w:left w:w="103" w:type="dxa"/>
+            <w:tcW w:w="2847" w:type="dxa"/>
+            <w:tcBorders>
+              <w:top w:val="single" w:sz="4" w:space="0" w:color="000001"/>
+              <w:left w:val="single" w:sz="4" w:space="0" w:color="000001"/>
+              <w:bottom w:val="single" w:sz="4" w:space="0" w:color="000001"/>
+              <w:insideH w:val="single" w:sz="4" w:space="0" w:color="000001"/>
+            </w:tcBorders>
+            <w:shd w:color="auto" w:fill="FFFFFF" w:val="clear"/>
+            <w:tcMar>
+              <w:left w:w="98" w:type="dxa"/>
             </w:tcMar>
           </w:tcPr>
           <w:p>
@@ -10074,7 +10088,7 @@
             </w:tcBorders>
             <w:shd w:color="auto" w:fill="FFFFFF" w:val="clear"/>
             <w:tcMar>
-              <w:left w:w="103" w:type="dxa"/>
+              <w:left w:w="98" w:type="dxa"/>
             </w:tcMar>
           </w:tcPr>
           <w:p>
@@ -10107,7 +10121,7 @@
             </w:tcBorders>
             <w:shd w:color="auto" w:fill="FFFFFF" w:val="clear"/>
             <w:tcMar>
-              <w:left w:w="103" w:type="dxa"/>
+              <w:left w:w="98" w:type="dxa"/>
             </w:tcMar>
           </w:tcPr>
           <w:p>
@@ -10132,16 +10146,16 @@
         <w:trPr/>
         <w:tc>
           <w:tcPr>
-            <w:tcW w:w="1842" w:type="dxa"/>
-            <w:tcBorders>
-              <w:top w:val="single" w:sz="4" w:space="0" w:color="000001"/>
-              <w:left w:val="single" w:sz="4" w:space="0" w:color="000001"/>
-              <w:bottom w:val="single" w:sz="4" w:space="0" w:color="000001"/>
-              <w:insideH w:val="single" w:sz="4" w:space="0" w:color="000001"/>
-            </w:tcBorders>
-            <w:shd w:color="auto" w:fill="FFFFFF" w:val="clear"/>
-            <w:tcMar>
-              <w:left w:w="103" w:type="dxa"/>
+            <w:tcW w:w="1841" w:type="dxa"/>
+            <w:tcBorders>
+              <w:top w:val="single" w:sz="4" w:space="0" w:color="000001"/>
+              <w:left w:val="single" w:sz="4" w:space="0" w:color="000001"/>
+              <w:bottom w:val="single" w:sz="4" w:space="0" w:color="000001"/>
+              <w:insideH w:val="single" w:sz="4" w:space="0" w:color="000001"/>
+            </w:tcBorders>
+            <w:shd w:color="auto" w:fill="FFFFFF" w:val="clear"/>
+            <w:tcMar>
+              <w:left w:w="98" w:type="dxa"/>
             </w:tcMar>
           </w:tcPr>
           <w:p>
@@ -10163,16 +10177,16 @@
         </w:tc>
         <w:tc>
           <w:tcPr>
-            <w:tcW w:w="2846" w:type="dxa"/>
-            <w:tcBorders>
-              <w:top w:val="single" w:sz="4" w:space="0" w:color="000001"/>
-              <w:left w:val="single" w:sz="4" w:space="0" w:color="000001"/>
-              <w:bottom w:val="single" w:sz="4" w:space="0" w:color="000001"/>
-              <w:insideH w:val="single" w:sz="4" w:space="0" w:color="000001"/>
-            </w:tcBorders>
-            <w:shd w:color="auto" w:fill="FFFFFF" w:val="clear"/>
-            <w:tcMar>
-              <w:left w:w="103" w:type="dxa"/>
+            <w:tcW w:w="2847" w:type="dxa"/>
+            <w:tcBorders>
+              <w:top w:val="single" w:sz="4" w:space="0" w:color="000001"/>
+              <w:left w:val="single" w:sz="4" w:space="0" w:color="000001"/>
+              <w:bottom w:val="single" w:sz="4" w:space="0" w:color="000001"/>
+              <w:insideH w:val="single" w:sz="4" w:space="0" w:color="000001"/>
+            </w:tcBorders>
+            <w:shd w:color="auto" w:fill="FFFFFF" w:val="clear"/>
+            <w:tcMar>
+              <w:left w:w="98" w:type="dxa"/>
             </w:tcMar>
           </w:tcPr>
           <w:p>
@@ -10203,7 +10217,7 @@
             </w:tcBorders>
             <w:shd w:color="auto" w:fill="FFFFFF" w:val="clear"/>
             <w:tcMar>
-              <w:left w:w="103" w:type="dxa"/>
+              <w:left w:w="98" w:type="dxa"/>
             </w:tcMar>
           </w:tcPr>
           <w:p>
@@ -10236,7 +10250,7 @@
             </w:tcBorders>
             <w:shd w:color="auto" w:fill="FFFFFF" w:val="clear"/>
             <w:tcMar>
-              <w:left w:w="103" w:type="dxa"/>
+              <w:left w:w="98" w:type="dxa"/>
             </w:tcMar>
           </w:tcPr>
           <w:p>
@@ -10261,16 +10275,16 @@
         <w:trPr/>
         <w:tc>
           <w:tcPr>
-            <w:tcW w:w="1842" w:type="dxa"/>
-            <w:tcBorders>
-              <w:top w:val="single" w:sz="4" w:space="0" w:color="000001"/>
-              <w:left w:val="single" w:sz="4" w:space="0" w:color="000001"/>
-              <w:bottom w:val="single" w:sz="4" w:space="0" w:color="000001"/>
-              <w:insideH w:val="single" w:sz="4" w:space="0" w:color="000001"/>
-            </w:tcBorders>
-            <w:shd w:color="auto" w:fill="FFFFFF" w:val="clear"/>
-            <w:tcMar>
-              <w:left w:w="103" w:type="dxa"/>
+            <w:tcW w:w="1841" w:type="dxa"/>
+            <w:tcBorders>
+              <w:top w:val="single" w:sz="4" w:space="0" w:color="000001"/>
+              <w:left w:val="single" w:sz="4" w:space="0" w:color="000001"/>
+              <w:bottom w:val="single" w:sz="4" w:space="0" w:color="000001"/>
+              <w:insideH w:val="single" w:sz="4" w:space="0" w:color="000001"/>
+            </w:tcBorders>
+            <w:shd w:color="auto" w:fill="FFFFFF" w:val="clear"/>
+            <w:tcMar>
+              <w:left w:w="98" w:type="dxa"/>
             </w:tcMar>
           </w:tcPr>
           <w:p>
@@ -10292,16 +10306,16 @@
         </w:tc>
         <w:tc>
           <w:tcPr>
-            <w:tcW w:w="2846" w:type="dxa"/>
-            <w:tcBorders>
-              <w:top w:val="single" w:sz="4" w:space="0" w:color="000001"/>
-              <w:left w:val="single" w:sz="4" w:space="0" w:color="000001"/>
-              <w:bottom w:val="single" w:sz="4" w:space="0" w:color="000001"/>
-              <w:insideH w:val="single" w:sz="4" w:space="0" w:color="000001"/>
-            </w:tcBorders>
-            <w:shd w:color="auto" w:fill="FFFFFF" w:val="clear"/>
-            <w:tcMar>
-              <w:left w:w="103" w:type="dxa"/>
+            <w:tcW w:w="2847" w:type="dxa"/>
+            <w:tcBorders>
+              <w:top w:val="single" w:sz="4" w:space="0" w:color="000001"/>
+              <w:left w:val="single" w:sz="4" w:space="0" w:color="000001"/>
+              <w:bottom w:val="single" w:sz="4" w:space="0" w:color="000001"/>
+              <w:insideH w:val="single" w:sz="4" w:space="0" w:color="000001"/>
+            </w:tcBorders>
+            <w:shd w:color="auto" w:fill="FFFFFF" w:val="clear"/>
+            <w:tcMar>
+              <w:left w:w="98" w:type="dxa"/>
             </w:tcMar>
           </w:tcPr>
           <w:p>
@@ -10332,7 +10346,7 @@
             </w:tcBorders>
             <w:shd w:color="auto" w:fill="FFFFFF" w:val="clear"/>
             <w:tcMar>
-              <w:left w:w="103" w:type="dxa"/>
+              <w:left w:w="98" w:type="dxa"/>
             </w:tcMar>
           </w:tcPr>
           <w:p>
@@ -10365,7 +10379,7 @@
             </w:tcBorders>
             <w:shd w:color="auto" w:fill="FFFFFF" w:val="clear"/>
             <w:tcMar>
-              <w:left w:w="103" w:type="dxa"/>
+              <w:left w:w="98" w:type="dxa"/>
             </w:tcMar>
           </w:tcPr>
           <w:p>
@@ -10390,16 +10404,16 @@
         <w:trPr/>
         <w:tc>
           <w:tcPr>
-            <w:tcW w:w="1842" w:type="dxa"/>
-            <w:tcBorders>
-              <w:top w:val="single" w:sz="4" w:space="0" w:color="000001"/>
-              <w:left w:val="single" w:sz="4" w:space="0" w:color="000001"/>
-              <w:bottom w:val="single" w:sz="4" w:space="0" w:color="000001"/>
-              <w:insideH w:val="single" w:sz="4" w:space="0" w:color="000001"/>
-            </w:tcBorders>
-            <w:shd w:color="auto" w:fill="FFFFFF" w:val="clear"/>
-            <w:tcMar>
-              <w:left w:w="103" w:type="dxa"/>
+            <w:tcW w:w="1841" w:type="dxa"/>
+            <w:tcBorders>
+              <w:top w:val="single" w:sz="4" w:space="0" w:color="000001"/>
+              <w:left w:val="single" w:sz="4" w:space="0" w:color="000001"/>
+              <w:bottom w:val="single" w:sz="4" w:space="0" w:color="000001"/>
+              <w:insideH w:val="single" w:sz="4" w:space="0" w:color="000001"/>
+            </w:tcBorders>
+            <w:shd w:color="auto" w:fill="FFFFFF" w:val="clear"/>
+            <w:tcMar>
+              <w:left w:w="98" w:type="dxa"/>
             </w:tcMar>
           </w:tcPr>
           <w:p>
@@ -10421,16 +10435,16 @@
         </w:tc>
         <w:tc>
           <w:tcPr>
-            <w:tcW w:w="2846" w:type="dxa"/>
-            <w:tcBorders>
-              <w:top w:val="single" w:sz="4" w:space="0" w:color="000001"/>
-              <w:left w:val="single" w:sz="4" w:space="0" w:color="000001"/>
-              <w:bottom w:val="single" w:sz="4" w:space="0" w:color="000001"/>
-              <w:insideH w:val="single" w:sz="4" w:space="0" w:color="000001"/>
-            </w:tcBorders>
-            <w:shd w:color="auto" w:fill="FFFFFF" w:val="clear"/>
-            <w:tcMar>
-              <w:left w:w="103" w:type="dxa"/>
+            <w:tcW w:w="2847" w:type="dxa"/>
+            <w:tcBorders>
+              <w:top w:val="single" w:sz="4" w:space="0" w:color="000001"/>
+              <w:left w:val="single" w:sz="4" w:space="0" w:color="000001"/>
+              <w:bottom w:val="single" w:sz="4" w:space="0" w:color="000001"/>
+              <w:insideH w:val="single" w:sz="4" w:space="0" w:color="000001"/>
+            </w:tcBorders>
+            <w:shd w:color="auto" w:fill="FFFFFF" w:val="clear"/>
+            <w:tcMar>
+              <w:left w:w="98" w:type="dxa"/>
             </w:tcMar>
           </w:tcPr>
           <w:p>
@@ -10461,7 +10475,7 @@
             </w:tcBorders>
             <w:shd w:color="auto" w:fill="FFFFFF" w:val="clear"/>
             <w:tcMar>
-              <w:left w:w="103" w:type="dxa"/>
+              <w:left w:w="98" w:type="dxa"/>
             </w:tcMar>
           </w:tcPr>
           <w:p>
@@ -10493,7 +10507,7 @@
             </w:tcBorders>
             <w:shd w:color="auto" w:fill="FFFFFF" w:val="clear"/>
             <w:tcMar>
-              <w:left w:w="103" w:type="dxa"/>
+              <w:left w:w="98" w:type="dxa"/>
             </w:tcMar>
           </w:tcPr>
           <w:p>
@@ -10517,16 +10531,16 @@
         <w:trPr/>
         <w:tc>
           <w:tcPr>
-            <w:tcW w:w="1842" w:type="dxa"/>
-            <w:tcBorders>
-              <w:top w:val="single" w:sz="4" w:space="0" w:color="000001"/>
-              <w:left w:val="single" w:sz="4" w:space="0" w:color="000001"/>
-              <w:bottom w:val="single" w:sz="4" w:space="0" w:color="000001"/>
-              <w:insideH w:val="single" w:sz="4" w:space="0" w:color="000001"/>
-            </w:tcBorders>
-            <w:shd w:color="auto" w:fill="FFFFFF" w:val="clear"/>
-            <w:tcMar>
-              <w:left w:w="103" w:type="dxa"/>
+            <w:tcW w:w="1841" w:type="dxa"/>
+            <w:tcBorders>
+              <w:top w:val="single" w:sz="4" w:space="0" w:color="000001"/>
+              <w:left w:val="single" w:sz="4" w:space="0" w:color="000001"/>
+              <w:bottom w:val="single" w:sz="4" w:space="0" w:color="000001"/>
+              <w:insideH w:val="single" w:sz="4" w:space="0" w:color="000001"/>
+            </w:tcBorders>
+            <w:shd w:color="auto" w:fill="FFFFFF" w:val="clear"/>
+            <w:tcMar>
+              <w:left w:w="98" w:type="dxa"/>
             </w:tcMar>
           </w:tcPr>
           <w:p>
@@ -10548,16 +10562,16 @@
         </w:tc>
         <w:tc>
           <w:tcPr>
-            <w:tcW w:w="2846" w:type="dxa"/>
-            <w:tcBorders>
-              <w:top w:val="single" w:sz="4" w:space="0" w:color="000001"/>
-              <w:left w:val="single" w:sz="4" w:space="0" w:color="000001"/>
-              <w:bottom w:val="single" w:sz="4" w:space="0" w:color="000001"/>
-              <w:insideH w:val="single" w:sz="4" w:space="0" w:color="000001"/>
-            </w:tcBorders>
-            <w:shd w:color="auto" w:fill="FFFFFF" w:val="clear"/>
-            <w:tcMar>
-              <w:left w:w="103" w:type="dxa"/>
+            <w:tcW w:w="2847" w:type="dxa"/>
+            <w:tcBorders>
+              <w:top w:val="single" w:sz="4" w:space="0" w:color="000001"/>
+              <w:left w:val="single" w:sz="4" w:space="0" w:color="000001"/>
+              <w:bottom w:val="single" w:sz="4" w:space="0" w:color="000001"/>
+              <w:insideH w:val="single" w:sz="4" w:space="0" w:color="000001"/>
+            </w:tcBorders>
+            <w:shd w:color="auto" w:fill="FFFFFF" w:val="clear"/>
+            <w:tcMar>
+              <w:left w:w="98" w:type="dxa"/>
             </w:tcMar>
           </w:tcPr>
           <w:p>
@@ -10588,7 +10602,7 @@
             </w:tcBorders>
             <w:shd w:color="auto" w:fill="FFFFFF" w:val="clear"/>
             <w:tcMar>
-              <w:left w:w="103" w:type="dxa"/>
+              <w:left w:w="98" w:type="dxa"/>
             </w:tcMar>
           </w:tcPr>
           <w:p>
@@ -10621,7 +10635,7 @@
             </w:tcBorders>
             <w:shd w:color="auto" w:fill="FFFFFF" w:val="clear"/>
             <w:tcMar>
-              <w:left w:w="103" w:type="dxa"/>
+              <w:left w:w="98" w:type="dxa"/>
             </w:tcMar>
           </w:tcPr>
           <w:p>
@@ -10732,8 +10746,8 @@
           <w:color w:val="00000A"/>
         </w:rPr>
       </w:pPr>
-      <w:bookmarkStart w:id="16" w:name="_Toc478159986"/>
-      <w:bookmarkEnd w:id="16"/>
+      <w:bookmarkStart w:id="14" w:name="_Toc478159986"/>
+      <w:bookmarkEnd w:id="14"/>
       <w:r>
         <w:rPr>
           <w:rFonts w:eastAsia="Arial" w:cs="Arial" w:ascii="Arial" w:hAnsi="Arial"/>
@@ -10984,8 +10998,8 @@
         </w:rPr>
         <w:t xml:space="preserve"> deve ser criada sempre que existir uma vers</w:t>
       </w:r>
-      <w:bookmarkStart w:id="17" w:name="_GoBack"/>
-      <w:bookmarkEnd w:id="17"/>
+      <w:bookmarkStart w:id="15" w:name="_GoBack"/>
+      <w:bookmarkEnd w:id="15"/>
       <w:r>
         <w:rPr>
           <w:rFonts w:eastAsia="Arial" w:cs="Arial" w:ascii="Arial" w:hAnsi="Arial"/>
@@ -11113,7 +11127,7 @@
       <w:fldChar w:fldCharType="separate"/>
     </w:r>
     <w:r>
-      <w:t>11</w:t>
+      <w:t>8</w:t>
     </w:r>
     <w:r>
       <w:fldChar w:fldCharType="end"/>
@@ -11267,6 +11281,7 @@
         <w:vertAlign w:val="baseline"/>
         <w:position w:val="0"/>
         <w:sz w:val="24"/>
+        <w:sz w:val="24"/>
         <w:rFonts w:cs="Arial"/>
       </w:rPr>
     </w:lvl>
@@ -11280,6 +11295,7 @@
       </w:pPr>
       <w:rPr>
         <w:rFonts w:ascii="OpenSymbol" w:hAnsi="OpenSymbol" w:cs="OpenSymbol" w:hint="default"/>
+        <w:rFonts w:cs="OpenSymbol"/>
       </w:rPr>
     </w:lvl>
     <w:lvl w:ilvl="2">
@@ -11292,6 +11308,7 @@
       </w:pPr>
       <w:rPr>
         <w:rFonts w:ascii="OpenSymbol" w:hAnsi="OpenSymbol" w:cs="OpenSymbol" w:hint="default"/>
+        <w:rFonts w:cs="OpenSymbol"/>
       </w:rPr>
     </w:lvl>
     <w:lvl w:ilvl="3">
@@ -11304,6 +11321,7 @@
       </w:pPr>
       <w:rPr>
         <w:rFonts w:ascii="OpenSymbol" w:hAnsi="OpenSymbol" w:cs="OpenSymbol" w:hint="default"/>
+        <w:rFonts w:cs="OpenSymbol"/>
       </w:rPr>
     </w:lvl>
     <w:lvl w:ilvl="4">
@@ -11316,6 +11334,7 @@
       </w:pPr>
       <w:rPr>
         <w:rFonts w:ascii="OpenSymbol" w:hAnsi="OpenSymbol" w:cs="OpenSymbol" w:hint="default"/>
+        <w:rFonts w:cs="OpenSymbol"/>
       </w:rPr>
     </w:lvl>
     <w:lvl w:ilvl="5">
@@ -11328,6 +11347,7 @@
       </w:pPr>
       <w:rPr>
         <w:rFonts w:ascii="OpenSymbol" w:hAnsi="OpenSymbol" w:cs="OpenSymbol" w:hint="default"/>
+        <w:rFonts w:cs="OpenSymbol"/>
       </w:rPr>
     </w:lvl>
     <w:lvl w:ilvl="6">
@@ -11340,6 +11360,7 @@
       </w:pPr>
       <w:rPr>
         <w:rFonts w:ascii="OpenSymbol" w:hAnsi="OpenSymbol" w:cs="OpenSymbol" w:hint="default"/>
+        <w:rFonts w:cs="OpenSymbol"/>
       </w:rPr>
     </w:lvl>
     <w:lvl w:ilvl="7">
@@ -11352,6 +11373,7 @@
       </w:pPr>
       <w:rPr>
         <w:rFonts w:ascii="OpenSymbol" w:hAnsi="OpenSymbol" w:cs="OpenSymbol" w:hint="default"/>
+        <w:rFonts w:cs="OpenSymbol"/>
       </w:rPr>
     </w:lvl>
     <w:lvl w:ilvl="8">
@@ -11364,6 +11386,7 @@
       </w:pPr>
       <w:rPr>
         <w:rFonts w:ascii="OpenSymbol" w:hAnsi="OpenSymbol" w:cs="OpenSymbol" w:hint="default"/>
+        <w:rFonts w:cs="OpenSymbol"/>
       </w:rPr>
     </w:lvl>
   </w:abstractNum>
@@ -11381,6 +11404,7 @@
         <w:vertAlign w:val="baseline"/>
         <w:position w:val="0"/>
         <w:sz w:val="24"/>
+        <w:sz w:val="24"/>
         <w:rFonts w:cs="Arial"/>
       </w:rPr>
     </w:lvl>
@@ -11394,6 +11418,7 @@
       </w:pPr>
       <w:rPr>
         <w:rFonts w:ascii="OpenSymbol" w:hAnsi="OpenSymbol" w:cs="OpenSymbol" w:hint="default"/>
+        <w:rFonts w:cs="OpenSymbol"/>
       </w:rPr>
     </w:lvl>
     <w:lvl w:ilvl="2">
@@ -11406,6 +11431,7 @@
       </w:pPr>
       <w:rPr>
         <w:rFonts w:ascii="OpenSymbol" w:hAnsi="OpenSymbol" w:cs="OpenSymbol" w:hint="default"/>
+        <w:rFonts w:cs="OpenSymbol"/>
       </w:rPr>
     </w:lvl>
     <w:lvl w:ilvl="3">
@@ -11418,6 +11444,7 @@
       </w:pPr>
       <w:rPr>
         <w:rFonts w:ascii="OpenSymbol" w:hAnsi="OpenSymbol" w:cs="OpenSymbol" w:hint="default"/>
+        <w:rFonts w:cs="OpenSymbol"/>
       </w:rPr>
     </w:lvl>
     <w:lvl w:ilvl="4">
@@ -11430,6 +11457,7 @@
       </w:pPr>
       <w:rPr>
         <w:rFonts w:ascii="OpenSymbol" w:hAnsi="OpenSymbol" w:cs="OpenSymbol" w:hint="default"/>
+        <w:rFonts w:cs="OpenSymbol"/>
       </w:rPr>
     </w:lvl>
     <w:lvl w:ilvl="5">
@@ -11442,6 +11470,7 @@
       </w:pPr>
       <w:rPr>
         <w:rFonts w:ascii="OpenSymbol" w:hAnsi="OpenSymbol" w:cs="OpenSymbol" w:hint="default"/>
+        <w:rFonts w:cs="OpenSymbol"/>
       </w:rPr>
     </w:lvl>
     <w:lvl w:ilvl="6">
@@ -11454,6 +11483,7 @@
       </w:pPr>
       <w:rPr>
         <w:rFonts w:ascii="OpenSymbol" w:hAnsi="OpenSymbol" w:cs="OpenSymbol" w:hint="default"/>
+        <w:rFonts w:cs="OpenSymbol"/>
       </w:rPr>
     </w:lvl>
     <w:lvl w:ilvl="7">
@@ -11466,6 +11496,7 @@
       </w:pPr>
       <w:rPr>
         <w:rFonts w:ascii="OpenSymbol" w:hAnsi="OpenSymbol" w:cs="OpenSymbol" w:hint="default"/>
+        <w:rFonts w:cs="OpenSymbol"/>
       </w:rPr>
     </w:lvl>
     <w:lvl w:ilvl="8">
@@ -11478,6 +11509,7 @@
       </w:pPr>
       <w:rPr>
         <w:rFonts w:ascii="OpenSymbol" w:hAnsi="OpenSymbol" w:cs="OpenSymbol" w:hint="default"/>
+        <w:rFonts w:cs="OpenSymbol"/>
       </w:rPr>
     </w:lvl>
   </w:abstractNum>
@@ -11494,6 +11526,7 @@
         <w:rFonts w:ascii="Arial" w:hAnsi="Arial" w:cs="Arial" w:hint="default"/>
         <w:vertAlign w:val="baseline"/>
         <w:position w:val="0"/>
+        <w:sz w:val="24"/>
         <w:sz w:val="24"/>
         <w:rFonts w:cs="Arial"/>
         <w:color w:val="00000A"/>
@@ -11509,6 +11542,7 @@
       </w:pPr>
       <w:rPr>
         <w:rFonts w:ascii="OpenSymbol" w:hAnsi="OpenSymbol" w:cs="OpenSymbol" w:hint="default"/>
+        <w:rFonts w:cs="OpenSymbol"/>
       </w:rPr>
     </w:lvl>
     <w:lvl w:ilvl="2">
@@ -11521,6 +11555,7 @@
       </w:pPr>
       <w:rPr>
         <w:rFonts w:ascii="OpenSymbol" w:hAnsi="OpenSymbol" w:cs="OpenSymbol" w:hint="default"/>
+        <w:rFonts w:cs="OpenSymbol"/>
       </w:rPr>
     </w:lvl>
     <w:lvl w:ilvl="3">
@@ -11533,6 +11568,7 @@
       </w:pPr>
       <w:rPr>
         <w:rFonts w:ascii="OpenSymbol" w:hAnsi="OpenSymbol" w:cs="OpenSymbol" w:hint="default"/>
+        <w:rFonts w:cs="OpenSymbol"/>
       </w:rPr>
     </w:lvl>
     <w:lvl w:ilvl="4">
@@ -11545,6 +11581,7 @@
       </w:pPr>
       <w:rPr>
         <w:rFonts w:ascii="OpenSymbol" w:hAnsi="OpenSymbol" w:cs="OpenSymbol" w:hint="default"/>
+        <w:rFonts w:cs="OpenSymbol"/>
       </w:rPr>
     </w:lvl>
     <w:lvl w:ilvl="5">
@@ -11557,6 +11594,7 @@
       </w:pPr>
       <w:rPr>
         <w:rFonts w:ascii="OpenSymbol" w:hAnsi="OpenSymbol" w:cs="OpenSymbol" w:hint="default"/>
+        <w:rFonts w:cs="OpenSymbol"/>
       </w:rPr>
     </w:lvl>
     <w:lvl w:ilvl="6">
@@ -11569,6 +11607,7 @@
       </w:pPr>
       <w:rPr>
         <w:rFonts w:ascii="OpenSymbol" w:hAnsi="OpenSymbol" w:cs="OpenSymbol" w:hint="default"/>
+        <w:rFonts w:cs="OpenSymbol"/>
       </w:rPr>
     </w:lvl>
     <w:lvl w:ilvl="7">
@@ -11581,6 +11620,7 @@
       </w:pPr>
       <w:rPr>
         <w:rFonts w:ascii="OpenSymbol" w:hAnsi="OpenSymbol" w:cs="OpenSymbol" w:hint="default"/>
+        <w:rFonts w:cs="OpenSymbol"/>
       </w:rPr>
     </w:lvl>
     <w:lvl w:ilvl="8">
@@ -11593,6 +11633,7 @@
       </w:pPr>
       <w:rPr>
         <w:rFonts w:ascii="OpenSymbol" w:hAnsi="OpenSymbol" w:cs="OpenSymbol" w:hint="default"/>
+        <w:rFonts w:cs="OpenSymbol"/>
       </w:rPr>
     </w:lvl>
   </w:abstractNum>
@@ -11608,6 +11649,7 @@
       <w:rPr>
         <w:rFonts w:ascii="OpenSymbol" w:hAnsi="OpenSymbol" w:cs="OpenSymbol" w:hint="default"/>
         <w:u w:val="none"/>
+        <w:rFonts w:cs="OpenSymbol"/>
       </w:rPr>
     </w:lvl>
     <w:lvl w:ilvl="1">
@@ -11621,6 +11663,7 @@
       <w:rPr>
         <w:rFonts w:ascii="OpenSymbol" w:hAnsi="OpenSymbol" w:cs="OpenSymbol" w:hint="default"/>
         <w:u w:val="none"/>
+        <w:rFonts w:cs="OpenSymbol"/>
       </w:rPr>
     </w:lvl>
     <w:lvl w:ilvl="2">
@@ -11634,6 +11677,7 @@
       <w:rPr>
         <w:rFonts w:ascii="OpenSymbol" w:hAnsi="OpenSymbol" w:cs="OpenSymbol" w:hint="default"/>
         <w:u w:val="none"/>
+        <w:rFonts w:cs="OpenSymbol"/>
       </w:rPr>
     </w:lvl>
     <w:lvl w:ilvl="3">
@@ -11647,6 +11691,7 @@
       <w:rPr>
         <w:rFonts w:ascii="OpenSymbol" w:hAnsi="OpenSymbol" w:cs="OpenSymbol" w:hint="default"/>
         <w:u w:val="none"/>
+        <w:rFonts w:cs="OpenSymbol"/>
       </w:rPr>
     </w:lvl>
     <w:lvl w:ilvl="4">
@@ -11660,6 +11705,7 @@
       <w:rPr>
         <w:rFonts w:ascii="OpenSymbol" w:hAnsi="OpenSymbol" w:cs="OpenSymbol" w:hint="default"/>
         <w:u w:val="none"/>
+        <w:rFonts w:cs="OpenSymbol"/>
       </w:rPr>
     </w:lvl>
     <w:lvl w:ilvl="5">
@@ -11673,6 +11719,7 @@
       <w:rPr>
         <w:rFonts w:ascii="OpenSymbol" w:hAnsi="OpenSymbol" w:cs="OpenSymbol" w:hint="default"/>
         <w:u w:val="none"/>
+        <w:rFonts w:cs="OpenSymbol"/>
       </w:rPr>
     </w:lvl>
     <w:lvl w:ilvl="6">
@@ -11686,6 +11733,7 @@
       <w:rPr>
         <w:rFonts w:ascii="OpenSymbol" w:hAnsi="OpenSymbol" w:cs="OpenSymbol" w:hint="default"/>
         <w:u w:val="none"/>
+        <w:rFonts w:cs="OpenSymbol"/>
       </w:rPr>
     </w:lvl>
     <w:lvl w:ilvl="7">
@@ -11699,6 +11747,7 @@
       <w:rPr>
         <w:rFonts w:ascii="OpenSymbol" w:hAnsi="OpenSymbol" w:cs="OpenSymbol" w:hint="default"/>
         <w:u w:val="none"/>
+        <w:rFonts w:cs="OpenSymbol"/>
       </w:rPr>
     </w:lvl>
     <w:lvl w:ilvl="8">
@@ -11712,6 +11761,7 @@
       <w:rPr>
         <w:rFonts w:ascii="OpenSymbol" w:hAnsi="OpenSymbol" w:cs="OpenSymbol" w:hint="default"/>
         <w:u w:val="none"/>
+        <w:rFonts w:cs="OpenSymbol"/>
       </w:rPr>
     </w:lvl>
   </w:abstractNum>
@@ -11892,6 +11942,7 @@
       </w:pPr>
       <w:rPr>
         <w:rFonts w:ascii="Symbol" w:hAnsi="Symbol" w:cs="Symbol" w:hint="default"/>
+        <w:rFonts w:cs="Symbol"/>
         <w:color w:val="00000A"/>
       </w:rPr>
     </w:lvl>
@@ -11918,6 +11969,7 @@
       </w:pPr>
       <w:rPr>
         <w:rFonts w:ascii="Wingdings" w:hAnsi="Wingdings" w:cs="Wingdings" w:hint="default"/>
+        <w:rFonts w:cs="Wingdings"/>
       </w:rPr>
     </w:lvl>
     <w:lvl w:ilvl="3">
@@ -11930,6 +11982,7 @@
       </w:pPr>
       <w:rPr>
         <w:rFonts w:ascii="Symbol" w:hAnsi="Symbol" w:cs="Symbol" w:hint="default"/>
+        <w:rFonts w:cs="Symbol"/>
       </w:rPr>
     </w:lvl>
     <w:lvl w:ilvl="4">
@@ -11955,6 +12008,7 @@
       </w:pPr>
       <w:rPr>
         <w:rFonts w:ascii="Wingdings" w:hAnsi="Wingdings" w:cs="Wingdings" w:hint="default"/>
+        <w:rFonts w:cs="Wingdings"/>
       </w:rPr>
     </w:lvl>
     <w:lvl w:ilvl="6">
@@ -11967,6 +12021,7 @@
       </w:pPr>
       <w:rPr>
         <w:rFonts w:ascii="Symbol" w:hAnsi="Symbol" w:cs="Symbol" w:hint="default"/>
+        <w:rFonts w:cs="Symbol"/>
       </w:rPr>
     </w:lvl>
     <w:lvl w:ilvl="7">
@@ -11992,6 +12047,7 @@
       </w:pPr>
       <w:rPr>
         <w:rFonts w:ascii="Wingdings" w:hAnsi="Wingdings" w:cs="Wingdings" w:hint="default"/>
+        <w:rFonts w:cs="Wingdings"/>
       </w:rPr>
     </w:lvl>
   </w:abstractNum>
@@ -12006,6 +12062,7 @@
       </w:pPr>
       <w:rPr>
         <w:rFonts w:ascii="Symbol" w:hAnsi="Symbol" w:cs="Symbol" w:hint="default"/>
+        <w:rFonts w:cs="Symbol"/>
       </w:rPr>
     </w:lvl>
     <w:lvl w:ilvl="1">
@@ -12031,6 +12088,7 @@
       </w:pPr>
       <w:rPr>
         <w:rFonts w:ascii="Wingdings" w:hAnsi="Wingdings" w:cs="Wingdings" w:hint="default"/>
+        <w:rFonts w:cs="Wingdings"/>
       </w:rPr>
     </w:lvl>
     <w:lvl w:ilvl="3">
@@ -12043,6 +12101,7 @@
       </w:pPr>
       <w:rPr>
         <w:rFonts w:ascii="Symbol" w:hAnsi="Symbol" w:cs="Symbol" w:hint="default"/>
+        <w:rFonts w:cs="Symbol"/>
       </w:rPr>
     </w:lvl>
     <w:lvl w:ilvl="4">
@@ -12068,6 +12127,7 @@
       </w:pPr>
       <w:rPr>
         <w:rFonts w:ascii="Wingdings" w:hAnsi="Wingdings" w:cs="Wingdings" w:hint="default"/>
+        <w:rFonts w:cs="Wingdings"/>
       </w:rPr>
     </w:lvl>
     <w:lvl w:ilvl="6">
@@ -12080,6 +12140,7 @@
       </w:pPr>
       <w:rPr>
         <w:rFonts w:ascii="Symbol" w:hAnsi="Symbol" w:cs="Symbol" w:hint="default"/>
+        <w:rFonts w:cs="Symbol"/>
       </w:rPr>
     </w:lvl>
     <w:lvl w:ilvl="7">
@@ -12105,6 +12166,7 @@
       </w:pPr>
       <w:rPr>
         <w:rFonts w:ascii="Wingdings" w:hAnsi="Wingdings" w:cs="Wingdings" w:hint="default"/>
+        <w:rFonts w:cs="Wingdings"/>
       </w:rPr>
     </w:lvl>
   </w:abstractNum>
@@ -12264,7 +12326,6 @@
       <w:rPr>
         <w:rFonts w:ascii="Times New Roman" w:hAnsi="Times New Roman" w:eastAsia="Times New Roman" w:cs="Times New Roman"/>
         <w:color w:val="000000"/>
-        <w:sz w:val="24"/>
         <w:szCs w:val="24"/>
         <w:lang w:val="pt-BR" w:eastAsia="pt-BR" w:bidi="ar-SA"/>
       </w:rPr>
@@ -12855,6 +12916,7 @@
       <w:rFonts w:ascii="Arial" w:hAnsi="Arial" w:eastAsia="Arial" w:cs="Arial"/>
       <w:position w:val="0"/>
       <w:sz w:val="24"/>
+      <w:sz w:val="24"/>
       <w:vertAlign w:val="baseline"/>
     </w:rPr>
   </w:style>
@@ -12864,6 +12926,7 @@
     <w:rPr>
       <w:position w:val="0"/>
       <w:sz w:val="24"/>
+      <w:sz w:val="24"/>
       <w:vertAlign w:val="baseline"/>
     </w:rPr>
   </w:style>
@@ -12872,6 +12935,7 @@
     <w:qFormat/>
     <w:rPr>
       <w:position w:val="0"/>
+      <w:sz w:val="24"/>
       <w:sz w:val="24"/>
       <w:vertAlign w:val="baseline"/>
     </w:rPr>
@@ -12883,6 +12947,7 @@
       <w:color w:val="000000"/>
       <w:position w:val="0"/>
       <w:sz w:val="24"/>
+      <w:sz w:val="24"/>
       <w:vertAlign w:val="baseline"/>
     </w:rPr>
   </w:style>
@@ -12891,6 +12956,7 @@
     <w:qFormat/>
     <w:rPr>
       <w:position w:val="0"/>
+      <w:sz w:val="24"/>
       <w:sz w:val="24"/>
       <w:vertAlign w:val="baseline"/>
     </w:rPr>
@@ -12901,6 +12967,7 @@
     <w:rPr>
       <w:position w:val="0"/>
       <w:sz w:val="24"/>
+      <w:sz w:val="24"/>
       <w:vertAlign w:val="baseline"/>
     </w:rPr>
   </w:style>
@@ -12909,6 +12976,7 @@
     <w:qFormat/>
     <w:rPr>
       <w:position w:val="0"/>
+      <w:sz w:val="24"/>
       <w:sz w:val="24"/>
       <w:vertAlign w:val="baseline"/>
     </w:rPr>
@@ -12919,6 +12987,7 @@
     <w:rPr>
       <w:position w:val="0"/>
       <w:sz w:val="24"/>
+      <w:sz w:val="24"/>
       <w:vertAlign w:val="baseline"/>
     </w:rPr>
   </w:style>
@@ -12928,6 +12997,7 @@
     <w:rPr>
       <w:position w:val="0"/>
       <w:sz w:val="24"/>
+      <w:sz w:val="24"/>
       <w:vertAlign w:val="baseline"/>
     </w:rPr>
   </w:style>
@@ -12936,6 +13006,7 @@
     <w:qFormat/>
     <w:rPr>
       <w:position w:val="0"/>
+      <w:sz w:val="24"/>
       <w:sz w:val="24"/>
       <w:vertAlign w:val="baseline"/>
     </w:rPr>
@@ -12947,6 +13018,7 @@
       <w:rFonts w:ascii="Arial" w:hAnsi="Arial" w:eastAsia="Arial" w:cs="Arial"/>
       <w:position w:val="0"/>
       <w:sz w:val="24"/>
+      <w:sz w:val="24"/>
       <w:vertAlign w:val="baseline"/>
     </w:rPr>
   </w:style>
@@ -12957,6 +13029,7 @@
       <w:rFonts w:ascii="Arial" w:hAnsi="Arial" w:eastAsia="Arial" w:cs="Arial"/>
       <w:color w:val="00000A"/>
       <w:position w:val="0"/>
+      <w:sz w:val="24"/>
       <w:sz w:val="24"/>
       <w:vertAlign w:val="baseline"/>
     </w:rPr>
@@ -13100,6 +13173,407 @@
     <w:name w:val="Vínculo de índice"/>
     <w:qFormat/>
     <w:rPr/>
+  </w:style>
+  <w:style w:type="character" w:styleId="ListLabel32">
+    <w:name w:val="ListLabel 32"/>
+    <w:qFormat/>
+    <w:rPr>
+      <w:rFonts w:ascii="Arial" w:hAnsi="Arial" w:cs="Arial"/>
+      <w:position w:val="0"/>
+      <w:sz w:val="24"/>
+      <w:sz w:val="24"/>
+      <w:vertAlign w:val="baseline"/>
+    </w:rPr>
+  </w:style>
+  <w:style w:type="character" w:styleId="ListLabel33">
+    <w:name w:val="ListLabel 33"/>
+    <w:qFormat/>
+    <w:rPr>
+      <w:rFonts w:cs="OpenSymbol"/>
+    </w:rPr>
+  </w:style>
+  <w:style w:type="character" w:styleId="ListLabel34">
+    <w:name w:val="ListLabel 34"/>
+    <w:qFormat/>
+    <w:rPr>
+      <w:rFonts w:cs="OpenSymbol"/>
+    </w:rPr>
+  </w:style>
+  <w:style w:type="character" w:styleId="ListLabel35">
+    <w:name w:val="ListLabel 35"/>
+    <w:qFormat/>
+    <w:rPr>
+      <w:rFonts w:cs="OpenSymbol"/>
+    </w:rPr>
+  </w:style>
+  <w:style w:type="character" w:styleId="ListLabel36">
+    <w:name w:val="ListLabel 36"/>
+    <w:qFormat/>
+    <w:rPr>
+      <w:rFonts w:cs="OpenSymbol"/>
+    </w:rPr>
+  </w:style>
+  <w:style w:type="character" w:styleId="ListLabel37">
+    <w:name w:val="ListLabel 37"/>
+    <w:qFormat/>
+    <w:rPr>
+      <w:rFonts w:cs="OpenSymbol"/>
+    </w:rPr>
+  </w:style>
+  <w:style w:type="character" w:styleId="ListLabel38">
+    <w:name w:val="ListLabel 38"/>
+    <w:qFormat/>
+    <w:rPr>
+      <w:rFonts w:cs="OpenSymbol"/>
+    </w:rPr>
+  </w:style>
+  <w:style w:type="character" w:styleId="ListLabel39">
+    <w:name w:val="ListLabel 39"/>
+    <w:qFormat/>
+    <w:rPr>
+      <w:rFonts w:cs="OpenSymbol"/>
+    </w:rPr>
+  </w:style>
+  <w:style w:type="character" w:styleId="ListLabel40">
+    <w:name w:val="ListLabel 40"/>
+    <w:qFormat/>
+    <w:rPr>
+      <w:rFonts w:cs="OpenSymbol"/>
+    </w:rPr>
+  </w:style>
+  <w:style w:type="character" w:styleId="ListLabel41">
+    <w:name w:val="ListLabel 41"/>
+    <w:qFormat/>
+    <w:rPr>
+      <w:rFonts w:ascii="Arial" w:hAnsi="Arial" w:cs="Arial"/>
+      <w:position w:val="0"/>
+      <w:sz w:val="24"/>
+      <w:sz w:val="24"/>
+      <w:vertAlign w:val="baseline"/>
+    </w:rPr>
+  </w:style>
+  <w:style w:type="character" w:styleId="ListLabel42">
+    <w:name w:val="ListLabel 42"/>
+    <w:qFormat/>
+    <w:rPr>
+      <w:rFonts w:cs="OpenSymbol"/>
+    </w:rPr>
+  </w:style>
+  <w:style w:type="character" w:styleId="ListLabel43">
+    <w:name w:val="ListLabel 43"/>
+    <w:qFormat/>
+    <w:rPr>
+      <w:rFonts w:cs="OpenSymbol"/>
+    </w:rPr>
+  </w:style>
+  <w:style w:type="character" w:styleId="ListLabel44">
+    <w:name w:val="ListLabel 44"/>
+    <w:qFormat/>
+    <w:rPr>
+      <w:rFonts w:cs="OpenSymbol"/>
+    </w:rPr>
+  </w:style>
+  <w:style w:type="character" w:styleId="ListLabel45">
+    <w:name w:val="ListLabel 45"/>
+    <w:qFormat/>
+    <w:rPr>
+      <w:rFonts w:cs="OpenSymbol"/>
+    </w:rPr>
+  </w:style>
+  <w:style w:type="character" w:styleId="ListLabel46">
+    <w:name w:val="ListLabel 46"/>
+    <w:qFormat/>
+    <w:rPr>
+      <w:rFonts w:cs="OpenSymbol"/>
+    </w:rPr>
+  </w:style>
+  <w:style w:type="character" w:styleId="ListLabel47">
+    <w:name w:val="ListLabel 47"/>
+    <w:qFormat/>
+    <w:rPr>
+      <w:rFonts w:cs="OpenSymbol"/>
+    </w:rPr>
+  </w:style>
+  <w:style w:type="character" w:styleId="ListLabel48">
+    <w:name w:val="ListLabel 48"/>
+    <w:qFormat/>
+    <w:rPr>
+      <w:rFonts w:cs="OpenSymbol"/>
+    </w:rPr>
+  </w:style>
+  <w:style w:type="character" w:styleId="ListLabel49">
+    <w:name w:val="ListLabel 49"/>
+    <w:qFormat/>
+    <w:rPr>
+      <w:rFonts w:cs="OpenSymbol"/>
+    </w:rPr>
+  </w:style>
+  <w:style w:type="character" w:styleId="ListLabel50">
+    <w:name w:val="ListLabel 50"/>
+    <w:qFormat/>
+    <w:rPr>
+      <w:rFonts w:ascii="Arial" w:hAnsi="Arial" w:cs="Arial"/>
+      <w:color w:val="00000A"/>
+      <w:position w:val="0"/>
+      <w:sz w:val="24"/>
+      <w:sz w:val="24"/>
+      <w:vertAlign w:val="baseline"/>
+    </w:rPr>
+  </w:style>
+  <w:style w:type="character" w:styleId="ListLabel51">
+    <w:name w:val="ListLabel 51"/>
+    <w:qFormat/>
+    <w:rPr>
+      <w:rFonts w:cs="OpenSymbol"/>
+    </w:rPr>
+  </w:style>
+  <w:style w:type="character" w:styleId="ListLabel52">
+    <w:name w:val="ListLabel 52"/>
+    <w:qFormat/>
+    <w:rPr>
+      <w:rFonts w:cs="OpenSymbol"/>
+    </w:rPr>
+  </w:style>
+  <w:style w:type="character" w:styleId="ListLabel53">
+    <w:name w:val="ListLabel 53"/>
+    <w:qFormat/>
+    <w:rPr>
+      <w:rFonts w:cs="OpenSymbol"/>
+    </w:rPr>
+  </w:style>
+  <w:style w:type="character" w:styleId="ListLabel54">
+    <w:name w:val="ListLabel 54"/>
+    <w:qFormat/>
+    <w:rPr>
+      <w:rFonts w:cs="OpenSymbol"/>
+    </w:rPr>
+  </w:style>
+  <w:style w:type="character" w:styleId="ListLabel55">
+    <w:name w:val="ListLabel 55"/>
+    <w:qFormat/>
+    <w:rPr>
+      <w:rFonts w:cs="OpenSymbol"/>
+    </w:rPr>
+  </w:style>
+  <w:style w:type="character" w:styleId="ListLabel56">
+    <w:name w:val="ListLabel 56"/>
+    <w:qFormat/>
+    <w:rPr>
+      <w:rFonts w:cs="OpenSymbol"/>
+    </w:rPr>
+  </w:style>
+  <w:style w:type="character" w:styleId="ListLabel57">
+    <w:name w:val="ListLabel 57"/>
+    <w:qFormat/>
+    <w:rPr>
+      <w:rFonts w:cs="OpenSymbol"/>
+    </w:rPr>
+  </w:style>
+  <w:style w:type="character" w:styleId="ListLabel58">
+    <w:name w:val="ListLabel 58"/>
+    <w:qFormat/>
+    <w:rPr>
+      <w:rFonts w:cs="OpenSymbol"/>
+    </w:rPr>
+  </w:style>
+  <w:style w:type="character" w:styleId="ListLabel59">
+    <w:name w:val="ListLabel 59"/>
+    <w:qFormat/>
+    <w:rPr>
+      <w:rFonts w:ascii="Arial" w:hAnsi="Arial" w:cs="OpenSymbol"/>
+      <w:u w:val="none"/>
+    </w:rPr>
+  </w:style>
+  <w:style w:type="character" w:styleId="ListLabel60">
+    <w:name w:val="ListLabel 60"/>
+    <w:qFormat/>
+    <w:rPr>
+      <w:rFonts w:cs="OpenSymbol"/>
+      <w:u w:val="none"/>
+    </w:rPr>
+  </w:style>
+  <w:style w:type="character" w:styleId="ListLabel61">
+    <w:name w:val="ListLabel 61"/>
+    <w:qFormat/>
+    <w:rPr>
+      <w:rFonts w:cs="OpenSymbol"/>
+      <w:u w:val="none"/>
+    </w:rPr>
+  </w:style>
+  <w:style w:type="character" w:styleId="ListLabel62">
+    <w:name w:val="ListLabel 62"/>
+    <w:qFormat/>
+    <w:rPr>
+      <w:rFonts w:cs="OpenSymbol"/>
+      <w:u w:val="none"/>
+    </w:rPr>
+  </w:style>
+  <w:style w:type="character" w:styleId="ListLabel63">
+    <w:name w:val="ListLabel 63"/>
+    <w:qFormat/>
+    <w:rPr>
+      <w:rFonts w:cs="OpenSymbol"/>
+      <w:u w:val="none"/>
+    </w:rPr>
+  </w:style>
+  <w:style w:type="character" w:styleId="ListLabel64">
+    <w:name w:val="ListLabel 64"/>
+    <w:qFormat/>
+    <w:rPr>
+      <w:rFonts w:cs="OpenSymbol"/>
+      <w:u w:val="none"/>
+    </w:rPr>
+  </w:style>
+  <w:style w:type="character" w:styleId="ListLabel65">
+    <w:name w:val="ListLabel 65"/>
+    <w:qFormat/>
+    <w:rPr>
+      <w:rFonts w:cs="OpenSymbol"/>
+      <w:u w:val="none"/>
+    </w:rPr>
+  </w:style>
+  <w:style w:type="character" w:styleId="ListLabel66">
+    <w:name w:val="ListLabel 66"/>
+    <w:qFormat/>
+    <w:rPr>
+      <w:rFonts w:cs="OpenSymbol"/>
+      <w:u w:val="none"/>
+    </w:rPr>
+  </w:style>
+  <w:style w:type="character" w:styleId="ListLabel67">
+    <w:name w:val="ListLabel 67"/>
+    <w:qFormat/>
+    <w:rPr>
+      <w:rFonts w:cs="OpenSymbol"/>
+      <w:u w:val="none"/>
+    </w:rPr>
+  </w:style>
+  <w:style w:type="character" w:styleId="ListLabel68">
+    <w:name w:val="ListLabel 68"/>
+    <w:qFormat/>
+    <w:rPr>
+      <w:rFonts w:ascii="Arial" w:hAnsi="Arial" w:cs="Symbol"/>
+      <w:color w:val="00000A"/>
+    </w:rPr>
+  </w:style>
+  <w:style w:type="character" w:styleId="ListLabel69">
+    <w:name w:val="ListLabel 69"/>
+    <w:qFormat/>
+    <w:rPr>
+      <w:rFonts w:cs="Courier New"/>
+    </w:rPr>
+  </w:style>
+  <w:style w:type="character" w:styleId="ListLabel70">
+    <w:name w:val="ListLabel 70"/>
+    <w:qFormat/>
+    <w:rPr>
+      <w:rFonts w:cs="Wingdings"/>
+    </w:rPr>
+  </w:style>
+  <w:style w:type="character" w:styleId="ListLabel71">
+    <w:name w:val="ListLabel 71"/>
+    <w:qFormat/>
+    <w:rPr>
+      <w:rFonts w:cs="Symbol"/>
+    </w:rPr>
+  </w:style>
+  <w:style w:type="character" w:styleId="ListLabel72">
+    <w:name w:val="ListLabel 72"/>
+    <w:qFormat/>
+    <w:rPr>
+      <w:rFonts w:cs="Courier New"/>
+    </w:rPr>
+  </w:style>
+  <w:style w:type="character" w:styleId="ListLabel73">
+    <w:name w:val="ListLabel 73"/>
+    <w:qFormat/>
+    <w:rPr>
+      <w:rFonts w:cs="Wingdings"/>
+    </w:rPr>
+  </w:style>
+  <w:style w:type="character" w:styleId="ListLabel74">
+    <w:name w:val="ListLabel 74"/>
+    <w:qFormat/>
+    <w:rPr>
+      <w:rFonts w:cs="Symbol"/>
+    </w:rPr>
+  </w:style>
+  <w:style w:type="character" w:styleId="ListLabel75">
+    <w:name w:val="ListLabel 75"/>
+    <w:qFormat/>
+    <w:rPr>
+      <w:rFonts w:cs="Courier New"/>
+    </w:rPr>
+  </w:style>
+  <w:style w:type="character" w:styleId="ListLabel76">
+    <w:name w:val="ListLabel 76"/>
+    <w:qFormat/>
+    <w:rPr>
+      <w:rFonts w:cs="Wingdings"/>
+    </w:rPr>
+  </w:style>
+  <w:style w:type="character" w:styleId="ListLabel77">
+    <w:name w:val="ListLabel 77"/>
+    <w:qFormat/>
+    <w:rPr>
+      <w:rFonts w:ascii="Arial" w:hAnsi="Arial" w:cs="Symbol"/>
+    </w:rPr>
+  </w:style>
+  <w:style w:type="character" w:styleId="ListLabel78">
+    <w:name w:val="ListLabel 78"/>
+    <w:qFormat/>
+    <w:rPr>
+      <w:rFonts w:cs="Courier New"/>
+    </w:rPr>
+  </w:style>
+  <w:style w:type="character" w:styleId="ListLabel79">
+    <w:name w:val="ListLabel 79"/>
+    <w:qFormat/>
+    <w:rPr>
+      <w:rFonts w:cs="Wingdings"/>
+    </w:rPr>
+  </w:style>
+  <w:style w:type="character" w:styleId="ListLabel80">
+    <w:name w:val="ListLabel 80"/>
+    <w:qFormat/>
+    <w:rPr>
+      <w:rFonts w:cs="Symbol"/>
+    </w:rPr>
+  </w:style>
+  <w:style w:type="character" w:styleId="ListLabel81">
+    <w:name w:val="ListLabel 81"/>
+    <w:qFormat/>
+    <w:rPr>
+      <w:rFonts w:cs="Courier New"/>
+    </w:rPr>
+  </w:style>
+  <w:style w:type="character" w:styleId="ListLabel82">
+    <w:name w:val="ListLabel 82"/>
+    <w:qFormat/>
+    <w:rPr>
+      <w:rFonts w:cs="Wingdings"/>
+    </w:rPr>
+  </w:style>
+  <w:style w:type="character" w:styleId="ListLabel83">
+    <w:name w:val="ListLabel 83"/>
+    <w:qFormat/>
+    <w:rPr>
+      <w:rFonts w:cs="Symbol"/>
+    </w:rPr>
+  </w:style>
+  <w:style w:type="character" w:styleId="ListLabel84">
+    <w:name w:val="ListLabel 84"/>
+    <w:qFormat/>
+    <w:rPr>
+      <w:rFonts w:cs="Courier New"/>
+    </w:rPr>
+  </w:style>
+  <w:style w:type="character" w:styleId="ListLabel85">
+    <w:name w:val="ListLabel 85"/>
+    <w:qFormat/>
+    <w:rPr>
+      <w:rFonts w:cs="Wingdings"/>
+    </w:rPr>
   </w:style>
   <w:style w:type="paragraph" w:styleId="Ttulo">
     <w:name w:val="Título"/>

</xml_diff>

<commit_message>
documento de gerência de configuração atualizado com adição de novas siglas e atualização add baseline na estrutura de branches
</commit_message>
<xml_diff>
--- a/Sistema/004-Gerência de Configuração/PGC-Plano de Gerência de configuração.docx
+++ b/Sistema/004-Gerência de Configuração/PGC-Plano de Gerência de configuração.docx
@@ -20,7 +20,7 @@
           <w:b/>
         </w:rPr>
         <w:drawing>
-          <wp:anchor behindDoc="0" distT="0" distB="5080" distL="114300" distR="114300" simplePos="0" locked="0" layoutInCell="1" allowOverlap="1" relativeHeight="3">
+          <wp:anchor behindDoc="0" distT="0" distB="5080" distL="114300" distR="114300" simplePos="0" locked="0" layoutInCell="1" allowOverlap="1" relativeHeight="2">
             <wp:simplePos x="0" y="0"/>
             <wp:positionH relativeFrom="column">
               <wp:posOffset>1910715</wp:posOffset>
@@ -629,7 +629,7 @@
         <w:tblStyle w:val="a"/>
         <w:tblW w:w="8234" w:type="dxa"/>
         <w:jc w:val="left"/>
-        <w:tblInd w:w="64" w:type="dxa"/>
+        <w:tblInd w:w="59" w:type="dxa"/>
         <w:tblBorders>
           <w:top w:val="single" w:sz="4" w:space="0" w:color="000001"/>
           <w:left w:val="single" w:sz="4" w:space="0" w:color="000001"/>
@@ -638,7 +638,7 @@
         </w:tblBorders>
         <w:tblCellMar>
           <w:top w:w="0" w:type="dxa"/>
-          <w:left w:w="98" w:type="dxa"/>
+          <w:left w:w="93" w:type="dxa"/>
           <w:bottom w:w="0" w:type="dxa"/>
           <w:right w:w="108" w:type="dxa"/>
         </w:tblCellMar>
@@ -662,7 +662,7 @@
             </w:tcBorders>
             <w:shd w:color="auto" w:fill="FFFFFF" w:val="clear"/>
             <w:tcMar>
-              <w:left w:w="98" w:type="dxa"/>
+              <w:left w:w="93" w:type="dxa"/>
             </w:tcMar>
           </w:tcPr>
           <w:p>
@@ -695,7 +695,7 @@
             </w:tcBorders>
             <w:shd w:color="auto" w:fill="FFFFFF" w:val="clear"/>
             <w:tcMar>
-              <w:left w:w="98" w:type="dxa"/>
+              <w:left w:w="93" w:type="dxa"/>
             </w:tcMar>
           </w:tcPr>
           <w:p>
@@ -730,7 +730,7 @@
             </w:tcBorders>
             <w:shd w:color="auto" w:fill="FFFFFF" w:val="clear"/>
             <w:tcMar>
-              <w:left w:w="98" w:type="dxa"/>
+              <w:left w:w="93" w:type="dxa"/>
             </w:tcMar>
           </w:tcPr>
           <w:p>
@@ -766,7 +766,7 @@
             </w:tcBorders>
             <w:shd w:color="auto" w:fill="FFFFFF" w:val="clear"/>
             <w:tcMar>
-              <w:left w:w="98" w:type="dxa"/>
+              <w:left w:w="93" w:type="dxa"/>
             </w:tcMar>
           </w:tcPr>
           <w:p>
@@ -796,7 +796,7 @@
             </w:tcBorders>
             <w:shd w:color="auto" w:fill="FFFFFF" w:val="clear"/>
             <w:tcMar>
-              <w:left w:w="98" w:type="dxa"/>
+              <w:left w:w="93" w:type="dxa"/>
             </w:tcMar>
           </w:tcPr>
           <w:p>
@@ -828,7 +828,7 @@
             </w:tcBorders>
             <w:shd w:color="auto" w:fill="FFFFFF" w:val="clear"/>
             <w:tcMar>
-              <w:left w:w="98" w:type="dxa"/>
+              <w:left w:w="93" w:type="dxa"/>
             </w:tcMar>
           </w:tcPr>
           <w:p>
@@ -861,7 +861,7 @@
             </w:tcBorders>
             <w:shd w:color="auto" w:fill="FFFFFF" w:val="clear"/>
             <w:tcMar>
-              <w:left w:w="98" w:type="dxa"/>
+              <w:left w:w="93" w:type="dxa"/>
             </w:tcMar>
           </w:tcPr>
           <w:p>
@@ -891,7 +891,7 @@
             </w:tcBorders>
             <w:shd w:color="auto" w:fill="FFFFFF" w:val="clear"/>
             <w:tcMar>
-              <w:left w:w="98" w:type="dxa"/>
+              <w:left w:w="93" w:type="dxa"/>
             </w:tcMar>
           </w:tcPr>
           <w:p>
@@ -923,7 +923,7 @@
             </w:tcBorders>
             <w:shd w:color="auto" w:fill="FFFFFF" w:val="clear"/>
             <w:tcMar>
-              <w:left w:w="98" w:type="dxa"/>
+              <w:left w:w="93" w:type="dxa"/>
             </w:tcMar>
           </w:tcPr>
           <w:p>
@@ -956,7 +956,7 @@
             </w:tcBorders>
             <w:shd w:color="auto" w:fill="FFFFFF" w:val="clear"/>
             <w:tcMar>
-              <w:left w:w="98" w:type="dxa"/>
+              <w:left w:w="93" w:type="dxa"/>
             </w:tcMar>
           </w:tcPr>
           <w:p>
@@ -986,7 +986,7 @@
             </w:tcBorders>
             <w:shd w:color="auto" w:fill="FFFFFF" w:val="clear"/>
             <w:tcMar>
-              <w:left w:w="98" w:type="dxa"/>
+              <w:left w:w="93" w:type="dxa"/>
             </w:tcMar>
           </w:tcPr>
           <w:p>
@@ -1018,7 +1018,7 @@
             </w:tcBorders>
             <w:shd w:color="auto" w:fill="FFFFFF" w:val="clear"/>
             <w:tcMar>
-              <w:left w:w="98" w:type="dxa"/>
+              <w:left w:w="93" w:type="dxa"/>
             </w:tcMar>
           </w:tcPr>
           <w:p>
@@ -1051,7 +1051,7 @@
             </w:tcBorders>
             <w:shd w:color="auto" w:fill="FFFFFF" w:val="clear"/>
             <w:tcMar>
-              <w:left w:w="98" w:type="dxa"/>
+              <w:left w:w="93" w:type="dxa"/>
             </w:tcMar>
           </w:tcPr>
           <w:p>
@@ -1081,7 +1081,7 @@
             </w:tcBorders>
             <w:shd w:color="auto" w:fill="FFFFFF" w:val="clear"/>
             <w:tcMar>
-              <w:left w:w="98" w:type="dxa"/>
+              <w:left w:w="93" w:type="dxa"/>
             </w:tcMar>
           </w:tcPr>
           <w:p>
@@ -1113,7 +1113,7 @@
             </w:tcBorders>
             <w:shd w:color="auto" w:fill="FFFFFF" w:val="clear"/>
             <w:tcMar>
-              <w:left w:w="98" w:type="dxa"/>
+              <w:left w:w="93" w:type="dxa"/>
             </w:tcMar>
           </w:tcPr>
           <w:p>
@@ -1146,7 +1146,7 @@
             </w:tcBorders>
             <w:shd w:color="auto" w:fill="FFFFFF" w:val="clear"/>
             <w:tcMar>
-              <w:left w:w="98" w:type="dxa"/>
+              <w:left w:w="93" w:type="dxa"/>
             </w:tcMar>
           </w:tcPr>
           <w:p>
@@ -1176,7 +1176,7 @@
             </w:tcBorders>
             <w:shd w:color="auto" w:fill="FFFFFF" w:val="clear"/>
             <w:tcMar>
-              <w:left w:w="98" w:type="dxa"/>
+              <w:left w:w="93" w:type="dxa"/>
             </w:tcMar>
           </w:tcPr>
           <w:p>
@@ -1208,7 +1208,7 @@
             </w:tcBorders>
             <w:shd w:color="auto" w:fill="FFFFFF" w:val="clear"/>
             <w:tcMar>
-              <w:left w:w="98" w:type="dxa"/>
+              <w:left w:w="93" w:type="dxa"/>
             </w:tcMar>
           </w:tcPr>
           <w:p>
@@ -1241,7 +1241,7 @@
             </w:tcBorders>
             <w:shd w:color="auto" w:fill="FFFFFF" w:val="clear"/>
             <w:tcMar>
-              <w:left w:w="98" w:type="dxa"/>
+              <w:left w:w="93" w:type="dxa"/>
             </w:tcMar>
           </w:tcPr>
           <w:p>
@@ -1271,7 +1271,7 @@
             </w:tcBorders>
             <w:shd w:color="auto" w:fill="FFFFFF" w:val="clear"/>
             <w:tcMar>
-              <w:left w:w="98" w:type="dxa"/>
+              <w:left w:w="93" w:type="dxa"/>
             </w:tcMar>
           </w:tcPr>
           <w:p>
@@ -1303,7 +1303,7 @@
             </w:tcBorders>
             <w:shd w:color="auto" w:fill="FFFFFF" w:val="clear"/>
             <w:tcMar>
-              <w:left w:w="98" w:type="dxa"/>
+              <w:left w:w="93" w:type="dxa"/>
             </w:tcMar>
           </w:tcPr>
           <w:p>
@@ -1336,7 +1336,7 @@
             </w:tcBorders>
             <w:shd w:color="auto" w:fill="FFFFFF" w:val="clear"/>
             <w:tcMar>
-              <w:left w:w="98" w:type="dxa"/>
+              <w:left w:w="93" w:type="dxa"/>
             </w:tcMar>
           </w:tcPr>
           <w:p>
@@ -1366,7 +1366,7 @@
             </w:tcBorders>
             <w:shd w:color="auto" w:fill="FFFFFF" w:val="clear"/>
             <w:tcMar>
-              <w:left w:w="98" w:type="dxa"/>
+              <w:left w:w="93" w:type="dxa"/>
             </w:tcMar>
           </w:tcPr>
           <w:p>
@@ -1398,7 +1398,7 @@
             </w:tcBorders>
             <w:shd w:color="auto" w:fill="FFFFFF" w:val="clear"/>
             <w:tcMar>
-              <w:left w:w="98" w:type="dxa"/>
+              <w:left w:w="93" w:type="dxa"/>
             </w:tcMar>
           </w:tcPr>
           <w:p>
@@ -1431,7 +1431,7 @@
             </w:tcBorders>
             <w:shd w:color="auto" w:fill="FFFFFF" w:val="clear"/>
             <w:tcMar>
-              <w:left w:w="98" w:type="dxa"/>
+              <w:left w:w="93" w:type="dxa"/>
             </w:tcMar>
           </w:tcPr>
           <w:p>
@@ -1461,7 +1461,7 @@
             </w:tcBorders>
             <w:shd w:color="auto" w:fill="FFFFFF" w:val="clear"/>
             <w:tcMar>
-              <w:left w:w="98" w:type="dxa"/>
+              <w:left w:w="93" w:type="dxa"/>
             </w:tcMar>
           </w:tcPr>
           <w:p>
@@ -1493,7 +1493,7 @@
             </w:tcBorders>
             <w:shd w:color="auto" w:fill="FFFFFF" w:val="clear"/>
             <w:tcMar>
-              <w:left w:w="98" w:type="dxa"/>
+              <w:left w:w="93" w:type="dxa"/>
             </w:tcMar>
           </w:tcPr>
           <w:p>
@@ -1526,7 +1526,7 @@
             </w:tcBorders>
             <w:shd w:color="auto" w:fill="FFFFFF" w:val="clear"/>
             <w:tcMar>
-              <w:left w:w="98" w:type="dxa"/>
+              <w:left w:w="93" w:type="dxa"/>
             </w:tcMar>
           </w:tcPr>
           <w:p>
@@ -1556,7 +1556,7 @@
             </w:tcBorders>
             <w:shd w:color="auto" w:fill="FFFFFF" w:val="clear"/>
             <w:tcMar>
-              <w:left w:w="98" w:type="dxa"/>
+              <w:left w:w="93" w:type="dxa"/>
             </w:tcMar>
           </w:tcPr>
           <w:p>
@@ -1588,7 +1588,7 @@
             </w:tcBorders>
             <w:shd w:color="auto" w:fill="FFFFFF" w:val="clear"/>
             <w:tcMar>
-              <w:left w:w="98" w:type="dxa"/>
+              <w:left w:w="93" w:type="dxa"/>
             </w:tcMar>
           </w:tcPr>
           <w:p>
@@ -1611,7 +1611,7 @@
     </w:tbl>
     <w:p>
       <w:pPr>
-        <w:pStyle w:val="Caption"/>
+        <w:pStyle w:val="Caption1"/>
         <w:rPr/>
       </w:pPr>
       <w:r>
@@ -1711,12 +1711,12 @@
           <w:docPartGallery w:val="Table of Contents"/>
           <w:docPartUnique w:val="true"/>
         </w:docPartObj>
-        <w:id w:val="913047568"/>
+        <w:id w:val="1775289176"/>
       </w:sdtPr>
       <w:sdtContent>
         <w:p>
           <w:pPr>
-            <w:pStyle w:val="Sumrio7"/>
+            <w:pStyle w:val="Contents7"/>
             <w:rPr>
               <w:rFonts w:ascii="Calibri" w:hAnsi="Calibri" w:eastAsia="" w:cs="" w:asciiTheme="minorHAnsi" w:cstheme="minorBidi" w:eastAsiaTheme="minorEastAsia" w:hAnsiTheme="minorHAnsi"/>
               <w:color w:val="00000A"/>
@@ -1798,7 +1798,7 @@
         </w:p>
         <w:p>
           <w:pPr>
-            <w:pStyle w:val="Sumrio7"/>
+            <w:pStyle w:val="Contents7"/>
             <w:rPr>
               <w:rFonts w:ascii="Calibri" w:hAnsi="Calibri" w:eastAsia="" w:cs="" w:asciiTheme="minorHAnsi" w:cstheme="minorBidi" w:eastAsiaTheme="minorEastAsia" w:hAnsiTheme="minorHAnsi"/>
               <w:color w:val="00000A"/>
@@ -1871,7 +1871,7 @@
         </w:p>
         <w:p>
           <w:pPr>
-            <w:pStyle w:val="Sumrio7"/>
+            <w:pStyle w:val="Contents7"/>
             <w:rPr>
               <w:rFonts w:ascii="Calibri" w:hAnsi="Calibri" w:eastAsia="" w:cs="" w:asciiTheme="minorHAnsi" w:cstheme="minorBidi" w:eastAsiaTheme="minorEastAsia" w:hAnsiTheme="minorHAnsi"/>
               <w:color w:val="00000A"/>
@@ -1944,7 +1944,7 @@
         </w:p>
         <w:p>
           <w:pPr>
-            <w:pStyle w:val="Sumrio7"/>
+            <w:pStyle w:val="Contents7"/>
             <w:rPr>
               <w:rFonts w:ascii="Calibri" w:hAnsi="Calibri" w:eastAsia="" w:cs="" w:asciiTheme="minorHAnsi" w:cstheme="minorBidi" w:eastAsiaTheme="minorEastAsia" w:hAnsiTheme="minorHAnsi"/>
               <w:color w:val="00000A"/>
@@ -2017,7 +2017,7 @@
         </w:p>
         <w:p>
           <w:pPr>
-            <w:pStyle w:val="Sumrio7"/>
+            <w:pStyle w:val="Contents7"/>
             <w:rPr>
               <w:rFonts w:ascii="Calibri" w:hAnsi="Calibri" w:eastAsia="" w:cs="" w:asciiTheme="minorHAnsi" w:cstheme="minorBidi" w:eastAsiaTheme="minorEastAsia" w:hAnsiTheme="minorHAnsi"/>
               <w:color w:val="00000A"/>
@@ -2090,7 +2090,7 @@
         </w:p>
         <w:p>
           <w:pPr>
-            <w:pStyle w:val="Sumrio7"/>
+            <w:pStyle w:val="Contents7"/>
             <w:rPr>
               <w:rFonts w:ascii="Calibri" w:hAnsi="Calibri" w:eastAsia="" w:cs="" w:asciiTheme="minorHAnsi" w:cstheme="minorBidi" w:eastAsiaTheme="minorEastAsia" w:hAnsiTheme="minorHAnsi"/>
               <w:color w:val="00000A"/>
@@ -2163,7 +2163,7 @@
         </w:p>
         <w:p>
           <w:pPr>
-            <w:pStyle w:val="Sumrio7"/>
+            <w:pStyle w:val="Contents7"/>
             <w:rPr>
               <w:rFonts w:ascii="Calibri" w:hAnsi="Calibri" w:eastAsia="" w:cs="" w:asciiTheme="minorHAnsi" w:cstheme="minorBidi" w:eastAsiaTheme="minorEastAsia" w:hAnsiTheme="minorHAnsi"/>
               <w:color w:val="00000A"/>
@@ -2236,7 +2236,7 @@
         </w:p>
         <w:p>
           <w:pPr>
-            <w:pStyle w:val="Sumrio7"/>
+            <w:pStyle w:val="Contents7"/>
             <w:rPr>
               <w:rFonts w:ascii="Calibri" w:hAnsi="Calibri" w:eastAsia="" w:cs="" w:asciiTheme="minorHAnsi" w:cstheme="minorBidi" w:eastAsiaTheme="minorEastAsia" w:hAnsiTheme="minorHAnsi"/>
               <w:color w:val="00000A"/>
@@ -2309,7 +2309,7 @@
         </w:p>
         <w:p>
           <w:pPr>
-            <w:pStyle w:val="Sumrio7"/>
+            <w:pStyle w:val="Contents7"/>
             <w:rPr>
               <w:rFonts w:ascii="Calibri" w:hAnsi="Calibri" w:eastAsia="" w:cs="" w:asciiTheme="minorHAnsi" w:cstheme="minorBidi" w:eastAsiaTheme="minorEastAsia" w:hAnsiTheme="minorHAnsi"/>
               <w:color w:val="00000A"/>
@@ -2382,7 +2382,7 @@
         </w:p>
         <w:p>
           <w:pPr>
-            <w:pStyle w:val="Sumrio7"/>
+            <w:pStyle w:val="Contents7"/>
             <w:rPr>
               <w:rFonts w:ascii="Calibri" w:hAnsi="Calibri" w:eastAsia="" w:cs="" w:asciiTheme="minorHAnsi" w:cstheme="minorBidi" w:eastAsiaTheme="minorEastAsia" w:hAnsiTheme="minorHAnsi"/>
               <w:color w:val="00000A"/>
@@ -2455,7 +2455,7 @@
         </w:p>
         <w:p>
           <w:pPr>
-            <w:pStyle w:val="Sumrio7"/>
+            <w:pStyle w:val="Contents7"/>
             <w:rPr>
               <w:rFonts w:ascii="Calibri" w:hAnsi="Calibri" w:eastAsia="" w:cs="" w:asciiTheme="minorHAnsi" w:cstheme="minorBidi" w:eastAsiaTheme="minorEastAsia" w:hAnsiTheme="minorHAnsi"/>
               <w:color w:val="00000A"/>
@@ -2528,7 +2528,7 @@
         </w:p>
         <w:p>
           <w:pPr>
-            <w:pStyle w:val="Sumrio7"/>
+            <w:pStyle w:val="Contents7"/>
             <w:rPr>
               <w:rFonts w:ascii="Calibri" w:hAnsi="Calibri" w:eastAsia="" w:cs="" w:asciiTheme="minorHAnsi" w:cstheme="minorBidi" w:eastAsiaTheme="minorEastAsia" w:hAnsiTheme="minorHAnsi"/>
               <w:color w:val="00000A"/>
@@ -2601,7 +2601,7 @@
         </w:p>
         <w:p>
           <w:pPr>
-            <w:pStyle w:val="Sumrio7"/>
+            <w:pStyle w:val="Contents7"/>
             <w:rPr>
               <w:rFonts w:ascii="Calibri" w:hAnsi="Calibri" w:eastAsia="" w:cs="" w:asciiTheme="minorHAnsi" w:cstheme="minorBidi" w:eastAsiaTheme="minorEastAsia" w:hAnsiTheme="minorHAnsi"/>
               <w:color w:val="00000A"/>
@@ -2674,7 +2674,7 @@
         </w:p>
         <w:p>
           <w:pPr>
-            <w:pStyle w:val="Sumrio7"/>
+            <w:pStyle w:val="Contents7"/>
             <w:rPr>
               <w:rFonts w:ascii="Calibri" w:hAnsi="Calibri" w:eastAsia="" w:cs="" w:asciiTheme="minorHAnsi" w:cstheme="minorBidi" w:eastAsiaTheme="minorEastAsia" w:hAnsiTheme="minorHAnsi"/>
               <w:color w:val="00000A"/>
@@ -2791,7 +2791,7 @@
     </w:p>
     <w:p>
       <w:pPr>
-        <w:pStyle w:val="Ttulo7"/>
+        <w:pStyle w:val="Heading7"/>
         <w:numPr>
           <w:ilvl w:val="0"/>
           <w:numId w:val="5"/>
@@ -2861,7 +2861,7 @@
     </w:p>
     <w:p>
       <w:pPr>
-        <w:pStyle w:val="Ttulo7"/>
+        <w:pStyle w:val="Heading7"/>
         <w:numPr>
           <w:ilvl w:val="1"/>
           <w:numId w:val="6"/>
@@ -2945,7 +2945,7 @@
     </w:p>
     <w:p>
       <w:pPr>
-        <w:pStyle w:val="Ttulo7"/>
+        <w:pStyle w:val="Heading7"/>
         <w:numPr>
           <w:ilvl w:val="1"/>
           <w:numId w:val="6"/>
@@ -3112,7 +3112,7 @@
     </w:p>
     <w:p>
       <w:pPr>
-        <w:pStyle w:val="Ttulo7"/>
+        <w:pStyle w:val="Heading7"/>
         <w:numPr>
           <w:ilvl w:val="1"/>
           <w:numId w:val="6"/>
@@ -3167,7 +3167,7 @@
         </w:tblBorders>
         <w:tblCellMar>
           <w:top w:w="0" w:type="dxa"/>
-          <w:left w:w="98" w:type="dxa"/>
+          <w:left w:w="93" w:type="dxa"/>
           <w:bottom w:w="0" w:type="dxa"/>
           <w:right w:w="108" w:type="dxa"/>
         </w:tblCellMar>
@@ -3190,7 +3190,7 @@
             </w:tcBorders>
             <w:shd w:color="auto" w:fill="E7E6E6" w:themeFill="background2" w:val="clear"/>
             <w:tcMar>
-              <w:left w:w="98" w:type="dxa"/>
+              <w:left w:w="93" w:type="dxa"/>
             </w:tcMar>
           </w:tcPr>
           <w:p>
@@ -3223,7 +3223,7 @@
             </w:tcBorders>
             <w:shd w:color="auto" w:fill="E7E6E6" w:themeFill="background2" w:val="clear"/>
             <w:tcMar>
-              <w:left w:w="98" w:type="dxa"/>
+              <w:left w:w="93" w:type="dxa"/>
             </w:tcMar>
           </w:tcPr>
           <w:p>
@@ -3257,7 +3257,7 @@
             </w:tcBorders>
             <w:shd w:color="auto" w:fill="FFFFFF" w:val="clear"/>
             <w:tcMar>
-              <w:left w:w="98" w:type="dxa"/>
+              <w:left w:w="93" w:type="dxa"/>
             </w:tcMar>
           </w:tcPr>
           <w:p>
@@ -3290,7 +3290,7 @@
             </w:tcBorders>
             <w:shd w:color="auto" w:fill="FFFFFF" w:val="clear"/>
             <w:tcMar>
-              <w:left w:w="98" w:type="dxa"/>
+              <w:left w:w="93" w:type="dxa"/>
             </w:tcMar>
           </w:tcPr>
           <w:p>
@@ -3324,7 +3324,7 @@
             </w:tcBorders>
             <w:shd w:color="auto" w:fill="FFFFFF" w:val="clear"/>
             <w:tcMar>
-              <w:left w:w="98" w:type="dxa"/>
+              <w:left w:w="93" w:type="dxa"/>
             </w:tcMar>
           </w:tcPr>
           <w:p>
@@ -3357,7 +3357,7 @@
             </w:tcBorders>
             <w:shd w:color="auto" w:fill="FFFFFF" w:val="clear"/>
             <w:tcMar>
-              <w:left w:w="98" w:type="dxa"/>
+              <w:left w:w="93" w:type="dxa"/>
             </w:tcMar>
           </w:tcPr>
           <w:p>
@@ -3391,7 +3391,7 @@
             </w:tcBorders>
             <w:shd w:color="auto" w:fill="FFFFFF" w:val="clear"/>
             <w:tcMar>
-              <w:left w:w="98" w:type="dxa"/>
+              <w:left w:w="93" w:type="dxa"/>
             </w:tcMar>
           </w:tcPr>
           <w:p>
@@ -3424,7 +3424,7 @@
             </w:tcBorders>
             <w:shd w:color="auto" w:fill="FFFFFF" w:val="clear"/>
             <w:tcMar>
-              <w:left w:w="98" w:type="dxa"/>
+              <w:left w:w="93" w:type="dxa"/>
             </w:tcMar>
           </w:tcPr>
           <w:p>
@@ -3448,7 +3448,7 @@
     </w:tbl>
     <w:p>
       <w:pPr>
-        <w:pStyle w:val="Caption"/>
+        <w:pStyle w:val="Caption1"/>
         <w:rPr/>
       </w:pPr>
       <w:r>
@@ -3508,7 +3508,7 @@
     </w:p>
     <w:p>
       <w:pPr>
-        <w:pStyle w:val="Ttulo7"/>
+        <w:pStyle w:val="Heading7"/>
         <w:numPr>
           <w:ilvl w:val="0"/>
           <w:numId w:val="6"/>
@@ -3538,7 +3538,7 @@
     </w:p>
     <w:p>
       <w:pPr>
-        <w:pStyle w:val="Ttulo7"/>
+        <w:pStyle w:val="Heading7"/>
         <w:numPr>
           <w:ilvl w:val="1"/>
           <w:numId w:val="6"/>
@@ -3631,7 +3631,7 @@
     </w:p>
     <w:p>
       <w:pPr>
-        <w:pStyle w:val="Ttulo7"/>
+        <w:pStyle w:val="Heading7"/>
         <w:numPr>
           <w:ilvl w:val="2"/>
           <w:numId w:val="6"/>
@@ -3979,14 +3979,7 @@
           <w:rFonts w:eastAsia="Arial" w:cs="Arial" w:ascii="Arial" w:hAnsi="Arial"/>
           <w:i/>
         </w:rPr>
-        <w:t>| +-</w:t>
-      </w:r>
-      <w:r>
-        <w:rPr>
-          <w:rFonts w:eastAsia="Arial" w:cs="Arial" w:ascii="Arial" w:hAnsi="Arial"/>
-          <w:i/>
-        </w:rPr>
-        <w:t>Iteracao -XX</w:t>
+        <w:t>| +-Iteracao -XX</w:t>
       </w:r>
     </w:p>
     <w:p>
@@ -4029,14 +4022,7 @@
           <w:rFonts w:eastAsia="Arial" w:cs="Arial" w:ascii="Arial" w:hAnsi="Arial"/>
           <w:i/>
         </w:rPr>
-        <w:t>|  +-</w:t>
-      </w:r>
-      <w:r>
-        <w:rPr>
-          <w:rFonts w:eastAsia="Arial" w:cs="Arial" w:ascii="Arial" w:hAnsi="Arial"/>
-          <w:i/>
-        </w:rPr>
-        <w:t>Iteracao-XX</w:t>
+        <w:t>|  +-Iteracao-XX</w:t>
       </w:r>
     </w:p>
     <w:p>
@@ -4100,7 +4086,7 @@
         <w:tblStyle w:val="a1"/>
         <w:tblW w:w="8166" w:type="dxa"/>
         <w:jc w:val="left"/>
-        <w:tblInd w:w="104" w:type="dxa"/>
+        <w:tblInd w:w="99" w:type="dxa"/>
         <w:tblBorders>
           <w:top w:val="single" w:sz="4" w:space="0" w:color="000001"/>
           <w:left w:val="single" w:sz="4" w:space="0" w:color="000001"/>
@@ -4109,7 +4095,7 @@
         </w:tblBorders>
         <w:tblCellMar>
           <w:top w:w="0" w:type="dxa"/>
-          <w:left w:w="98" w:type="dxa"/>
+          <w:left w:w="93" w:type="dxa"/>
           <w:bottom w:w="0" w:type="dxa"/>
           <w:right w:w="108" w:type="dxa"/>
         </w:tblCellMar>
@@ -4133,7 +4119,7 @@
             </w:tcBorders>
             <w:shd w:color="auto" w:fill="EFEFEF" w:val="clear"/>
             <w:tcMar>
-              <w:left w:w="98" w:type="dxa"/>
+              <w:left w:w="93" w:type="dxa"/>
             </w:tcMar>
           </w:tcPr>
           <w:p>
@@ -4165,7 +4151,7 @@
             </w:tcBorders>
             <w:shd w:color="auto" w:fill="EFEFEF" w:val="clear"/>
             <w:tcMar>
-              <w:left w:w="98" w:type="dxa"/>
+              <w:left w:w="93" w:type="dxa"/>
             </w:tcMar>
           </w:tcPr>
           <w:p>
@@ -4199,7 +4185,7 @@
             </w:tcBorders>
             <w:shd w:color="auto" w:fill="EFEFEF" w:val="clear"/>
             <w:tcMar>
-              <w:left w:w="98" w:type="dxa"/>
+              <w:left w:w="93" w:type="dxa"/>
             </w:tcMar>
           </w:tcPr>
           <w:p>
@@ -4235,7 +4221,7 @@
             </w:tcBorders>
             <w:shd w:color="auto" w:fill="FFFFFF" w:val="clear"/>
             <w:tcMar>
-              <w:left w:w="98" w:type="dxa"/>
+              <w:left w:w="93" w:type="dxa"/>
             </w:tcMar>
           </w:tcPr>
           <w:p>
@@ -4266,7 +4252,7 @@
             </w:tcBorders>
             <w:shd w:color="auto" w:fill="FFFFFF" w:val="clear"/>
             <w:tcMar>
-              <w:left w:w="98" w:type="dxa"/>
+              <w:left w:w="93" w:type="dxa"/>
             </w:tcMar>
           </w:tcPr>
           <w:p>
@@ -4299,7 +4285,7 @@
             </w:tcBorders>
             <w:shd w:color="auto" w:fill="FFFFFF" w:val="clear"/>
             <w:tcMar>
-              <w:left w:w="98" w:type="dxa"/>
+              <w:left w:w="93" w:type="dxa"/>
             </w:tcMar>
           </w:tcPr>
           <w:p>
@@ -4335,7 +4321,7 @@
             </w:tcBorders>
             <w:shd w:color="auto" w:fill="FFFFFF" w:val="clear"/>
             <w:tcMar>
-              <w:left w:w="98" w:type="dxa"/>
+              <w:left w:w="93" w:type="dxa"/>
             </w:tcMar>
           </w:tcPr>
           <w:p>
@@ -4365,7 +4351,7 @@
             </w:tcBorders>
             <w:shd w:color="auto" w:fill="FFFFFF" w:val="clear"/>
             <w:tcMar>
-              <w:left w:w="98" w:type="dxa"/>
+              <w:left w:w="93" w:type="dxa"/>
             </w:tcMar>
           </w:tcPr>
           <w:p>
@@ -4398,7 +4384,7 @@
             </w:tcBorders>
             <w:shd w:color="auto" w:fill="FFFFFF" w:val="clear"/>
             <w:tcMar>
-              <w:left w:w="98" w:type="dxa"/>
+              <w:left w:w="93" w:type="dxa"/>
             </w:tcMar>
           </w:tcPr>
           <w:p>
@@ -4434,7 +4420,7 @@
             </w:tcBorders>
             <w:shd w:color="auto" w:fill="FFFFFF" w:val="clear"/>
             <w:tcMar>
-              <w:left w:w="98" w:type="dxa"/>
+              <w:left w:w="93" w:type="dxa"/>
             </w:tcMar>
           </w:tcPr>
           <w:p>
@@ -4464,7 +4450,7 @@
             </w:tcBorders>
             <w:shd w:color="auto" w:fill="FFFFFF" w:val="clear"/>
             <w:tcMar>
-              <w:left w:w="98" w:type="dxa"/>
+              <w:left w:w="93" w:type="dxa"/>
             </w:tcMar>
           </w:tcPr>
           <w:p>
@@ -4497,7 +4483,7 @@
             </w:tcBorders>
             <w:shd w:color="auto" w:fill="FFFFFF" w:val="clear"/>
             <w:tcMar>
-              <w:left w:w="98" w:type="dxa"/>
+              <w:left w:w="93" w:type="dxa"/>
             </w:tcMar>
           </w:tcPr>
           <w:p>
@@ -4533,7 +4519,7 @@
             </w:tcBorders>
             <w:shd w:color="auto" w:fill="FFFFFF" w:val="clear"/>
             <w:tcMar>
-              <w:left w:w="98" w:type="dxa"/>
+              <w:left w:w="93" w:type="dxa"/>
             </w:tcMar>
           </w:tcPr>
           <w:p>
@@ -4563,7 +4549,7 @@
             </w:tcBorders>
             <w:shd w:color="auto" w:fill="FFFFFF" w:val="clear"/>
             <w:tcMar>
-              <w:left w:w="98" w:type="dxa"/>
+              <w:left w:w="93" w:type="dxa"/>
             </w:tcMar>
           </w:tcPr>
           <w:p>
@@ -4596,7 +4582,7 @@
             </w:tcBorders>
             <w:shd w:color="auto" w:fill="FFFFFF" w:val="clear"/>
             <w:tcMar>
-              <w:left w:w="98" w:type="dxa"/>
+              <w:left w:w="93" w:type="dxa"/>
             </w:tcMar>
           </w:tcPr>
           <w:p>
@@ -4632,7 +4618,7 @@
             </w:tcBorders>
             <w:shd w:color="auto" w:fill="FFFFFF" w:val="clear"/>
             <w:tcMar>
-              <w:left w:w="98" w:type="dxa"/>
+              <w:left w:w="93" w:type="dxa"/>
             </w:tcMar>
           </w:tcPr>
           <w:p>
@@ -4662,7 +4648,7 @@
             </w:tcBorders>
             <w:shd w:color="auto" w:fill="FFFFFF" w:val="clear"/>
             <w:tcMar>
-              <w:left w:w="98" w:type="dxa"/>
+              <w:left w:w="93" w:type="dxa"/>
             </w:tcMar>
           </w:tcPr>
           <w:p>
@@ -4695,7 +4681,7 @@
             </w:tcBorders>
             <w:shd w:color="auto" w:fill="FFFFFF" w:val="clear"/>
             <w:tcMar>
-              <w:left w:w="98" w:type="dxa"/>
+              <w:left w:w="93" w:type="dxa"/>
             </w:tcMar>
           </w:tcPr>
           <w:p>
@@ -4731,7 +4717,7 @@
             </w:tcBorders>
             <w:shd w:color="auto" w:fill="FFFFFF" w:val="clear"/>
             <w:tcMar>
-              <w:left w:w="98" w:type="dxa"/>
+              <w:left w:w="93" w:type="dxa"/>
             </w:tcMar>
           </w:tcPr>
           <w:p>
@@ -4762,7 +4748,7 @@
             </w:tcBorders>
             <w:shd w:color="auto" w:fill="FFFFFF" w:val="clear"/>
             <w:tcMar>
-              <w:left w:w="98" w:type="dxa"/>
+              <w:left w:w="93" w:type="dxa"/>
             </w:tcMar>
           </w:tcPr>
           <w:p>
@@ -4795,7 +4781,7 @@
             </w:tcBorders>
             <w:shd w:color="auto" w:fill="FFFFFF" w:val="clear"/>
             <w:tcMar>
-              <w:left w:w="98" w:type="dxa"/>
+              <w:left w:w="93" w:type="dxa"/>
             </w:tcMar>
           </w:tcPr>
           <w:p>
@@ -4831,7 +4817,7 @@
             </w:tcBorders>
             <w:shd w:color="auto" w:fill="FFFFFF" w:val="clear"/>
             <w:tcMar>
-              <w:left w:w="98" w:type="dxa"/>
+              <w:left w:w="93" w:type="dxa"/>
             </w:tcMar>
           </w:tcPr>
           <w:p>
@@ -4861,7 +4847,7 @@
             </w:tcBorders>
             <w:shd w:color="auto" w:fill="FFFFFF" w:val="clear"/>
             <w:tcMar>
-              <w:left w:w="98" w:type="dxa"/>
+              <w:left w:w="93" w:type="dxa"/>
             </w:tcMar>
           </w:tcPr>
           <w:p>
@@ -4894,7 +4880,7 @@
             </w:tcBorders>
             <w:shd w:color="auto" w:fill="FFFFFF" w:val="clear"/>
             <w:tcMar>
-              <w:left w:w="98" w:type="dxa"/>
+              <w:left w:w="93" w:type="dxa"/>
             </w:tcMar>
           </w:tcPr>
           <w:p>
@@ -4930,7 +4916,7 @@
             </w:tcBorders>
             <w:shd w:color="auto" w:fill="FFFFFF" w:val="clear"/>
             <w:tcMar>
-              <w:left w:w="98" w:type="dxa"/>
+              <w:left w:w="93" w:type="dxa"/>
             </w:tcMar>
           </w:tcPr>
           <w:p>
@@ -4960,7 +4946,7 @@
             </w:tcBorders>
             <w:shd w:color="auto" w:fill="FFFFFF" w:val="clear"/>
             <w:tcMar>
-              <w:left w:w="98" w:type="dxa"/>
+              <w:left w:w="93" w:type="dxa"/>
             </w:tcMar>
           </w:tcPr>
           <w:p>
@@ -4993,7 +4979,7 @@
             </w:tcBorders>
             <w:shd w:color="auto" w:fill="FFFFFF" w:val="clear"/>
             <w:tcMar>
-              <w:left w:w="98" w:type="dxa"/>
+              <w:left w:w="93" w:type="dxa"/>
             </w:tcMar>
           </w:tcPr>
           <w:p>
@@ -5029,7 +5015,7 @@
             </w:tcBorders>
             <w:shd w:color="auto" w:fill="FFFFFF" w:val="clear"/>
             <w:tcMar>
-              <w:left w:w="98" w:type="dxa"/>
+              <w:left w:w="93" w:type="dxa"/>
             </w:tcMar>
           </w:tcPr>
           <w:p>
@@ -5059,7 +5045,7 @@
             </w:tcBorders>
             <w:shd w:color="auto" w:fill="FFFFFF" w:val="clear"/>
             <w:tcMar>
-              <w:left w:w="98" w:type="dxa"/>
+              <w:left w:w="93" w:type="dxa"/>
             </w:tcMar>
           </w:tcPr>
           <w:p>
@@ -5092,7 +5078,7 @@
             </w:tcBorders>
             <w:shd w:color="auto" w:fill="FFFFFF" w:val="clear"/>
             <w:tcMar>
-              <w:left w:w="98" w:type="dxa"/>
+              <w:left w:w="93" w:type="dxa"/>
             </w:tcMar>
           </w:tcPr>
           <w:p>
@@ -5117,7 +5103,7 @@
     </w:tbl>
     <w:p>
       <w:pPr>
-        <w:pStyle w:val="Caption"/>
+        <w:pStyle w:val="Caption1"/>
         <w:spacing w:lineRule="auto" w:line="360"/>
         <w:rPr/>
       </w:pPr>
@@ -5179,7 +5165,7 @@
     </w:p>
     <w:p>
       <w:pPr>
-        <w:pStyle w:val="Ttulo7"/>
+        <w:pStyle w:val="Heading7"/>
         <w:spacing w:lineRule="auto" w:line="360"/>
         <w:ind w:left="360" w:hanging="0"/>
         <w:jc w:val="both"/>
@@ -5203,7 +5189,7 @@
     </w:p>
     <w:p>
       <w:pPr>
-        <w:pStyle w:val="Ttulo7"/>
+        <w:pStyle w:val="Heading7"/>
         <w:numPr>
           <w:ilvl w:val="0"/>
           <w:numId w:val="6"/>
@@ -5233,7 +5219,7 @@
     </w:p>
     <w:p>
       <w:pPr>
-        <w:pStyle w:val="Ttulo7"/>
+        <w:pStyle w:val="Heading7"/>
         <w:numPr>
           <w:ilvl w:val="1"/>
           <w:numId w:val="6"/>
@@ -5409,7 +5395,7 @@
         <w:tblStyle w:val="a2"/>
         <w:tblW w:w="8270" w:type="dxa"/>
         <w:jc w:val="left"/>
-        <w:tblInd w:w="104" w:type="dxa"/>
+        <w:tblInd w:w="99" w:type="dxa"/>
         <w:tblBorders>
           <w:top w:val="single" w:sz="4" w:space="0" w:color="000001"/>
           <w:left w:val="single" w:sz="4" w:space="0" w:color="000001"/>
@@ -5418,7 +5404,7 @@
         </w:tblBorders>
         <w:tblCellMar>
           <w:top w:w="0" w:type="dxa"/>
-          <w:left w:w="98" w:type="dxa"/>
+          <w:left w:w="93" w:type="dxa"/>
           <w:bottom w:w="0" w:type="dxa"/>
           <w:right w:w="108" w:type="dxa"/>
         </w:tblCellMar>
@@ -5441,7 +5427,7 @@
             </w:tcBorders>
             <w:shd w:color="auto" w:fill="F3F3F3" w:val="clear"/>
             <w:tcMar>
-              <w:left w:w="98" w:type="dxa"/>
+              <w:left w:w="93" w:type="dxa"/>
             </w:tcMar>
           </w:tcPr>
           <w:p>
@@ -5474,7 +5460,7 @@
             </w:tcBorders>
             <w:shd w:color="auto" w:fill="F3F3F3" w:val="clear"/>
             <w:tcMar>
-              <w:left w:w="98" w:type="dxa"/>
+              <w:left w:w="93" w:type="dxa"/>
             </w:tcMar>
           </w:tcPr>
           <w:p>
@@ -5508,7 +5494,7 @@
             </w:tcBorders>
             <w:shd w:color="auto" w:fill="FFFFFF" w:val="clear"/>
             <w:tcMar>
-              <w:left w:w="98" w:type="dxa"/>
+              <w:left w:w="93" w:type="dxa"/>
             </w:tcMar>
           </w:tcPr>
           <w:p>
@@ -5541,7 +5527,7 @@
             </w:tcBorders>
             <w:shd w:color="auto" w:fill="FFFFFF" w:val="clear"/>
             <w:tcMar>
-              <w:left w:w="98" w:type="dxa"/>
+              <w:left w:w="93" w:type="dxa"/>
             </w:tcMar>
           </w:tcPr>
           <w:p>
@@ -5577,7 +5563,7 @@
             </w:tcBorders>
             <w:shd w:color="auto" w:fill="FFFFFF" w:val="clear"/>
             <w:tcMar>
-              <w:left w:w="98" w:type="dxa"/>
+              <w:left w:w="93" w:type="dxa"/>
             </w:tcMar>
             <w:vAlign w:val="bottom"/>
           </w:tcPr>
@@ -5610,7 +5596,7 @@
             </w:tcBorders>
             <w:shd w:color="auto" w:fill="FFFFFF" w:val="clear"/>
             <w:tcMar>
-              <w:left w:w="98" w:type="dxa"/>
+              <w:left w:w="93" w:type="dxa"/>
             </w:tcMar>
             <w:vAlign w:val="bottom"/>
           </w:tcPr>
@@ -5644,7 +5630,7 @@
             </w:tcBorders>
             <w:shd w:color="auto" w:fill="FFFFFF" w:val="clear"/>
             <w:tcMar>
-              <w:left w:w="98" w:type="dxa"/>
+              <w:left w:w="93" w:type="dxa"/>
             </w:tcMar>
           </w:tcPr>
           <w:p>
@@ -5677,7 +5663,7 @@
             </w:tcBorders>
             <w:shd w:color="auto" w:fill="FFFFFF" w:val="clear"/>
             <w:tcMar>
-              <w:left w:w="98" w:type="dxa"/>
+              <w:left w:w="93" w:type="dxa"/>
             </w:tcMar>
           </w:tcPr>
           <w:p>
@@ -5711,7 +5697,7 @@
             </w:tcBorders>
             <w:shd w:color="auto" w:fill="FFFFFF" w:val="clear"/>
             <w:tcMar>
-              <w:left w:w="98" w:type="dxa"/>
+              <w:left w:w="93" w:type="dxa"/>
             </w:tcMar>
           </w:tcPr>
           <w:p>
@@ -5744,7 +5730,7 @@
             </w:tcBorders>
             <w:shd w:color="auto" w:fill="FFFFFF" w:val="clear"/>
             <w:tcMar>
-              <w:left w:w="98" w:type="dxa"/>
+              <w:left w:w="93" w:type="dxa"/>
             </w:tcMar>
           </w:tcPr>
           <w:p>
@@ -5778,7 +5764,7 @@
             </w:tcBorders>
             <w:shd w:color="auto" w:fill="FFFFFF" w:val="clear"/>
             <w:tcMar>
-              <w:left w:w="98" w:type="dxa"/>
+              <w:left w:w="93" w:type="dxa"/>
             </w:tcMar>
           </w:tcPr>
           <w:p>
@@ -5811,7 +5797,7 @@
             </w:tcBorders>
             <w:shd w:color="auto" w:fill="FFFFFF" w:val="clear"/>
             <w:tcMar>
-              <w:left w:w="98" w:type="dxa"/>
+              <w:left w:w="93" w:type="dxa"/>
             </w:tcMar>
           </w:tcPr>
           <w:p>
@@ -5845,7 +5831,7 @@
             </w:tcBorders>
             <w:shd w:color="auto" w:fill="FFFFFF" w:val="clear"/>
             <w:tcMar>
-              <w:left w:w="98" w:type="dxa"/>
+              <w:left w:w="93" w:type="dxa"/>
             </w:tcMar>
           </w:tcPr>
           <w:p>
@@ -5878,7 +5864,7 @@
             </w:tcBorders>
             <w:shd w:color="auto" w:fill="FFFFFF" w:val="clear"/>
             <w:tcMar>
-              <w:left w:w="98" w:type="dxa"/>
+              <w:left w:w="93" w:type="dxa"/>
             </w:tcMar>
           </w:tcPr>
           <w:p>
@@ -5912,7 +5898,7 @@
             </w:tcBorders>
             <w:shd w:color="auto" w:fill="FFFFFF" w:val="clear"/>
             <w:tcMar>
-              <w:left w:w="98" w:type="dxa"/>
+              <w:left w:w="93" w:type="dxa"/>
             </w:tcMar>
           </w:tcPr>
           <w:p>
@@ -5945,7 +5931,7 @@
             </w:tcBorders>
             <w:shd w:color="auto" w:fill="FFFFFF" w:val="clear"/>
             <w:tcMar>
-              <w:left w:w="98" w:type="dxa"/>
+              <w:left w:w="93" w:type="dxa"/>
             </w:tcMar>
           </w:tcPr>
           <w:p>
@@ -5979,7 +5965,7 @@
             </w:tcBorders>
             <w:shd w:color="auto" w:fill="FFFFFF" w:val="clear"/>
             <w:tcMar>
-              <w:left w:w="98" w:type="dxa"/>
+              <w:left w:w="93" w:type="dxa"/>
             </w:tcMar>
           </w:tcPr>
           <w:p>
@@ -6012,7 +5998,7 @@
             </w:tcBorders>
             <w:shd w:color="auto" w:fill="FFFFFF" w:val="clear"/>
             <w:tcMar>
-              <w:left w:w="98" w:type="dxa"/>
+              <w:left w:w="93" w:type="dxa"/>
             </w:tcMar>
           </w:tcPr>
           <w:p>
@@ -6046,7 +6032,7 @@
             </w:tcBorders>
             <w:shd w:color="auto" w:fill="FFFFFF" w:val="clear"/>
             <w:tcMar>
-              <w:left w:w="98" w:type="dxa"/>
+              <w:left w:w="93" w:type="dxa"/>
             </w:tcMar>
           </w:tcPr>
           <w:p>
@@ -6079,7 +6065,7 @@
             </w:tcBorders>
             <w:shd w:color="auto" w:fill="FFFFFF" w:val="clear"/>
             <w:tcMar>
-              <w:left w:w="98" w:type="dxa"/>
+              <w:left w:w="93" w:type="dxa"/>
             </w:tcMar>
           </w:tcPr>
           <w:p>
@@ -6113,7 +6099,7 @@
             </w:tcBorders>
             <w:shd w:color="auto" w:fill="FFFFFF" w:val="clear"/>
             <w:tcMar>
-              <w:left w:w="98" w:type="dxa"/>
+              <w:left w:w="93" w:type="dxa"/>
             </w:tcMar>
           </w:tcPr>
           <w:p>
@@ -6146,7 +6132,7 @@
             </w:tcBorders>
             <w:shd w:color="auto" w:fill="FFFFFF" w:val="clear"/>
             <w:tcMar>
-              <w:left w:w="98" w:type="dxa"/>
+              <w:left w:w="93" w:type="dxa"/>
             </w:tcMar>
           </w:tcPr>
           <w:p>
@@ -6180,7 +6166,7 @@
             </w:tcBorders>
             <w:shd w:color="auto" w:fill="FFFFFF" w:val="clear"/>
             <w:tcMar>
-              <w:left w:w="98" w:type="dxa"/>
+              <w:left w:w="93" w:type="dxa"/>
             </w:tcMar>
           </w:tcPr>
           <w:p>
@@ -6213,7 +6199,7 @@
             </w:tcBorders>
             <w:shd w:color="auto" w:fill="FFFFFF" w:val="clear"/>
             <w:tcMar>
-              <w:left w:w="98" w:type="dxa"/>
+              <w:left w:w="93" w:type="dxa"/>
             </w:tcMar>
           </w:tcPr>
           <w:p>
@@ -6247,7 +6233,7 @@
             </w:tcBorders>
             <w:shd w:color="auto" w:fill="FFFFFF" w:val="clear"/>
             <w:tcMar>
-              <w:left w:w="98" w:type="dxa"/>
+              <w:left w:w="93" w:type="dxa"/>
             </w:tcMar>
           </w:tcPr>
           <w:p>
@@ -6280,7 +6266,7 @@
             </w:tcBorders>
             <w:shd w:color="auto" w:fill="FFFFFF" w:val="clear"/>
             <w:tcMar>
-              <w:left w:w="98" w:type="dxa"/>
+              <w:left w:w="93" w:type="dxa"/>
             </w:tcMar>
           </w:tcPr>
           <w:p>
@@ -6314,7 +6300,7 @@
             </w:tcBorders>
             <w:shd w:color="auto" w:fill="FFFFFF" w:val="clear"/>
             <w:tcMar>
-              <w:left w:w="98" w:type="dxa"/>
+              <w:left w:w="93" w:type="dxa"/>
             </w:tcMar>
           </w:tcPr>
           <w:p>
@@ -6347,7 +6333,7 @@
             </w:tcBorders>
             <w:shd w:color="auto" w:fill="FFFFFF" w:val="clear"/>
             <w:tcMar>
-              <w:left w:w="98" w:type="dxa"/>
+              <w:left w:w="93" w:type="dxa"/>
             </w:tcMar>
           </w:tcPr>
           <w:p>
@@ -6364,6 +6350,337 @@
                 <w:rFonts w:ascii="Arial" w:hAnsi="Arial"/>
               </w:rPr>
               <w:t>Testes Manuais</w:t>
+            </w:r>
+          </w:p>
+        </w:tc>
+      </w:tr>
+      <w:tr>
+        <w:trPr/>
+        <w:tc>
+          <w:tcPr>
+            <w:tcW w:w="2409" w:type="dxa"/>
+            <w:tcBorders>
+              <w:left w:val="single" w:sz="4" w:space="0" w:color="000001"/>
+              <w:bottom w:val="single" w:sz="4" w:space="0" w:color="000001"/>
+              <w:insideH w:val="single" w:sz="4" w:space="0" w:color="000001"/>
+            </w:tcBorders>
+            <w:shd w:color="auto" w:fill="FFFFFF" w:val="clear"/>
+            <w:tcMar>
+              <w:left w:w="93" w:type="dxa"/>
+            </w:tcMar>
+          </w:tcPr>
+          <w:p>
+            <w:pPr>
+              <w:pStyle w:val="Normal"/>
+              <w:spacing w:lineRule="auto" w:line="360"/>
+              <w:jc w:val="both"/>
+              <w:rPr>
+                <w:rFonts w:ascii="Arial" w:hAnsi="Arial"/>
+              </w:rPr>
+            </w:pPr>
+            <w:r>
+              <w:rPr>
+                <w:rFonts w:ascii="Arial" w:hAnsi="Arial"/>
+              </w:rPr>
+              <w:t>FDI</w:t>
+            </w:r>
+          </w:p>
+        </w:tc>
+        <w:tc>
+          <w:tcPr>
+            <w:tcW w:w="5860" w:type="dxa"/>
+            <w:tcBorders>
+              <w:left w:val="single" w:sz="4" w:space="0" w:color="000001"/>
+              <w:bottom w:val="single" w:sz="4" w:space="0" w:color="000001"/>
+              <w:right w:val="single" w:sz="4" w:space="0" w:color="000001"/>
+              <w:insideH w:val="single" w:sz="4" w:space="0" w:color="000001"/>
+              <w:insideV w:val="single" w:sz="4" w:space="0" w:color="000001"/>
+            </w:tcBorders>
+            <w:shd w:color="auto" w:fill="FFFFFF" w:val="clear"/>
+            <w:tcMar>
+              <w:left w:w="93" w:type="dxa"/>
+            </w:tcMar>
+          </w:tcPr>
+          <w:p>
+            <w:pPr>
+              <w:pStyle w:val="Normal"/>
+              <w:spacing w:lineRule="auto" w:line="360"/>
+              <w:jc w:val="both"/>
+              <w:rPr>
+                <w:rFonts w:ascii="Arial" w:hAnsi="Arial"/>
+              </w:rPr>
+            </w:pPr>
+            <w:r>
+              <w:rPr>
+                <w:rFonts w:ascii="Arial" w:hAnsi="Arial"/>
+              </w:rPr>
+              <w:t>Feedback da iteração</w:t>
+            </w:r>
+          </w:p>
+        </w:tc>
+      </w:tr>
+      <w:tr>
+        <w:trPr/>
+        <w:tc>
+          <w:tcPr>
+            <w:tcW w:w="2409" w:type="dxa"/>
+            <w:tcBorders>
+              <w:left w:val="single" w:sz="4" w:space="0" w:color="000001"/>
+              <w:bottom w:val="single" w:sz="4" w:space="0" w:color="000001"/>
+              <w:insideH w:val="single" w:sz="4" w:space="0" w:color="000001"/>
+            </w:tcBorders>
+            <w:shd w:color="auto" w:fill="FFFFFF" w:val="clear"/>
+            <w:tcMar>
+              <w:left w:w="93" w:type="dxa"/>
+            </w:tcMar>
+          </w:tcPr>
+          <w:p>
+            <w:pPr>
+              <w:pStyle w:val="Normal"/>
+              <w:spacing w:lineRule="auto" w:line="360"/>
+              <w:jc w:val="both"/>
+              <w:rPr>
+                <w:rFonts w:ascii="Arial" w:hAnsi="Arial"/>
+              </w:rPr>
+            </w:pPr>
+            <w:r>
+              <w:rPr>
+                <w:rFonts w:ascii="Arial" w:hAnsi="Arial"/>
+              </w:rPr>
+              <w:t>RVI</w:t>
+            </w:r>
+          </w:p>
+        </w:tc>
+        <w:tc>
+          <w:tcPr>
+            <w:tcW w:w="5860" w:type="dxa"/>
+            <w:tcBorders>
+              <w:left w:val="single" w:sz="4" w:space="0" w:color="000001"/>
+              <w:bottom w:val="single" w:sz="4" w:space="0" w:color="000001"/>
+              <w:right w:val="single" w:sz="4" w:space="0" w:color="000001"/>
+              <w:insideH w:val="single" w:sz="4" w:space="0" w:color="000001"/>
+              <w:insideV w:val="single" w:sz="4" w:space="0" w:color="000001"/>
+            </w:tcBorders>
+            <w:shd w:color="auto" w:fill="FFFFFF" w:val="clear"/>
+            <w:tcMar>
+              <w:left w:w="93" w:type="dxa"/>
+            </w:tcMar>
+          </w:tcPr>
+          <w:p>
+            <w:pPr>
+              <w:pStyle w:val="Normal"/>
+              <w:spacing w:lineRule="auto" w:line="360"/>
+              <w:jc w:val="both"/>
+              <w:rPr>
+                <w:rFonts w:ascii="Arial" w:hAnsi="Arial"/>
+              </w:rPr>
+            </w:pPr>
+            <w:r>
+              <w:rPr>
+                <w:rFonts w:ascii="Arial" w:hAnsi="Arial"/>
+              </w:rPr>
+              <w:t>Roteiro de validação da iteração</w:t>
+            </w:r>
+          </w:p>
+        </w:tc>
+      </w:tr>
+      <w:tr>
+        <w:trPr>
+          <w:trHeight w:val="315" w:hRule="atLeast"/>
+        </w:trPr>
+        <w:tc>
+          <w:tcPr>
+            <w:tcW w:w="2409" w:type="dxa"/>
+            <w:tcBorders>
+              <w:left w:val="single" w:sz="4" w:space="0" w:color="000001"/>
+              <w:bottom w:val="single" w:sz="4" w:space="0" w:color="000001"/>
+              <w:insideH w:val="single" w:sz="4" w:space="0" w:color="000001"/>
+            </w:tcBorders>
+            <w:shd w:color="auto" w:fill="FFFFFF" w:val="clear"/>
+            <w:tcMar>
+              <w:left w:w="93" w:type="dxa"/>
+            </w:tcMar>
+          </w:tcPr>
+          <w:p>
+            <w:pPr>
+              <w:pStyle w:val="Normal"/>
+              <w:spacing w:lineRule="auto" w:line="360"/>
+              <w:jc w:val="both"/>
+              <w:rPr>
+                <w:rFonts w:ascii="Arial" w:hAnsi="Arial"/>
+              </w:rPr>
+            </w:pPr>
+            <w:r>
+              <w:rPr>
+                <w:rFonts w:ascii="Arial" w:hAnsi="Arial"/>
+              </w:rPr>
+              <w:t>TLI</w:t>
+            </w:r>
+          </w:p>
+        </w:tc>
+        <w:tc>
+          <w:tcPr>
+            <w:tcW w:w="5860" w:type="dxa"/>
+            <w:tcBorders>
+              <w:left w:val="single" w:sz="4" w:space="0" w:color="000001"/>
+              <w:bottom w:val="single" w:sz="4" w:space="0" w:color="000001"/>
+              <w:right w:val="single" w:sz="4" w:space="0" w:color="000001"/>
+              <w:insideH w:val="single" w:sz="4" w:space="0" w:color="000001"/>
+              <w:insideV w:val="single" w:sz="4" w:space="0" w:color="000001"/>
+            </w:tcBorders>
+            <w:shd w:color="auto" w:fill="FFFFFF" w:val="clear"/>
+            <w:tcMar>
+              <w:left w:w="93" w:type="dxa"/>
+            </w:tcMar>
+          </w:tcPr>
+          <w:p>
+            <w:pPr>
+              <w:pStyle w:val="Normal"/>
+              <w:spacing w:lineRule="auto" w:line="360"/>
+              <w:jc w:val="both"/>
+              <w:rPr>
+                <w:rFonts w:ascii="Arial" w:hAnsi="Arial"/>
+              </w:rPr>
+            </w:pPr>
+            <w:r>
+              <w:rPr>
+                <w:rFonts w:ascii="Arial" w:hAnsi="Arial"/>
+              </w:rPr>
+              <w:t>Timeline da iteração</w:t>
+            </w:r>
+          </w:p>
+        </w:tc>
+      </w:tr>
+      <w:tr>
+        <w:trPr>
+          <w:trHeight w:val="315" w:hRule="atLeast"/>
+        </w:trPr>
+        <w:tc>
+          <w:tcPr>
+            <w:tcW w:w="2409" w:type="dxa"/>
+            <w:tcBorders>
+              <w:left w:val="single" w:sz="4" w:space="0" w:color="000001"/>
+              <w:bottom w:val="single" w:sz="4" w:space="0" w:color="000001"/>
+              <w:insideH w:val="single" w:sz="4" w:space="0" w:color="000001"/>
+            </w:tcBorders>
+            <w:shd w:color="auto" w:fill="FFFFFF" w:val="clear"/>
+            <w:tcMar>
+              <w:left w:w="93" w:type="dxa"/>
+            </w:tcMar>
+          </w:tcPr>
+          <w:p>
+            <w:pPr>
+              <w:pStyle w:val="Normal"/>
+              <w:spacing w:lineRule="auto" w:line="360"/>
+              <w:jc w:val="both"/>
+              <w:rPr>
+                <w:rFonts w:ascii="Arial" w:hAnsi="Arial"/>
+              </w:rPr>
+            </w:pPr>
+            <w:r>
+              <w:rPr>
+                <w:rFonts w:ascii="Arial" w:hAnsi="Arial"/>
+              </w:rPr>
+              <w:t>ADR</w:t>
+            </w:r>
+          </w:p>
+        </w:tc>
+        <w:tc>
+          <w:tcPr>
+            <w:tcW w:w="5860" w:type="dxa"/>
+            <w:tcBorders>
+              <w:left w:val="single" w:sz="4" w:space="0" w:color="000001"/>
+              <w:bottom w:val="single" w:sz="4" w:space="0" w:color="000001"/>
+              <w:right w:val="single" w:sz="4" w:space="0" w:color="000001"/>
+              <w:insideH w:val="single" w:sz="4" w:space="0" w:color="000001"/>
+              <w:insideV w:val="single" w:sz="4" w:space="0" w:color="000001"/>
+            </w:tcBorders>
+            <w:shd w:color="auto" w:fill="FFFFFF" w:val="clear"/>
+            <w:tcMar>
+              <w:left w:w="93" w:type="dxa"/>
+            </w:tcMar>
+          </w:tcPr>
+          <w:p>
+            <w:pPr>
+              <w:pStyle w:val="Normal"/>
+              <w:spacing w:lineRule="auto" w:line="360"/>
+              <w:jc w:val="both"/>
+              <w:rPr>
+                <w:rFonts w:ascii="Arial" w:hAnsi="Arial"/>
+              </w:rPr>
+            </w:pPr>
+            <w:r>
+              <w:rPr>
+                <w:rFonts w:ascii="Arial" w:hAnsi="Arial"/>
+              </w:rPr>
+              <w:t>Apresentação de resultados</w:t>
+            </w:r>
+          </w:p>
+        </w:tc>
+      </w:tr>
+      <w:tr>
+        <w:trPr>
+          <w:trHeight w:val="315" w:hRule="atLeast"/>
+        </w:trPr>
+        <w:tc>
+          <w:tcPr>
+            <w:tcW w:w="2409" w:type="dxa"/>
+            <w:tcBorders>
+              <w:left w:val="single" w:sz="4" w:space="0" w:color="000001"/>
+              <w:bottom w:val="single" w:sz="4" w:space="0" w:color="000001"/>
+              <w:insideH w:val="single" w:sz="4" w:space="0" w:color="000001"/>
+            </w:tcBorders>
+            <w:shd w:color="auto" w:fill="FFFFFF" w:val="clear"/>
+            <w:tcMar>
+              <w:left w:w="93" w:type="dxa"/>
+            </w:tcMar>
+          </w:tcPr>
+          <w:p>
+            <w:pPr>
+              <w:pStyle w:val="Normal"/>
+              <w:spacing w:lineRule="auto" w:line="360"/>
+              <w:jc w:val="both"/>
+              <w:rPr>
+                <w:rFonts w:ascii="Arial" w:hAnsi="Arial"/>
+              </w:rPr>
+            </w:pPr>
+            <w:r>
+              <w:rPr>
+                <w:rFonts w:ascii="Arial" w:hAnsi="Arial"/>
+              </w:rPr>
+              <w:t>DRI</w:t>
+            </w:r>
+          </w:p>
+        </w:tc>
+        <w:tc>
+          <w:tcPr>
+            <w:tcW w:w="5860" w:type="dxa"/>
+            <w:tcBorders>
+              <w:left w:val="single" w:sz="4" w:space="0" w:color="000001"/>
+              <w:bottom w:val="single" w:sz="4" w:space="0" w:color="000001"/>
+              <w:right w:val="single" w:sz="4" w:space="0" w:color="000001"/>
+              <w:insideH w:val="single" w:sz="4" w:space="0" w:color="000001"/>
+              <w:insideV w:val="single" w:sz="4" w:space="0" w:color="000001"/>
+            </w:tcBorders>
+            <w:shd w:color="auto" w:fill="FFFFFF" w:val="clear"/>
+            <w:tcMar>
+              <w:left w:w="93" w:type="dxa"/>
+            </w:tcMar>
+          </w:tcPr>
+          <w:p>
+            <w:pPr>
+              <w:pStyle w:val="Normal"/>
+              <w:spacing w:lineRule="auto" w:line="360"/>
+              <w:jc w:val="both"/>
+              <w:rPr>
+                <w:rFonts w:ascii="Arial" w:hAnsi="Arial"/>
+              </w:rPr>
+            </w:pPr>
+            <w:r>
+              <w:rPr>
+                <w:rFonts w:ascii="Arial" w:hAnsi="Arial"/>
+              </w:rPr>
+              <w:t>Documento de Retrospectiva</w:t>
             </w:r>
           </w:p>
         </w:tc>
@@ -6371,7 +6688,7 @@
     </w:tbl>
     <w:p>
       <w:pPr>
-        <w:pStyle w:val="Caption"/>
+        <w:pStyle w:val="Caption1"/>
         <w:rPr/>
       </w:pPr>
       <w:bookmarkStart w:id="9" w:name="2s8eyo1"/>
@@ -6420,7 +6737,7 @@
     </w:p>
     <w:p>
       <w:pPr>
-        <w:pStyle w:val="Ttulo7"/>
+        <w:pStyle w:val="Heading7"/>
         <w:spacing w:lineRule="auto" w:line="360"/>
         <w:ind w:left="567" w:hanging="0"/>
         <w:jc w:val="both"/>
@@ -6441,7 +6758,7 @@
     </w:p>
     <w:p>
       <w:pPr>
-        <w:pStyle w:val="Ttulo7"/>
+        <w:pStyle w:val="Heading7"/>
         <w:numPr>
           <w:ilvl w:val="1"/>
           <w:numId w:val="6"/>
@@ -6627,7 +6944,7 @@
     </w:p>
     <w:p>
       <w:pPr>
-        <w:pStyle w:val="Ttulo7"/>
+        <w:pStyle w:val="Heading7"/>
         <w:numPr>
           <w:ilvl w:val="1"/>
           <w:numId w:val="6"/>
@@ -6635,15 +6952,16 @@
         <w:spacing w:lineRule="auto" w:line="360"/>
         <w:ind w:left="0" w:hanging="0"/>
         <w:jc w:val="both"/>
-        <w:rPr>
-          <w:rFonts w:ascii="Arial" w:hAnsi="Arial" w:eastAsia="Arial" w:cs="Arial"/>
-          <w:b/>
+        <w:rPr/>
+      </w:pPr>
+      <w:r>
+        <w:rPr>
+          <w:rFonts w:eastAsia="Arial" w:cs="Arial" w:ascii="Arial" w:hAnsi="Arial"/>
           <w:b/>
           <w:color w:val="00000A"/>
         </w:rPr>
-      </w:pPr>
-      <w:bookmarkStart w:id="11" w:name="_Toc478159983"/>
-      <w:bookmarkEnd w:id="11"/>
+        <w:t xml:space="preserve">Baseline e </w:t>
+      </w:r>
       <w:r>
         <w:rPr>
           <w:rFonts w:eastAsia="Arial" w:cs="Arial" w:ascii="Arial" w:hAnsi="Arial"/>
@@ -6651,6 +6969,187 @@
           <w:color w:val="00000A"/>
         </w:rPr>
         <w:t>Releases</w:t>
+      </w:r>
+    </w:p>
+    <w:p>
+      <w:pPr>
+        <w:pStyle w:val="Normal"/>
+        <w:spacing w:lineRule="auto" w:line="360"/>
+        <w:ind w:left="0" w:right="0" w:firstLine="431"/>
+        <w:jc w:val="both"/>
+        <w:rPr>
+          <w:rFonts w:ascii="Arial" w:hAnsi="Arial" w:eastAsia="Times New Roman" w:cs="Arial"/>
+          <w:b w:val="false"/>
+          <w:b w:val="false"/>
+          <w:bCs w:val="false"/>
+          <w:i w:val="false"/>
+          <w:i w:val="false"/>
+          <w:iCs w:val="false"/>
+          <w:color w:val="auto"/>
+          <w:sz w:val="24"/>
+          <w:szCs w:val="20"/>
+          <w:lang w:val="pt-BR" w:eastAsia="zh-CN" w:bidi="ar-SA"/>
+        </w:rPr>
+      </w:pPr>
+      <w:r>
+        <w:rPr>
+          <w:rFonts w:eastAsia="Times New Roman" w:cs="Arial" w:ascii="Arial" w:hAnsi="Arial"/>
+          <w:b w:val="false"/>
+          <w:bCs w:val="false"/>
+          <w:i w:val="false"/>
+          <w:iCs w:val="false"/>
+          <w:color w:val="auto"/>
+          <w:sz w:val="24"/>
+          <w:szCs w:val="20"/>
+          <w:lang w:val="pt-BR" w:eastAsia="zh-CN" w:bidi="ar-SA"/>
+        </w:rPr>
+        <w:t xml:space="preserve">Sempre que tivermos uma versão estável do software </w:t>
+      </w:r>
+      <w:r>
+        <w:rPr>
+          <w:rFonts w:eastAsia="Times New Roman" w:cs="Arial" w:ascii="Arial" w:hAnsi="Arial"/>
+          <w:b w:val="false"/>
+          <w:bCs w:val="false"/>
+          <w:i w:val="false"/>
+          <w:iCs w:val="false"/>
+          <w:color w:val="auto"/>
+          <w:sz w:val="24"/>
+          <w:szCs w:val="20"/>
+          <w:lang w:val="pt-BR" w:eastAsia="zh-CN" w:bidi="ar-SA"/>
+        </w:rPr>
+        <w:t>testada</w:t>
+      </w:r>
+      <w:r>
+        <w:rPr>
+          <w:rFonts w:eastAsia="Times New Roman" w:cs="Arial" w:ascii="Arial" w:hAnsi="Arial"/>
+          <w:b w:val="false"/>
+          <w:bCs w:val="false"/>
+          <w:i w:val="false"/>
+          <w:iCs w:val="false"/>
+          <w:color w:val="auto"/>
+          <w:sz w:val="24"/>
+          <w:szCs w:val="20"/>
+          <w:lang w:val="pt-BR" w:eastAsia="zh-CN" w:bidi="ar-SA"/>
+        </w:rPr>
+        <w:t xml:space="preserve"> </w:t>
+      </w:r>
+      <w:r>
+        <w:rPr>
+          <w:rFonts w:eastAsia="Times New Roman" w:cs="Arial" w:ascii="Arial" w:hAnsi="Arial"/>
+          <w:b w:val="false"/>
+          <w:bCs w:val="false"/>
+          <w:i w:val="false"/>
+          <w:iCs w:val="false"/>
+          <w:color w:val="auto"/>
+          <w:sz w:val="24"/>
+          <w:szCs w:val="20"/>
+          <w:lang w:val="pt-BR" w:eastAsia="zh-CN" w:bidi="ar-SA"/>
+        </w:rPr>
+        <w:t>e com</w:t>
+      </w:r>
+      <w:r>
+        <w:rPr>
+          <w:rFonts w:eastAsia="Times New Roman" w:cs="Arial" w:ascii="Arial" w:hAnsi="Arial"/>
+          <w:b w:val="false"/>
+          <w:bCs w:val="false"/>
+          <w:i w:val="false"/>
+          <w:iCs w:val="false"/>
+          <w:color w:val="auto"/>
+          <w:sz w:val="24"/>
+          <w:szCs w:val="20"/>
+          <w:lang w:val="pt-BR" w:eastAsia="zh-CN" w:bidi="ar-SA"/>
+        </w:rPr>
+        <w:t xml:space="preserve"> documentação </w:t>
+      </w:r>
+      <w:r>
+        <w:rPr>
+          <w:rFonts w:eastAsia="Times New Roman" w:cs="Arial" w:ascii="Arial" w:hAnsi="Arial"/>
+          <w:b w:val="false"/>
+          <w:bCs w:val="false"/>
+          <w:i w:val="false"/>
+          <w:iCs w:val="false"/>
+          <w:color w:val="auto"/>
+          <w:sz w:val="24"/>
+          <w:szCs w:val="20"/>
+          <w:lang w:val="pt-BR" w:eastAsia="zh-CN" w:bidi="ar-SA"/>
+        </w:rPr>
+        <w:t>aprova, mas sem perpectiva de uma realese</w:t>
+      </w:r>
+      <w:r>
+        <w:rPr>
+          <w:rFonts w:eastAsia="Times New Roman" w:cs="Arial" w:ascii="Arial" w:hAnsi="Arial"/>
+          <w:b w:val="false"/>
+          <w:bCs w:val="false"/>
+          <w:i w:val="false"/>
+          <w:iCs w:val="false"/>
+          <w:color w:val="auto"/>
+          <w:sz w:val="24"/>
+          <w:szCs w:val="20"/>
+          <w:lang w:val="pt-BR" w:eastAsia="zh-CN" w:bidi="ar-SA"/>
+        </w:rPr>
+        <w:t xml:space="preserve"> deve ser gerada uma baseline com o objetivo de recu</w:t>
+      </w:r>
+      <w:r>
+        <w:rPr>
+          <w:rFonts w:eastAsia="Times New Roman" w:cs="Arial" w:ascii="Arial" w:hAnsi="Arial"/>
+          <w:b w:val="false"/>
+          <w:bCs w:val="false"/>
+          <w:i w:val="false"/>
+          <w:iCs w:val="false"/>
+          <w:color w:val="auto"/>
+          <w:sz w:val="24"/>
+          <w:szCs w:val="20"/>
+          <w:lang w:val="pt-BR" w:eastAsia="zh-CN" w:bidi="ar-SA"/>
+        </w:rPr>
+        <w:t>pe</w:t>
+      </w:r>
+      <w:r>
+        <w:rPr>
+          <w:rFonts w:eastAsia="Times New Roman" w:cs="Arial" w:ascii="Arial" w:hAnsi="Arial"/>
+          <w:b w:val="false"/>
+          <w:bCs w:val="false"/>
+          <w:i w:val="false"/>
+          <w:iCs w:val="false"/>
+          <w:color w:val="auto"/>
+          <w:sz w:val="24"/>
+          <w:szCs w:val="20"/>
+          <w:lang w:val="pt-BR" w:eastAsia="zh-CN" w:bidi="ar-SA"/>
+        </w:rPr>
+        <w:t>rarmos os estado em que ficou o código e a documentação. Assim, as baselines devem seguir a seguinte nomenclatura:</w:t>
+      </w:r>
+    </w:p>
+    <w:p>
+      <w:pPr>
+        <w:pStyle w:val="Normal"/>
+        <w:spacing w:lineRule="auto" w:line="360"/>
+        <w:ind w:left="0" w:right="0" w:firstLine="431"/>
+        <w:jc w:val="both"/>
+        <w:rPr>
+          <w:rFonts w:ascii="Arial" w:hAnsi="Arial" w:eastAsia="Times New Roman" w:cs="Arial"/>
+          <w:b w:val="false"/>
+          <w:b w:val="false"/>
+          <w:bCs w:val="false"/>
+          <w:i w:val="false"/>
+          <w:i w:val="false"/>
+          <w:iCs w:val="false"/>
+          <w:color w:val="auto"/>
+          <w:sz w:val="24"/>
+          <w:szCs w:val="20"/>
+          <w:lang w:val="pt-BR" w:eastAsia="zh-CN" w:bidi="ar-SA"/>
+        </w:rPr>
+      </w:pPr>
+      <w:r>
+        <w:rPr>
+          <w:rFonts w:eastAsia="Times New Roman" w:cs="Arial" w:ascii="Arial" w:hAnsi="Arial"/>
+          <w:b w:val="false"/>
+          <w:bCs w:val="false"/>
+          <w:i w:val="false"/>
+          <w:iCs w:val="false"/>
+          <w:color w:val="auto"/>
+          <w:sz w:val="24"/>
+          <w:szCs w:val="20"/>
+          <w:lang w:val="pt-BR" w:eastAsia="zh-CN" w:bidi="ar-SA"/>
+        </w:rPr>
       </w:r>
     </w:p>
     <w:p>
@@ -6660,8 +7159,83 @@
         <w:ind w:firstLine="720"/>
         <w:jc w:val="both"/>
         <w:rPr>
-          <w:rFonts w:ascii="Arial" w:hAnsi="Arial" w:eastAsia="Arial" w:cs="Arial"/>
-        </w:rPr>
+          <w:rFonts w:ascii="Arial" w:hAnsi="Arial" w:eastAsia="Times New Roman" w:cs="Arial"/>
+          <w:b w:val="false"/>
+          <w:b w:val="false"/>
+          <w:bCs w:val="false"/>
+          <w:i w:val="false"/>
+          <w:i w:val="false"/>
+          <w:iCs w:val="false"/>
+          <w:color w:val="auto"/>
+          <w:sz w:val="24"/>
+          <w:szCs w:val="20"/>
+          <w:lang w:val="pt-BR" w:eastAsia="zh-CN" w:bidi="ar-SA"/>
+        </w:rPr>
+      </w:pPr>
+      <w:r>
+        <w:rPr>
+          <w:rFonts w:eastAsia="Arial" w:cs="Arial" w:ascii="Arial" w:hAnsi="Arial"/>
+          <w:b w:val="false"/>
+          <w:bCs w:val="false"/>
+          <w:i/>
+          <w:iCs w:val="false"/>
+          <w:color w:val="00000A"/>
+          <w:sz w:val="24"/>
+          <w:szCs w:val="20"/>
+          <w:lang w:val="pt-BR" w:eastAsia="zh-CN" w:bidi="ar-SA"/>
+        </w:rPr>
+        <w:t>B</w:t>
+      </w:r>
+      <w:r>
+        <w:rPr>
+          <w:rFonts w:eastAsia="Arial" w:cs="Arial" w:ascii="Arial" w:hAnsi="Arial"/>
+          <w:b w:val="false"/>
+          <w:bCs w:val="false"/>
+          <w:i/>
+          <w:iCs w:val="false"/>
+          <w:color w:val="00000A"/>
+          <w:sz w:val="24"/>
+          <w:szCs w:val="20"/>
+          <w:lang w:val="pt-BR" w:eastAsia="zh-CN" w:bidi="ar-SA"/>
+        </w:rPr>
+        <w:t>&lt;NUMERO_</w:t>
+      </w:r>
+      <w:r>
+        <w:rPr>
+          <w:rFonts w:eastAsia="Arial" w:cs="Arial" w:ascii="Arial" w:hAnsi="Arial"/>
+          <w:b w:val="false"/>
+          <w:bCs w:val="false"/>
+          <w:i/>
+          <w:iCs w:val="false"/>
+          <w:color w:val="00000A"/>
+          <w:sz w:val="24"/>
+          <w:szCs w:val="20"/>
+          <w:lang w:val="pt-BR" w:eastAsia="zh-CN" w:bidi="ar-SA"/>
+        </w:rPr>
+        <w:t>B</w:t>
+      </w:r>
+      <w:r>
+        <w:rPr>
+          <w:rFonts w:eastAsia="Arial" w:cs="Arial" w:ascii="Arial" w:hAnsi="Arial"/>
+          <w:b w:val="false"/>
+          <w:bCs w:val="false"/>
+          <w:i/>
+          <w:iCs w:val="false"/>
+          <w:color w:val="00000A"/>
+          <w:sz w:val="24"/>
+          <w:szCs w:val="20"/>
+          <w:lang w:val="pt-BR" w:eastAsia="zh-CN" w:bidi="ar-SA"/>
+        </w:rPr>
+        <w:t>&gt;-IT&lt;NUMERO_ITERACAO&gt;</w:t>
+      </w:r>
+    </w:p>
+    <w:p>
+      <w:pPr>
+        <w:pStyle w:val="Normal"/>
+        <w:spacing w:lineRule="auto" w:line="360"/>
+        <w:ind w:firstLine="720"/>
+        <w:jc w:val="both"/>
+        <w:rPr/>
       </w:pPr>
       <w:r>
         <w:rPr>
@@ -6930,7 +7504,7 @@
     </w:p>
     <w:p>
       <w:pPr>
-        <w:pStyle w:val="Ttulo7"/>
+        <w:pStyle w:val="Heading7"/>
         <w:numPr>
           <w:ilvl w:val="0"/>
           <w:numId w:val="6"/>
@@ -6947,8 +7521,8 @@
           <w:color w:val="00000A"/>
         </w:rPr>
       </w:pPr>
-      <w:bookmarkStart w:id="12" w:name="_Toc478159984"/>
-      <w:bookmarkEnd w:id="12"/>
+      <w:bookmarkStart w:id="11" w:name="_Toc478159984"/>
+      <w:bookmarkEnd w:id="11"/>
       <w:r>
         <w:rPr>
           <w:rFonts w:eastAsia="Arial" w:cs="Arial" w:ascii="Arial" w:hAnsi="Arial"/>
@@ -6961,7 +7535,7 @@
     </w:p>
     <w:p>
       <w:pPr>
-        <w:pStyle w:val="Ttulo7"/>
+        <w:pStyle w:val="Heading7"/>
         <w:numPr>
           <w:ilvl w:val="1"/>
           <w:numId w:val="6"/>
@@ -6976,8 +7550,8 @@
           <w:color w:val="00000A"/>
         </w:rPr>
       </w:pPr>
-      <w:bookmarkStart w:id="13" w:name="_Toc478159985"/>
-      <w:bookmarkEnd w:id="13"/>
+      <w:bookmarkStart w:id="12" w:name="_Toc478159985"/>
+      <w:bookmarkEnd w:id="12"/>
       <w:r>
         <w:rPr>
           <w:rFonts w:eastAsia="Arial" w:cs="Arial" w:ascii="Arial" w:hAnsi="Arial"/>
@@ -7015,7 +7589,7 @@
         <w:tblStyle w:val="a3"/>
         <w:tblW w:w="8843" w:type="dxa"/>
         <w:jc w:val="left"/>
-        <w:tblInd w:w="104" w:type="dxa"/>
+        <w:tblInd w:w="99" w:type="dxa"/>
         <w:tblBorders>
           <w:top w:val="single" w:sz="4" w:space="0" w:color="000001"/>
           <w:left w:val="single" w:sz="4" w:space="0" w:color="000001"/>
@@ -7024,7 +7598,7 @@
         </w:tblBorders>
         <w:tblCellMar>
           <w:top w:w="0" w:type="dxa"/>
-          <w:left w:w="98" w:type="dxa"/>
+          <w:left w:w="93" w:type="dxa"/>
           <w:bottom w:w="0" w:type="dxa"/>
           <w:right w:w="108" w:type="dxa"/>
         </w:tblCellMar>
@@ -7049,7 +7623,7 @@
             </w:tcBorders>
             <w:shd w:color="auto" w:fill="F3F3F3" w:val="clear"/>
             <w:tcMar>
-              <w:left w:w="98" w:type="dxa"/>
+              <w:left w:w="93" w:type="dxa"/>
             </w:tcMar>
           </w:tcPr>
           <w:p>
@@ -7080,7 +7654,7 @@
             </w:tcBorders>
             <w:shd w:color="auto" w:fill="F3F3F3" w:val="clear"/>
             <w:tcMar>
-              <w:left w:w="98" w:type="dxa"/>
+              <w:left w:w="93" w:type="dxa"/>
             </w:tcMar>
           </w:tcPr>
           <w:p>
@@ -7111,7 +7685,7 @@
             </w:tcBorders>
             <w:shd w:color="auto" w:fill="F3F3F3" w:val="clear"/>
             <w:tcMar>
-              <w:left w:w="98" w:type="dxa"/>
+              <w:left w:w="93" w:type="dxa"/>
             </w:tcMar>
           </w:tcPr>
           <w:p>
@@ -7144,7 +7718,7 @@
             </w:tcBorders>
             <w:shd w:color="auto" w:fill="F3F3F3" w:val="clear"/>
             <w:tcMar>
-              <w:left w:w="98" w:type="dxa"/>
+              <w:left w:w="93" w:type="dxa"/>
             </w:tcMar>
           </w:tcPr>
           <w:p>
@@ -7178,7 +7752,7 @@
             </w:tcBorders>
             <w:shd w:color="auto" w:fill="FFFFFF" w:val="clear"/>
             <w:tcMar>
-              <w:left w:w="98" w:type="dxa"/>
+              <w:left w:w="93" w:type="dxa"/>
             </w:tcMar>
           </w:tcPr>
           <w:p>
@@ -7209,7 +7783,7 @@
             </w:tcBorders>
             <w:shd w:color="auto" w:fill="FFFFFF" w:val="clear"/>
             <w:tcMar>
-              <w:left w:w="98" w:type="dxa"/>
+              <w:left w:w="93" w:type="dxa"/>
             </w:tcMar>
           </w:tcPr>
           <w:p>
@@ -7240,7 +7814,7 @@
             </w:tcBorders>
             <w:shd w:color="auto" w:fill="FFFFFF" w:val="clear"/>
             <w:tcMar>
-              <w:left w:w="98" w:type="dxa"/>
+              <w:left w:w="93" w:type="dxa"/>
             </w:tcMar>
           </w:tcPr>
           <w:p>
@@ -7273,7 +7847,7 @@
             </w:tcBorders>
             <w:shd w:color="auto" w:fill="FFFFFF" w:val="clear"/>
             <w:tcMar>
-              <w:left w:w="98" w:type="dxa"/>
+              <w:left w:w="93" w:type="dxa"/>
             </w:tcMar>
           </w:tcPr>
           <w:p>
@@ -7307,7 +7881,7 @@
             </w:tcBorders>
             <w:shd w:color="auto" w:fill="FFFFFF" w:val="clear"/>
             <w:tcMar>
-              <w:left w:w="98" w:type="dxa"/>
+              <w:left w:w="93" w:type="dxa"/>
             </w:tcMar>
           </w:tcPr>
           <w:p>
@@ -7338,7 +7912,7 @@
             </w:tcBorders>
             <w:shd w:color="auto" w:fill="FFFFFF" w:val="clear"/>
             <w:tcMar>
-              <w:left w:w="98" w:type="dxa"/>
+              <w:left w:w="93" w:type="dxa"/>
             </w:tcMar>
           </w:tcPr>
           <w:p>
@@ -7369,7 +7943,7 @@
             </w:tcBorders>
             <w:shd w:color="auto" w:fill="FFFFFF" w:val="clear"/>
             <w:tcMar>
-              <w:left w:w="98" w:type="dxa"/>
+              <w:left w:w="93" w:type="dxa"/>
             </w:tcMar>
           </w:tcPr>
           <w:p>
@@ -7402,7 +7976,7 @@
             </w:tcBorders>
             <w:shd w:color="auto" w:fill="FFFFFF" w:val="clear"/>
             <w:tcMar>
-              <w:left w:w="98" w:type="dxa"/>
+              <w:left w:w="93" w:type="dxa"/>
             </w:tcMar>
           </w:tcPr>
           <w:p>
@@ -7436,7 +8010,7 @@
             </w:tcBorders>
             <w:shd w:color="auto" w:fill="FFFFFF" w:val="clear"/>
             <w:tcMar>
-              <w:left w:w="98" w:type="dxa"/>
+              <w:left w:w="93" w:type="dxa"/>
             </w:tcMar>
           </w:tcPr>
           <w:p>
@@ -7467,7 +8041,7 @@
             </w:tcBorders>
             <w:shd w:color="auto" w:fill="FFFFFF" w:val="clear"/>
             <w:tcMar>
-              <w:left w:w="98" w:type="dxa"/>
+              <w:left w:w="93" w:type="dxa"/>
             </w:tcMar>
           </w:tcPr>
           <w:p>
@@ -7498,7 +8072,7 @@
             </w:tcBorders>
             <w:shd w:color="auto" w:fill="FFFFFF" w:val="clear"/>
             <w:tcMar>
-              <w:left w:w="98" w:type="dxa"/>
+              <w:left w:w="93" w:type="dxa"/>
             </w:tcMar>
           </w:tcPr>
           <w:p>
@@ -7531,7 +8105,7 @@
             </w:tcBorders>
             <w:shd w:color="auto" w:fill="FFFFFF" w:val="clear"/>
             <w:tcMar>
-              <w:left w:w="98" w:type="dxa"/>
+              <w:left w:w="93" w:type="dxa"/>
             </w:tcMar>
           </w:tcPr>
           <w:p>
@@ -7565,7 +8139,7 @@
             </w:tcBorders>
             <w:shd w:color="auto" w:fill="FFFFFF" w:val="clear"/>
             <w:tcMar>
-              <w:left w:w="98" w:type="dxa"/>
+              <w:left w:w="93" w:type="dxa"/>
             </w:tcMar>
           </w:tcPr>
           <w:p>
@@ -7596,7 +8170,7 @@
             </w:tcBorders>
             <w:shd w:color="auto" w:fill="FFFFFF" w:val="clear"/>
             <w:tcMar>
-              <w:left w:w="98" w:type="dxa"/>
+              <w:left w:w="93" w:type="dxa"/>
             </w:tcMar>
           </w:tcPr>
           <w:p>
@@ -7628,7 +8202,7 @@
             </w:tcBorders>
             <w:shd w:color="auto" w:fill="FFFFFF" w:val="clear"/>
             <w:tcMar>
-              <w:left w:w="98" w:type="dxa"/>
+              <w:left w:w="93" w:type="dxa"/>
             </w:tcMar>
           </w:tcPr>
           <w:p>
@@ -7661,7 +8235,7 @@
             </w:tcBorders>
             <w:shd w:color="auto" w:fill="FFFFFF" w:val="clear"/>
             <w:tcMar>
-              <w:left w:w="98" w:type="dxa"/>
+              <w:left w:w="93" w:type="dxa"/>
             </w:tcMar>
           </w:tcPr>
           <w:p>
@@ -7697,7 +8271,7 @@
             </w:tcBorders>
             <w:shd w:color="auto" w:fill="FFFFFF" w:val="clear"/>
             <w:tcMar>
-              <w:left w:w="98" w:type="dxa"/>
+              <w:left w:w="93" w:type="dxa"/>
             </w:tcMar>
           </w:tcPr>
           <w:p>
@@ -7728,7 +8302,7 @@
             </w:tcBorders>
             <w:shd w:color="auto" w:fill="FFFFFF" w:val="clear"/>
             <w:tcMar>
-              <w:left w:w="98" w:type="dxa"/>
+              <w:left w:w="93" w:type="dxa"/>
             </w:tcMar>
           </w:tcPr>
           <w:p>
@@ -7759,7 +8333,7 @@
             </w:tcBorders>
             <w:shd w:color="auto" w:fill="FFFFFF" w:val="clear"/>
             <w:tcMar>
-              <w:left w:w="98" w:type="dxa"/>
+              <w:left w:w="93" w:type="dxa"/>
             </w:tcMar>
           </w:tcPr>
           <w:p>
@@ -7792,7 +8366,7 @@
             </w:tcBorders>
             <w:shd w:color="auto" w:fill="FFFFFF" w:val="clear"/>
             <w:tcMar>
-              <w:left w:w="98" w:type="dxa"/>
+              <w:left w:w="93" w:type="dxa"/>
             </w:tcMar>
           </w:tcPr>
           <w:p>
@@ -7826,7 +8400,7 @@
             </w:tcBorders>
             <w:shd w:color="auto" w:fill="FFFFFF" w:val="clear"/>
             <w:tcMar>
-              <w:left w:w="98" w:type="dxa"/>
+              <w:left w:w="93" w:type="dxa"/>
             </w:tcMar>
           </w:tcPr>
           <w:p>
@@ -7857,7 +8431,7 @@
             </w:tcBorders>
             <w:shd w:color="auto" w:fill="FFFFFF" w:val="clear"/>
             <w:tcMar>
-              <w:left w:w="98" w:type="dxa"/>
+              <w:left w:w="93" w:type="dxa"/>
             </w:tcMar>
           </w:tcPr>
           <w:p>
@@ -7888,7 +8462,7 @@
             </w:tcBorders>
             <w:shd w:color="auto" w:fill="FFFFFF" w:val="clear"/>
             <w:tcMar>
-              <w:left w:w="98" w:type="dxa"/>
+              <w:left w:w="93" w:type="dxa"/>
             </w:tcMar>
           </w:tcPr>
           <w:p>
@@ -7921,7 +8495,7 @@
             </w:tcBorders>
             <w:shd w:color="auto" w:fill="FFFFFF" w:val="clear"/>
             <w:tcMar>
-              <w:left w:w="98" w:type="dxa"/>
+              <w:left w:w="93" w:type="dxa"/>
             </w:tcMar>
           </w:tcPr>
           <w:p>
@@ -7955,7 +8529,7 @@
             </w:tcBorders>
             <w:shd w:color="auto" w:fill="FFFFFF" w:val="clear"/>
             <w:tcMar>
-              <w:left w:w="98" w:type="dxa"/>
+              <w:left w:w="93" w:type="dxa"/>
             </w:tcMar>
           </w:tcPr>
           <w:p>
@@ -7986,7 +8560,7 @@
             </w:tcBorders>
             <w:shd w:color="auto" w:fill="FFFFFF" w:val="clear"/>
             <w:tcMar>
-              <w:left w:w="98" w:type="dxa"/>
+              <w:left w:w="93" w:type="dxa"/>
             </w:tcMar>
           </w:tcPr>
           <w:p>
@@ -8017,7 +8591,7 @@
             </w:tcBorders>
             <w:shd w:color="auto" w:fill="FFFFFF" w:val="clear"/>
             <w:tcMar>
-              <w:left w:w="98" w:type="dxa"/>
+              <w:left w:w="93" w:type="dxa"/>
             </w:tcMar>
           </w:tcPr>
           <w:p>
@@ -8050,7 +8624,7 @@
             </w:tcBorders>
             <w:shd w:color="auto" w:fill="FFFFFF" w:val="clear"/>
             <w:tcMar>
-              <w:left w:w="98" w:type="dxa"/>
+              <w:left w:w="93" w:type="dxa"/>
             </w:tcMar>
           </w:tcPr>
           <w:p>
@@ -8084,7 +8658,7 @@
             </w:tcBorders>
             <w:shd w:color="auto" w:fill="FFFFFF" w:val="clear"/>
             <w:tcMar>
-              <w:left w:w="98" w:type="dxa"/>
+              <w:left w:w="93" w:type="dxa"/>
             </w:tcMar>
           </w:tcPr>
           <w:p>
@@ -8115,7 +8689,7 @@
             </w:tcBorders>
             <w:shd w:color="auto" w:fill="FFFFFF" w:val="clear"/>
             <w:tcMar>
-              <w:left w:w="98" w:type="dxa"/>
+              <w:left w:w="93" w:type="dxa"/>
             </w:tcMar>
           </w:tcPr>
           <w:p>
@@ -8146,7 +8720,7 @@
             </w:tcBorders>
             <w:shd w:color="auto" w:fill="FFFFFF" w:val="clear"/>
             <w:tcMar>
-              <w:left w:w="98" w:type="dxa"/>
+              <w:left w:w="93" w:type="dxa"/>
             </w:tcMar>
           </w:tcPr>
           <w:p>
@@ -8179,7 +8753,7 @@
             </w:tcBorders>
             <w:shd w:color="auto" w:fill="FFFFFF" w:val="clear"/>
             <w:tcMar>
-              <w:left w:w="98" w:type="dxa"/>
+              <w:left w:w="93" w:type="dxa"/>
             </w:tcMar>
           </w:tcPr>
           <w:p>
@@ -8213,7 +8787,7 @@
             </w:tcBorders>
             <w:shd w:color="auto" w:fill="FFFFFF" w:val="clear"/>
             <w:tcMar>
-              <w:left w:w="98" w:type="dxa"/>
+              <w:left w:w="93" w:type="dxa"/>
             </w:tcMar>
           </w:tcPr>
           <w:p>
@@ -8244,7 +8818,7 @@
             </w:tcBorders>
             <w:shd w:color="auto" w:fill="FFFFFF" w:val="clear"/>
             <w:tcMar>
-              <w:left w:w="98" w:type="dxa"/>
+              <w:left w:w="93" w:type="dxa"/>
             </w:tcMar>
           </w:tcPr>
           <w:p>
@@ -8275,7 +8849,7 @@
             </w:tcBorders>
             <w:shd w:color="auto" w:fill="FFFFFF" w:val="clear"/>
             <w:tcMar>
-              <w:left w:w="98" w:type="dxa"/>
+              <w:left w:w="93" w:type="dxa"/>
             </w:tcMar>
           </w:tcPr>
           <w:p>
@@ -8308,7 +8882,7 @@
             </w:tcBorders>
             <w:shd w:color="auto" w:fill="FFFFFF" w:val="clear"/>
             <w:tcMar>
-              <w:left w:w="98" w:type="dxa"/>
+              <w:left w:w="93" w:type="dxa"/>
             </w:tcMar>
           </w:tcPr>
           <w:p>
@@ -8342,7 +8916,7 @@
             </w:tcBorders>
             <w:shd w:color="auto" w:fill="FFFFFF" w:val="clear"/>
             <w:tcMar>
-              <w:left w:w="98" w:type="dxa"/>
+              <w:left w:w="93" w:type="dxa"/>
             </w:tcMar>
           </w:tcPr>
           <w:p>
@@ -8373,7 +8947,7 @@
             </w:tcBorders>
             <w:shd w:color="auto" w:fill="FFFFFF" w:val="clear"/>
             <w:tcMar>
-              <w:left w:w="98" w:type="dxa"/>
+              <w:left w:w="93" w:type="dxa"/>
             </w:tcMar>
           </w:tcPr>
           <w:p>
@@ -8404,7 +8978,7 @@
             </w:tcBorders>
             <w:shd w:color="auto" w:fill="FFFFFF" w:val="clear"/>
             <w:tcMar>
-              <w:left w:w="98" w:type="dxa"/>
+              <w:left w:w="93" w:type="dxa"/>
             </w:tcMar>
           </w:tcPr>
           <w:p>
@@ -8437,7 +9011,7 @@
             </w:tcBorders>
             <w:shd w:color="auto" w:fill="FFFFFF" w:val="clear"/>
             <w:tcMar>
-              <w:left w:w="98" w:type="dxa"/>
+              <w:left w:w="93" w:type="dxa"/>
             </w:tcMar>
           </w:tcPr>
           <w:p>
@@ -8471,7 +9045,7 @@
             </w:tcBorders>
             <w:shd w:color="auto" w:fill="FFFFFF" w:val="clear"/>
             <w:tcMar>
-              <w:left w:w="98" w:type="dxa"/>
+              <w:left w:w="93" w:type="dxa"/>
             </w:tcMar>
           </w:tcPr>
           <w:p>
@@ -8502,7 +9076,7 @@
             </w:tcBorders>
             <w:shd w:color="auto" w:fill="FFFFFF" w:val="clear"/>
             <w:tcMar>
-              <w:left w:w="98" w:type="dxa"/>
+              <w:left w:w="93" w:type="dxa"/>
             </w:tcMar>
           </w:tcPr>
           <w:p>
@@ -8533,7 +9107,7 @@
             </w:tcBorders>
             <w:shd w:color="auto" w:fill="FFFFFF" w:val="clear"/>
             <w:tcMar>
-              <w:left w:w="98" w:type="dxa"/>
+              <w:left w:w="93" w:type="dxa"/>
             </w:tcMar>
           </w:tcPr>
           <w:p>
@@ -8566,7 +9140,7 @@
             </w:tcBorders>
             <w:shd w:color="auto" w:fill="FFFFFF" w:val="clear"/>
             <w:tcMar>
-              <w:left w:w="98" w:type="dxa"/>
+              <w:left w:w="93" w:type="dxa"/>
             </w:tcMar>
           </w:tcPr>
           <w:p>
@@ -8600,7 +9174,7 @@
             </w:tcBorders>
             <w:shd w:color="auto" w:fill="FFFFFF" w:val="clear"/>
             <w:tcMar>
-              <w:left w:w="98" w:type="dxa"/>
+              <w:left w:w="93" w:type="dxa"/>
             </w:tcMar>
           </w:tcPr>
           <w:p>
@@ -8631,7 +9205,7 @@
             </w:tcBorders>
             <w:shd w:color="auto" w:fill="FFFFFF" w:val="clear"/>
             <w:tcMar>
-              <w:left w:w="98" w:type="dxa"/>
+              <w:left w:w="93" w:type="dxa"/>
             </w:tcMar>
           </w:tcPr>
           <w:p>
@@ -8662,7 +9236,7 @@
             </w:tcBorders>
             <w:shd w:color="auto" w:fill="FFFFFF" w:val="clear"/>
             <w:tcMar>
-              <w:left w:w="98" w:type="dxa"/>
+              <w:left w:w="93" w:type="dxa"/>
             </w:tcMar>
           </w:tcPr>
           <w:p>
@@ -8695,7 +9269,7 @@
             </w:tcBorders>
             <w:shd w:color="auto" w:fill="FFFFFF" w:val="clear"/>
             <w:tcMar>
-              <w:left w:w="98" w:type="dxa"/>
+              <w:left w:w="93" w:type="dxa"/>
             </w:tcMar>
           </w:tcPr>
           <w:p>
@@ -8729,7 +9303,7 @@
             </w:tcBorders>
             <w:shd w:color="auto" w:fill="FFFFFF" w:val="clear"/>
             <w:tcMar>
-              <w:left w:w="98" w:type="dxa"/>
+              <w:left w:w="93" w:type="dxa"/>
             </w:tcMar>
           </w:tcPr>
           <w:p>
@@ -8760,7 +9334,7 @@
             </w:tcBorders>
             <w:shd w:color="auto" w:fill="FFFFFF" w:val="clear"/>
             <w:tcMar>
-              <w:left w:w="98" w:type="dxa"/>
+              <w:left w:w="93" w:type="dxa"/>
             </w:tcMar>
           </w:tcPr>
           <w:p>
@@ -8791,7 +9365,7 @@
             </w:tcBorders>
             <w:shd w:color="auto" w:fill="FFFFFF" w:val="clear"/>
             <w:tcMar>
-              <w:left w:w="98" w:type="dxa"/>
+              <w:left w:w="93" w:type="dxa"/>
             </w:tcMar>
           </w:tcPr>
           <w:p>
@@ -8824,7 +9398,7 @@
             </w:tcBorders>
             <w:shd w:color="auto" w:fill="FFFFFF" w:val="clear"/>
             <w:tcMar>
-              <w:left w:w="98" w:type="dxa"/>
+              <w:left w:w="93" w:type="dxa"/>
             </w:tcMar>
           </w:tcPr>
           <w:p>
@@ -8858,7 +9432,7 @@
             </w:tcBorders>
             <w:shd w:color="auto" w:fill="FFFFFF" w:val="clear"/>
             <w:tcMar>
-              <w:left w:w="98" w:type="dxa"/>
+              <w:left w:w="93" w:type="dxa"/>
             </w:tcMar>
           </w:tcPr>
           <w:p>
@@ -8889,7 +9463,7 @@
             </w:tcBorders>
             <w:shd w:color="auto" w:fill="FFFFFF" w:val="clear"/>
             <w:tcMar>
-              <w:left w:w="98" w:type="dxa"/>
+              <w:left w:w="93" w:type="dxa"/>
             </w:tcMar>
           </w:tcPr>
           <w:p>
@@ -8920,7 +9494,7 @@
             </w:tcBorders>
             <w:shd w:color="auto" w:fill="FFFFFF" w:val="clear"/>
             <w:tcMar>
-              <w:left w:w="98" w:type="dxa"/>
+              <w:left w:w="93" w:type="dxa"/>
             </w:tcMar>
           </w:tcPr>
           <w:p>
@@ -8953,7 +9527,7 @@
             </w:tcBorders>
             <w:shd w:color="auto" w:fill="FFFFFF" w:val="clear"/>
             <w:tcMar>
-              <w:left w:w="98" w:type="dxa"/>
+              <w:left w:w="93" w:type="dxa"/>
             </w:tcMar>
           </w:tcPr>
           <w:p>
@@ -8987,7 +9561,7 @@
             </w:tcBorders>
             <w:shd w:color="auto" w:fill="FFFFFF" w:val="clear"/>
             <w:tcMar>
-              <w:left w:w="98" w:type="dxa"/>
+              <w:left w:w="93" w:type="dxa"/>
             </w:tcMar>
           </w:tcPr>
           <w:p>
@@ -9018,7 +9592,7 @@
             </w:tcBorders>
             <w:shd w:color="auto" w:fill="FFFFFF" w:val="clear"/>
             <w:tcMar>
-              <w:left w:w="98" w:type="dxa"/>
+              <w:left w:w="93" w:type="dxa"/>
             </w:tcMar>
           </w:tcPr>
           <w:p>
@@ -9049,7 +9623,7 @@
             </w:tcBorders>
             <w:shd w:color="auto" w:fill="FFFFFF" w:val="clear"/>
             <w:tcMar>
-              <w:left w:w="98" w:type="dxa"/>
+              <w:left w:w="93" w:type="dxa"/>
             </w:tcMar>
           </w:tcPr>
           <w:p>
@@ -9082,7 +9656,7 @@
             </w:tcBorders>
             <w:shd w:color="auto" w:fill="FFFFFF" w:val="clear"/>
             <w:tcMar>
-              <w:left w:w="98" w:type="dxa"/>
+              <w:left w:w="93" w:type="dxa"/>
             </w:tcMar>
           </w:tcPr>
           <w:p>
@@ -9116,7 +9690,7 @@
             </w:tcBorders>
             <w:shd w:color="auto" w:fill="FFFFFF" w:val="clear"/>
             <w:tcMar>
-              <w:left w:w="98" w:type="dxa"/>
+              <w:left w:w="93" w:type="dxa"/>
             </w:tcMar>
           </w:tcPr>
           <w:p>
@@ -9147,7 +9721,7 @@
             </w:tcBorders>
             <w:shd w:color="auto" w:fill="FFFFFF" w:val="clear"/>
             <w:tcMar>
-              <w:left w:w="98" w:type="dxa"/>
+              <w:left w:w="93" w:type="dxa"/>
             </w:tcMar>
           </w:tcPr>
           <w:p>
@@ -9178,7 +9752,7 @@
             </w:tcBorders>
             <w:shd w:color="auto" w:fill="FFFFFF" w:val="clear"/>
             <w:tcMar>
-              <w:left w:w="98" w:type="dxa"/>
+              <w:left w:w="93" w:type="dxa"/>
             </w:tcMar>
           </w:tcPr>
           <w:p>
@@ -9211,7 +9785,7 @@
             </w:tcBorders>
             <w:shd w:color="auto" w:fill="FFFFFF" w:val="clear"/>
             <w:tcMar>
-              <w:left w:w="98" w:type="dxa"/>
+              <w:left w:w="93" w:type="dxa"/>
             </w:tcMar>
           </w:tcPr>
           <w:p>
@@ -9245,7 +9819,7 @@
             </w:tcBorders>
             <w:shd w:color="auto" w:fill="FFFFFF" w:val="clear"/>
             <w:tcMar>
-              <w:left w:w="98" w:type="dxa"/>
+              <w:left w:w="93" w:type="dxa"/>
             </w:tcMar>
           </w:tcPr>
           <w:p>
@@ -9276,7 +9850,7 @@
             </w:tcBorders>
             <w:shd w:color="auto" w:fill="FFFFFF" w:val="clear"/>
             <w:tcMar>
-              <w:left w:w="98" w:type="dxa"/>
+              <w:left w:w="93" w:type="dxa"/>
             </w:tcMar>
           </w:tcPr>
           <w:p>
@@ -9309,7 +9883,7 @@
             </w:tcBorders>
             <w:shd w:color="auto" w:fill="FFFFFF" w:val="clear"/>
             <w:tcMar>
-              <w:left w:w="98" w:type="dxa"/>
+              <w:left w:w="93" w:type="dxa"/>
             </w:tcMar>
           </w:tcPr>
           <w:p>
@@ -9342,7 +9916,7 @@
             </w:tcBorders>
             <w:shd w:color="auto" w:fill="FFFFFF" w:val="clear"/>
             <w:tcMar>
-              <w:left w:w="98" w:type="dxa"/>
+              <w:left w:w="93" w:type="dxa"/>
             </w:tcMar>
           </w:tcPr>
           <w:p>
@@ -9381,7 +9955,7 @@
             </w:tcBorders>
             <w:shd w:color="auto" w:fill="FFFFFF" w:val="clear"/>
             <w:tcMar>
-              <w:left w:w="98" w:type="dxa"/>
+              <w:left w:w="93" w:type="dxa"/>
             </w:tcMar>
           </w:tcPr>
           <w:p>
@@ -9412,7 +9986,7 @@
             </w:tcBorders>
             <w:shd w:color="auto" w:fill="FFFFFF" w:val="clear"/>
             <w:tcMar>
-              <w:left w:w="98" w:type="dxa"/>
+              <w:left w:w="93" w:type="dxa"/>
             </w:tcMar>
           </w:tcPr>
           <w:p>
@@ -9443,7 +10017,7 @@
             </w:tcBorders>
             <w:shd w:color="auto" w:fill="FFFFFF" w:val="clear"/>
             <w:tcMar>
-              <w:left w:w="98" w:type="dxa"/>
+              <w:left w:w="93" w:type="dxa"/>
             </w:tcMar>
           </w:tcPr>
           <w:p>
@@ -9476,7 +10050,7 @@
             </w:tcBorders>
             <w:shd w:color="auto" w:fill="FFFFFF" w:val="clear"/>
             <w:tcMar>
-              <w:left w:w="98" w:type="dxa"/>
+              <w:left w:w="93" w:type="dxa"/>
             </w:tcMar>
           </w:tcPr>
           <w:p>
@@ -9510,7 +10084,7 @@
             </w:tcBorders>
             <w:shd w:color="auto" w:fill="FFFFFF" w:val="clear"/>
             <w:tcMar>
-              <w:left w:w="98" w:type="dxa"/>
+              <w:left w:w="93" w:type="dxa"/>
             </w:tcMar>
           </w:tcPr>
           <w:p>
@@ -9541,7 +10115,7 @@
             </w:tcBorders>
             <w:shd w:color="auto" w:fill="FFFFFF" w:val="clear"/>
             <w:tcMar>
-              <w:left w:w="98" w:type="dxa"/>
+              <w:left w:w="93" w:type="dxa"/>
             </w:tcMar>
           </w:tcPr>
           <w:p>
@@ -9572,7 +10146,7 @@
             </w:tcBorders>
             <w:shd w:color="auto" w:fill="FFFFFF" w:val="clear"/>
             <w:tcMar>
-              <w:left w:w="98" w:type="dxa"/>
+              <w:left w:w="93" w:type="dxa"/>
             </w:tcMar>
           </w:tcPr>
           <w:p>
@@ -9605,7 +10179,7 @@
             </w:tcBorders>
             <w:shd w:color="auto" w:fill="FFFFFF" w:val="clear"/>
             <w:tcMar>
-              <w:left w:w="98" w:type="dxa"/>
+              <w:left w:w="93" w:type="dxa"/>
             </w:tcMar>
           </w:tcPr>
           <w:p>
@@ -9639,7 +10213,7 @@
             </w:tcBorders>
             <w:shd w:color="auto" w:fill="FFFFFF" w:val="clear"/>
             <w:tcMar>
-              <w:left w:w="98" w:type="dxa"/>
+              <w:left w:w="93" w:type="dxa"/>
             </w:tcMar>
           </w:tcPr>
           <w:p>
@@ -9670,7 +10244,7 @@
             </w:tcBorders>
             <w:shd w:color="auto" w:fill="FFFFFF" w:val="clear"/>
             <w:tcMar>
-              <w:left w:w="98" w:type="dxa"/>
+              <w:left w:w="93" w:type="dxa"/>
             </w:tcMar>
           </w:tcPr>
           <w:p>
@@ -9701,7 +10275,7 @@
             </w:tcBorders>
             <w:shd w:color="auto" w:fill="FFFFFF" w:val="clear"/>
             <w:tcMar>
-              <w:left w:w="98" w:type="dxa"/>
+              <w:left w:w="93" w:type="dxa"/>
             </w:tcMar>
           </w:tcPr>
           <w:p>
@@ -9734,7 +10308,7 @@
             </w:tcBorders>
             <w:shd w:color="auto" w:fill="FFFFFF" w:val="clear"/>
             <w:tcMar>
-              <w:left w:w="98" w:type="dxa"/>
+              <w:left w:w="93" w:type="dxa"/>
             </w:tcMar>
           </w:tcPr>
           <w:p>
@@ -9768,7 +10342,7 @@
             </w:tcBorders>
             <w:shd w:color="auto" w:fill="FFFFFF" w:val="clear"/>
             <w:tcMar>
-              <w:left w:w="98" w:type="dxa"/>
+              <w:left w:w="93" w:type="dxa"/>
             </w:tcMar>
           </w:tcPr>
           <w:p>
@@ -9799,7 +10373,7 @@
             </w:tcBorders>
             <w:shd w:color="auto" w:fill="FFFFFF" w:val="clear"/>
             <w:tcMar>
-              <w:left w:w="98" w:type="dxa"/>
+              <w:left w:w="93" w:type="dxa"/>
             </w:tcMar>
           </w:tcPr>
           <w:p>
@@ -9830,7 +10404,7 @@
             </w:tcBorders>
             <w:shd w:color="auto" w:fill="FFFFFF" w:val="clear"/>
             <w:tcMar>
-              <w:left w:w="98" w:type="dxa"/>
+              <w:left w:w="93" w:type="dxa"/>
             </w:tcMar>
           </w:tcPr>
           <w:p>
@@ -9863,7 +10437,7 @@
             </w:tcBorders>
             <w:shd w:color="auto" w:fill="FFFFFF" w:val="clear"/>
             <w:tcMar>
-              <w:left w:w="98" w:type="dxa"/>
+              <w:left w:w="93" w:type="dxa"/>
             </w:tcMar>
           </w:tcPr>
           <w:p>
@@ -9897,7 +10471,7 @@
             </w:tcBorders>
             <w:shd w:color="auto" w:fill="FFFFFF" w:val="clear"/>
             <w:tcMar>
-              <w:left w:w="98" w:type="dxa"/>
+              <w:left w:w="93" w:type="dxa"/>
             </w:tcMar>
           </w:tcPr>
           <w:p>
@@ -9928,7 +10502,7 @@
             </w:tcBorders>
             <w:shd w:color="auto" w:fill="FFFFFF" w:val="clear"/>
             <w:tcMar>
-              <w:left w:w="98" w:type="dxa"/>
+              <w:left w:w="93" w:type="dxa"/>
             </w:tcMar>
           </w:tcPr>
           <w:p>
@@ -9959,7 +10533,7 @@
             </w:tcBorders>
             <w:shd w:color="auto" w:fill="FFFFFF" w:val="clear"/>
             <w:tcMar>
-              <w:left w:w="98" w:type="dxa"/>
+              <w:left w:w="93" w:type="dxa"/>
             </w:tcMar>
           </w:tcPr>
           <w:p>
@@ -9992,7 +10566,7 @@
             </w:tcBorders>
             <w:shd w:color="auto" w:fill="FFFFFF" w:val="clear"/>
             <w:tcMar>
-              <w:left w:w="98" w:type="dxa"/>
+              <w:left w:w="93" w:type="dxa"/>
             </w:tcMar>
           </w:tcPr>
           <w:p>
@@ -10026,7 +10600,7 @@
             </w:tcBorders>
             <w:shd w:color="auto" w:fill="FFFFFF" w:val="clear"/>
             <w:tcMar>
-              <w:left w:w="98" w:type="dxa"/>
+              <w:left w:w="93" w:type="dxa"/>
             </w:tcMar>
           </w:tcPr>
           <w:p>
@@ -10057,7 +10631,7 @@
             </w:tcBorders>
             <w:shd w:color="auto" w:fill="FFFFFF" w:val="clear"/>
             <w:tcMar>
-              <w:left w:w="98" w:type="dxa"/>
+              <w:left w:w="93" w:type="dxa"/>
             </w:tcMar>
           </w:tcPr>
           <w:p>
@@ -10088,7 +10662,7 @@
             </w:tcBorders>
             <w:shd w:color="auto" w:fill="FFFFFF" w:val="clear"/>
             <w:tcMar>
-              <w:left w:w="98" w:type="dxa"/>
+              <w:left w:w="93" w:type="dxa"/>
             </w:tcMar>
           </w:tcPr>
           <w:p>
@@ -10121,7 +10695,7 @@
             </w:tcBorders>
             <w:shd w:color="auto" w:fill="FFFFFF" w:val="clear"/>
             <w:tcMar>
-              <w:left w:w="98" w:type="dxa"/>
+              <w:left w:w="93" w:type="dxa"/>
             </w:tcMar>
           </w:tcPr>
           <w:p>
@@ -10155,7 +10729,7 @@
             </w:tcBorders>
             <w:shd w:color="auto" w:fill="FFFFFF" w:val="clear"/>
             <w:tcMar>
-              <w:left w:w="98" w:type="dxa"/>
+              <w:left w:w="93" w:type="dxa"/>
             </w:tcMar>
           </w:tcPr>
           <w:p>
@@ -10186,7 +10760,7 @@
             </w:tcBorders>
             <w:shd w:color="auto" w:fill="FFFFFF" w:val="clear"/>
             <w:tcMar>
-              <w:left w:w="98" w:type="dxa"/>
+              <w:left w:w="93" w:type="dxa"/>
             </w:tcMar>
           </w:tcPr>
           <w:p>
@@ -10217,7 +10791,7 @@
             </w:tcBorders>
             <w:shd w:color="auto" w:fill="FFFFFF" w:val="clear"/>
             <w:tcMar>
-              <w:left w:w="98" w:type="dxa"/>
+              <w:left w:w="93" w:type="dxa"/>
             </w:tcMar>
           </w:tcPr>
           <w:p>
@@ -10250,7 +10824,7 @@
             </w:tcBorders>
             <w:shd w:color="auto" w:fill="FFFFFF" w:val="clear"/>
             <w:tcMar>
-              <w:left w:w="98" w:type="dxa"/>
+              <w:left w:w="93" w:type="dxa"/>
             </w:tcMar>
           </w:tcPr>
           <w:p>
@@ -10284,7 +10858,7 @@
             </w:tcBorders>
             <w:shd w:color="auto" w:fill="FFFFFF" w:val="clear"/>
             <w:tcMar>
-              <w:left w:w="98" w:type="dxa"/>
+              <w:left w:w="93" w:type="dxa"/>
             </w:tcMar>
           </w:tcPr>
           <w:p>
@@ -10315,7 +10889,7 @@
             </w:tcBorders>
             <w:shd w:color="auto" w:fill="FFFFFF" w:val="clear"/>
             <w:tcMar>
-              <w:left w:w="98" w:type="dxa"/>
+              <w:left w:w="93" w:type="dxa"/>
             </w:tcMar>
           </w:tcPr>
           <w:p>
@@ -10346,7 +10920,7 @@
             </w:tcBorders>
             <w:shd w:color="auto" w:fill="FFFFFF" w:val="clear"/>
             <w:tcMar>
-              <w:left w:w="98" w:type="dxa"/>
+              <w:left w:w="93" w:type="dxa"/>
             </w:tcMar>
           </w:tcPr>
           <w:p>
@@ -10379,7 +10953,7 @@
             </w:tcBorders>
             <w:shd w:color="auto" w:fill="FFFFFF" w:val="clear"/>
             <w:tcMar>
-              <w:left w:w="98" w:type="dxa"/>
+              <w:left w:w="93" w:type="dxa"/>
             </w:tcMar>
           </w:tcPr>
           <w:p>
@@ -10413,7 +10987,7 @@
             </w:tcBorders>
             <w:shd w:color="auto" w:fill="FFFFFF" w:val="clear"/>
             <w:tcMar>
-              <w:left w:w="98" w:type="dxa"/>
+              <w:left w:w="93" w:type="dxa"/>
             </w:tcMar>
           </w:tcPr>
           <w:p>
@@ -10444,7 +11018,7 @@
             </w:tcBorders>
             <w:shd w:color="auto" w:fill="FFFFFF" w:val="clear"/>
             <w:tcMar>
-              <w:left w:w="98" w:type="dxa"/>
+              <w:left w:w="93" w:type="dxa"/>
             </w:tcMar>
           </w:tcPr>
           <w:p>
@@ -10475,7 +11049,7 @@
             </w:tcBorders>
             <w:shd w:color="auto" w:fill="FFFFFF" w:val="clear"/>
             <w:tcMar>
-              <w:left w:w="98" w:type="dxa"/>
+              <w:left w:w="93" w:type="dxa"/>
             </w:tcMar>
           </w:tcPr>
           <w:p>
@@ -10507,7 +11081,7 @@
             </w:tcBorders>
             <w:shd w:color="auto" w:fill="FFFFFF" w:val="clear"/>
             <w:tcMar>
-              <w:left w:w="98" w:type="dxa"/>
+              <w:left w:w="93" w:type="dxa"/>
             </w:tcMar>
           </w:tcPr>
           <w:p>
@@ -10540,7 +11114,7 @@
             </w:tcBorders>
             <w:shd w:color="auto" w:fill="FFFFFF" w:val="clear"/>
             <w:tcMar>
-              <w:left w:w="98" w:type="dxa"/>
+              <w:left w:w="93" w:type="dxa"/>
             </w:tcMar>
           </w:tcPr>
           <w:p>
@@ -10571,7 +11145,7 @@
             </w:tcBorders>
             <w:shd w:color="auto" w:fill="FFFFFF" w:val="clear"/>
             <w:tcMar>
-              <w:left w:w="98" w:type="dxa"/>
+              <w:left w:w="93" w:type="dxa"/>
             </w:tcMar>
           </w:tcPr>
           <w:p>
@@ -10602,7 +11176,7 @@
             </w:tcBorders>
             <w:shd w:color="auto" w:fill="FFFFFF" w:val="clear"/>
             <w:tcMar>
-              <w:left w:w="98" w:type="dxa"/>
+              <w:left w:w="93" w:type="dxa"/>
             </w:tcMar>
           </w:tcPr>
           <w:p>
@@ -10635,7 +11209,7 @@
             </w:tcBorders>
             <w:shd w:color="auto" w:fill="FFFFFF" w:val="clear"/>
             <w:tcMar>
-              <w:left w:w="98" w:type="dxa"/>
+              <w:left w:w="93" w:type="dxa"/>
             </w:tcMar>
           </w:tcPr>
           <w:p>
@@ -10659,7 +11233,7 @@
     </w:tbl>
     <w:p>
       <w:pPr>
-        <w:pStyle w:val="Caption"/>
+        <w:pStyle w:val="Caption1"/>
         <w:rPr/>
       </w:pPr>
       <w:r>
@@ -10706,7 +11280,7 @@
     </w:p>
     <w:p>
       <w:pPr>
-        <w:pStyle w:val="Ttulo7"/>
+        <w:pStyle w:val="Heading7"/>
         <w:spacing w:lineRule="auto" w:line="360"/>
         <w:ind w:left="360" w:hanging="0"/>
         <w:jc w:val="both"/>
@@ -10730,7 +11304,7 @@
     </w:p>
     <w:p>
       <w:pPr>
-        <w:pStyle w:val="Ttulo7"/>
+        <w:pStyle w:val="Heading7"/>
         <w:numPr>
           <w:ilvl w:val="0"/>
           <w:numId w:val="6"/>
@@ -10746,8 +11320,8 @@
           <w:color w:val="00000A"/>
         </w:rPr>
       </w:pPr>
-      <w:bookmarkStart w:id="14" w:name="_Toc478159986"/>
-      <w:bookmarkEnd w:id="14"/>
+      <w:bookmarkStart w:id="13" w:name="_Toc478159986"/>
+      <w:bookmarkEnd w:id="13"/>
       <w:r>
         <w:rPr>
           <w:rFonts w:eastAsia="Arial" w:cs="Arial" w:ascii="Arial" w:hAnsi="Arial"/>
@@ -10789,23 +11363,19 @@
         </w:rPr>
       </w:pPr>
       <w:r>
-        <w:rPr>
-          <w:rFonts w:eastAsia="Arial" w:cs="Arial" w:ascii="Arial" w:hAnsi="Arial"/>
-          <w:color w:val="00000A"/>
-        </w:rPr>
         <w:drawing>
-          <wp:anchor behindDoc="0" distT="0" distB="0" distL="114300" distR="118110" simplePos="0" locked="0" layoutInCell="1" allowOverlap="1" relativeHeight="2">
+          <wp:anchor behindDoc="0" distT="0" distB="0" distL="0" distR="0" simplePos="0" locked="0" layoutInCell="1" allowOverlap="1" relativeHeight="4">
             <wp:simplePos x="0" y="0"/>
             <wp:positionH relativeFrom="column">
-              <wp:posOffset>1779270</wp:posOffset>
+              <wp:posOffset>1605280</wp:posOffset>
             </wp:positionH>
             <wp:positionV relativeFrom="paragraph">
-              <wp:posOffset>417830</wp:posOffset>
+              <wp:posOffset>161925</wp:posOffset>
             </wp:positionV>
-            <wp:extent cx="2282825" cy="2484120"/>
+            <wp:extent cx="2534920" cy="3270885"/>
             <wp:effectExtent l="0" t="0" r="0" b="0"/>
             <wp:wrapTopAndBottom/>
-            <wp:docPr id="3" name="Imagem 1" descr=""/>
+            <wp:docPr id="3" name="Image1" descr=""/>
             <wp:cNvGraphicFramePr>
               <a:graphicFrameLocks xmlns:a="http://schemas.openxmlformats.org/drawingml/2006/main" noChangeAspect="1"/>
             </wp:cNvGraphicFramePr>
@@ -10813,7 +11383,7 @@
               <a:graphicData uri="http://schemas.openxmlformats.org/drawingml/2006/picture">
                 <pic:pic xmlns:pic="http://schemas.openxmlformats.org/drawingml/2006/picture">
                   <pic:nvPicPr>
-                    <pic:cNvPr id="3" name="Imagem 1" descr=""/>
+                    <pic:cNvPr id="3" name="Image1" descr=""/>
                     <pic:cNvPicPr>
                       <a:picLocks noChangeAspect="1" noChangeArrowheads="1"/>
                     </pic:cNvPicPr>
@@ -10827,7 +11397,7 @@
                   <pic:spPr bwMode="auto">
                     <a:xfrm>
                       <a:off x="0" y="0"/>
-                      <a:ext cx="2282825" cy="2484120"/>
+                      <a:ext cx="2534920" cy="3270885"/>
                     </a:xfrm>
                     <a:prstGeom prst="rect">
                       <a:avLst/>
@@ -10839,6 +11409,13 @@
           </wp:anchor>
         </w:drawing>
       </w:r>
+      <w:r>
+        <w:rPr>
+          <w:rFonts w:eastAsia="Arial" w:cs="Arial" w:ascii="Arial" w:hAnsi="Arial"/>
+          <w:color w:val="00000A"/>
+        </w:rPr>
+        <w:tab/>
+      </w:r>
     </w:p>
     <w:p>
       <w:pPr>
@@ -10971,10 +11548,7 @@
         </w:numPr>
         <w:spacing w:lineRule="auto" w:line="360"/>
         <w:jc w:val="both"/>
-        <w:rPr>
-          <w:rFonts w:ascii="Arial" w:hAnsi="Arial" w:eastAsia="Arial" w:cs="Arial"/>
-          <w:color w:val="00000A"/>
-        </w:rPr>
+        <w:rPr/>
       </w:pPr>
       <w:r>
         <w:rPr>
@@ -10989,7 +11563,7 @@
           <w:i/>
           <w:color w:val="00000A"/>
         </w:rPr>
-        <w:t>tag</w:t>
+        <w:t xml:space="preserve">tag </w:t>
       </w:r>
       <w:r>
         <w:rPr>
@@ -10998,8 +11572,8 @@
         </w:rPr>
         <w:t xml:space="preserve"> deve ser criada sempre que existir uma vers</w:t>
       </w:r>
-      <w:bookmarkStart w:id="15" w:name="_GoBack"/>
-      <w:bookmarkEnd w:id="15"/>
+      <w:bookmarkStart w:id="14" w:name="_GoBack"/>
+      <w:bookmarkEnd w:id="14"/>
       <w:r>
         <w:rPr>
           <w:rFonts w:eastAsia="Arial" w:cs="Arial" w:ascii="Arial" w:hAnsi="Arial"/>
@@ -11020,7 +11594,14 @@
           <w:rFonts w:eastAsia="Arial" w:cs="Arial" w:ascii="Arial" w:hAnsi="Arial"/>
           <w:color w:val="00000A"/>
         </w:rPr>
-        <w:t xml:space="preserve"> antes da aprovação pelo cliente (RC), e outra depois de sua aprovação (R).</w:t>
+        <w:t xml:space="preserve"> antes da aprovação pelo cliente (RC), e outra depois de sua aprovação (R). </w:t>
+      </w:r>
+      <w:r>
+        <w:rPr>
+          <w:rFonts w:eastAsia="Arial" w:cs="Arial" w:ascii="Arial" w:hAnsi="Arial"/>
+          <w:color w:val="00000A"/>
+        </w:rPr>
+        <w:t>Já se não ocorrer nenhuma destas ocasiões é recomendado gerar um Tag (B) para registrar o código implementado durante a iteração.</w:t>
       </w:r>
     </w:p>
     <w:p>
@@ -11127,7 +11708,7 @@
       <w:fldChar w:fldCharType="separate"/>
     </w:r>
     <w:r>
-      <w:t>8</w:t>
+      <w:t>14</w:t>
     </w:r>
     <w:r>
       <w:fldChar w:fldCharType="end"/>
@@ -11202,7 +11783,7 @@
         <w:szCs w:val="36"/>
       </w:rPr>
       <w:drawing>
-        <wp:anchor behindDoc="1" distT="0" distB="0" distL="0" distR="0" simplePos="0" locked="0" layoutInCell="1" allowOverlap="1" relativeHeight="4">
+        <wp:anchor behindDoc="1" distT="0" distB="0" distL="0" distR="0" simplePos="0" locked="0" layoutInCell="1" allowOverlap="1" relativeHeight="3">
           <wp:simplePos x="0" y="0"/>
           <wp:positionH relativeFrom="margin">
             <wp:posOffset>4718685</wp:posOffset>
@@ -12724,7 +13305,7 @@
       <w:lang w:val="pt-BR" w:eastAsia="pt-BR" w:bidi="ar-SA"/>
     </w:rPr>
   </w:style>
-  <w:style w:type="paragraph" w:styleId="Ttulo1">
+  <w:style w:type="paragraph" w:styleId="Heading1">
     <w:name w:val="Heading 1"/>
     <w:basedOn w:val="Normal"/>
     <w:next w:val="Normal"/>
@@ -12741,7 +13322,7 @@
       <w:szCs w:val="48"/>
     </w:rPr>
   </w:style>
-  <w:style w:type="paragraph" w:styleId="Ttulo2">
+  <w:style w:type="paragraph" w:styleId="Heading2">
     <w:name w:val="Heading 2"/>
     <w:basedOn w:val="Normal"/>
     <w:next w:val="Normal"/>
@@ -12758,7 +13339,7 @@
       <w:szCs w:val="36"/>
     </w:rPr>
   </w:style>
-  <w:style w:type="paragraph" w:styleId="Ttulo3">
+  <w:style w:type="paragraph" w:styleId="Heading3">
     <w:name w:val="Heading 3"/>
     <w:basedOn w:val="Normal"/>
     <w:next w:val="Normal"/>
@@ -12775,7 +13356,7 @@
       <w:szCs w:val="28"/>
     </w:rPr>
   </w:style>
-  <w:style w:type="paragraph" w:styleId="Ttulo4">
+  <w:style w:type="paragraph" w:styleId="Heading4">
     <w:name w:val="Heading 4"/>
     <w:basedOn w:val="Normal"/>
     <w:next w:val="Normal"/>
@@ -12790,7 +13371,7 @@
       <w:b/>
     </w:rPr>
   </w:style>
-  <w:style w:type="paragraph" w:styleId="Ttulo5">
+  <w:style w:type="paragraph" w:styleId="Heading5">
     <w:name w:val="Heading 5"/>
     <w:basedOn w:val="Normal"/>
     <w:next w:val="Normal"/>
@@ -12807,7 +13388,7 @@
       <w:szCs w:val="22"/>
     </w:rPr>
   </w:style>
-  <w:style w:type="paragraph" w:styleId="Ttulo6">
+  <w:style w:type="paragraph" w:styleId="Heading6">
     <w:name w:val="Heading 6"/>
     <w:basedOn w:val="Normal"/>
     <w:next w:val="Normal"/>
@@ -12824,7 +13405,7 @@
       <w:szCs w:val="20"/>
     </w:rPr>
   </w:style>
-  <w:style w:type="paragraph" w:styleId="Ttulo7">
+  <w:style w:type="paragraph" w:styleId="Heading7">
     <w:name w:val="Heading 7"/>
     <w:basedOn w:val="Normal"/>
     <w:next w:val="Normal"/>
@@ -12890,6 +13471,7 @@
     <w:basedOn w:val="DefaultParagraphFont"/>
     <w:uiPriority w:val="99"/>
     <w:unhideWhenUsed/>
+    <w:qFormat/>
     <w:rsid w:val="00c71b2b"/>
     <w:rPr>
       <w:color w:val="0563C1" w:themeColor="hyperlink"/>
@@ -13575,10 +14157,424 @@
       <w:rFonts w:cs="Wingdings"/>
     </w:rPr>
   </w:style>
-  <w:style w:type="paragraph" w:styleId="Ttulo">
-    <w:name w:val="Título"/>
+  <w:style w:type="character" w:styleId="ListLabel86">
+    <w:name w:val="ListLabel 86"/>
+    <w:qFormat/>
+    <w:rPr>
+      <w:rFonts w:ascii="Arial" w:hAnsi="Arial" w:cs="Arial"/>
+      <w:position w:val="0"/>
+      <w:sz w:val="24"/>
+      <w:sz w:val="24"/>
+      <w:vertAlign w:val="baseline"/>
+    </w:rPr>
+  </w:style>
+  <w:style w:type="character" w:styleId="ListLabel87">
+    <w:name w:val="ListLabel 87"/>
+    <w:qFormat/>
+    <w:rPr>
+      <w:rFonts w:cs="OpenSymbol"/>
+    </w:rPr>
+  </w:style>
+  <w:style w:type="character" w:styleId="ListLabel88">
+    <w:name w:val="ListLabel 88"/>
+    <w:qFormat/>
+    <w:rPr>
+      <w:rFonts w:cs="OpenSymbol"/>
+    </w:rPr>
+  </w:style>
+  <w:style w:type="character" w:styleId="ListLabel89">
+    <w:name w:val="ListLabel 89"/>
+    <w:qFormat/>
+    <w:rPr>
+      <w:rFonts w:cs="OpenSymbol"/>
+    </w:rPr>
+  </w:style>
+  <w:style w:type="character" w:styleId="ListLabel90">
+    <w:name w:val="ListLabel 90"/>
+    <w:qFormat/>
+    <w:rPr>
+      <w:rFonts w:cs="OpenSymbol"/>
+    </w:rPr>
+  </w:style>
+  <w:style w:type="character" w:styleId="ListLabel91">
+    <w:name w:val="ListLabel 91"/>
+    <w:qFormat/>
+    <w:rPr>
+      <w:rFonts w:cs="OpenSymbol"/>
+    </w:rPr>
+  </w:style>
+  <w:style w:type="character" w:styleId="ListLabel92">
+    <w:name w:val="ListLabel 92"/>
+    <w:qFormat/>
+    <w:rPr>
+      <w:rFonts w:cs="OpenSymbol"/>
+    </w:rPr>
+  </w:style>
+  <w:style w:type="character" w:styleId="ListLabel93">
+    <w:name w:val="ListLabel 93"/>
+    <w:qFormat/>
+    <w:rPr>
+      <w:rFonts w:cs="OpenSymbol"/>
+    </w:rPr>
+  </w:style>
+  <w:style w:type="character" w:styleId="ListLabel94">
+    <w:name w:val="ListLabel 94"/>
+    <w:qFormat/>
+    <w:rPr>
+      <w:rFonts w:cs="OpenSymbol"/>
+    </w:rPr>
+  </w:style>
+  <w:style w:type="character" w:styleId="ListLabel95">
+    <w:name w:val="ListLabel 95"/>
+    <w:qFormat/>
+    <w:rPr>
+      <w:rFonts w:ascii="Arial" w:hAnsi="Arial" w:cs="Arial"/>
+      <w:position w:val="0"/>
+      <w:sz w:val="24"/>
+      <w:sz w:val="24"/>
+      <w:vertAlign w:val="baseline"/>
+    </w:rPr>
+  </w:style>
+  <w:style w:type="character" w:styleId="ListLabel96">
+    <w:name w:val="ListLabel 96"/>
+    <w:qFormat/>
+    <w:rPr>
+      <w:rFonts w:cs="OpenSymbol"/>
+    </w:rPr>
+  </w:style>
+  <w:style w:type="character" w:styleId="ListLabel97">
+    <w:name w:val="ListLabel 97"/>
+    <w:qFormat/>
+    <w:rPr>
+      <w:rFonts w:cs="OpenSymbol"/>
+    </w:rPr>
+  </w:style>
+  <w:style w:type="character" w:styleId="ListLabel98">
+    <w:name w:val="ListLabel 98"/>
+    <w:qFormat/>
+    <w:rPr>
+      <w:rFonts w:cs="OpenSymbol"/>
+    </w:rPr>
+  </w:style>
+  <w:style w:type="character" w:styleId="ListLabel99">
+    <w:name w:val="ListLabel 99"/>
+    <w:qFormat/>
+    <w:rPr>
+      <w:rFonts w:cs="OpenSymbol"/>
+    </w:rPr>
+  </w:style>
+  <w:style w:type="character" w:styleId="ListLabel100">
+    <w:name w:val="ListLabel 100"/>
+    <w:qFormat/>
+    <w:rPr>
+      <w:rFonts w:cs="OpenSymbol"/>
+    </w:rPr>
+  </w:style>
+  <w:style w:type="character" w:styleId="ListLabel101">
+    <w:name w:val="ListLabel 101"/>
+    <w:qFormat/>
+    <w:rPr>
+      <w:rFonts w:cs="OpenSymbol"/>
+    </w:rPr>
+  </w:style>
+  <w:style w:type="character" w:styleId="ListLabel102">
+    <w:name w:val="ListLabel 102"/>
+    <w:qFormat/>
+    <w:rPr>
+      <w:rFonts w:cs="OpenSymbol"/>
+    </w:rPr>
+  </w:style>
+  <w:style w:type="character" w:styleId="ListLabel103">
+    <w:name w:val="ListLabel 103"/>
+    <w:qFormat/>
+    <w:rPr>
+      <w:rFonts w:cs="OpenSymbol"/>
+    </w:rPr>
+  </w:style>
+  <w:style w:type="character" w:styleId="ListLabel104">
+    <w:name w:val="ListLabel 104"/>
+    <w:qFormat/>
+    <w:rPr>
+      <w:rFonts w:ascii="Arial" w:hAnsi="Arial" w:cs="Arial"/>
+      <w:color w:val="00000A"/>
+      <w:position w:val="0"/>
+      <w:sz w:val="24"/>
+      <w:sz w:val="24"/>
+      <w:vertAlign w:val="baseline"/>
+    </w:rPr>
+  </w:style>
+  <w:style w:type="character" w:styleId="ListLabel105">
+    <w:name w:val="ListLabel 105"/>
+    <w:qFormat/>
+    <w:rPr>
+      <w:rFonts w:cs="OpenSymbol"/>
+    </w:rPr>
+  </w:style>
+  <w:style w:type="character" w:styleId="ListLabel106">
+    <w:name w:val="ListLabel 106"/>
+    <w:qFormat/>
+    <w:rPr>
+      <w:rFonts w:cs="OpenSymbol"/>
+    </w:rPr>
+  </w:style>
+  <w:style w:type="character" w:styleId="ListLabel107">
+    <w:name w:val="ListLabel 107"/>
+    <w:qFormat/>
+    <w:rPr>
+      <w:rFonts w:cs="OpenSymbol"/>
+    </w:rPr>
+  </w:style>
+  <w:style w:type="character" w:styleId="ListLabel108">
+    <w:name w:val="ListLabel 108"/>
+    <w:qFormat/>
+    <w:rPr>
+      <w:rFonts w:cs="OpenSymbol"/>
+    </w:rPr>
+  </w:style>
+  <w:style w:type="character" w:styleId="ListLabel109">
+    <w:name w:val="ListLabel 109"/>
+    <w:qFormat/>
+    <w:rPr>
+      <w:rFonts w:cs="OpenSymbol"/>
+    </w:rPr>
+  </w:style>
+  <w:style w:type="character" w:styleId="ListLabel110">
+    <w:name w:val="ListLabel 110"/>
+    <w:qFormat/>
+    <w:rPr>
+      <w:rFonts w:cs="OpenSymbol"/>
+    </w:rPr>
+  </w:style>
+  <w:style w:type="character" w:styleId="ListLabel111">
+    <w:name w:val="ListLabel 111"/>
+    <w:qFormat/>
+    <w:rPr>
+      <w:rFonts w:cs="OpenSymbol"/>
+    </w:rPr>
+  </w:style>
+  <w:style w:type="character" w:styleId="ListLabel112">
+    <w:name w:val="ListLabel 112"/>
+    <w:qFormat/>
+    <w:rPr>
+      <w:rFonts w:cs="OpenSymbol"/>
+    </w:rPr>
+  </w:style>
+  <w:style w:type="character" w:styleId="ListLabel113">
+    <w:name w:val="ListLabel 113"/>
+    <w:qFormat/>
+    <w:rPr>
+      <w:rFonts w:ascii="Arial" w:hAnsi="Arial" w:cs="OpenSymbol"/>
+      <w:u w:val="none"/>
+    </w:rPr>
+  </w:style>
+  <w:style w:type="character" w:styleId="ListLabel114">
+    <w:name w:val="ListLabel 114"/>
+    <w:qFormat/>
+    <w:rPr>
+      <w:rFonts w:cs="OpenSymbol"/>
+      <w:u w:val="none"/>
+    </w:rPr>
+  </w:style>
+  <w:style w:type="character" w:styleId="ListLabel115">
+    <w:name w:val="ListLabel 115"/>
+    <w:qFormat/>
+    <w:rPr>
+      <w:rFonts w:cs="OpenSymbol"/>
+      <w:u w:val="none"/>
+    </w:rPr>
+  </w:style>
+  <w:style w:type="character" w:styleId="ListLabel116">
+    <w:name w:val="ListLabel 116"/>
+    <w:qFormat/>
+    <w:rPr>
+      <w:rFonts w:cs="OpenSymbol"/>
+      <w:u w:val="none"/>
+    </w:rPr>
+  </w:style>
+  <w:style w:type="character" w:styleId="ListLabel117">
+    <w:name w:val="ListLabel 117"/>
+    <w:qFormat/>
+    <w:rPr>
+      <w:rFonts w:cs="OpenSymbol"/>
+      <w:u w:val="none"/>
+    </w:rPr>
+  </w:style>
+  <w:style w:type="character" w:styleId="ListLabel118">
+    <w:name w:val="ListLabel 118"/>
+    <w:qFormat/>
+    <w:rPr>
+      <w:rFonts w:cs="OpenSymbol"/>
+      <w:u w:val="none"/>
+    </w:rPr>
+  </w:style>
+  <w:style w:type="character" w:styleId="ListLabel119">
+    <w:name w:val="ListLabel 119"/>
+    <w:qFormat/>
+    <w:rPr>
+      <w:rFonts w:cs="OpenSymbol"/>
+      <w:u w:val="none"/>
+    </w:rPr>
+  </w:style>
+  <w:style w:type="character" w:styleId="ListLabel120">
+    <w:name w:val="ListLabel 120"/>
+    <w:qFormat/>
+    <w:rPr>
+      <w:rFonts w:cs="OpenSymbol"/>
+      <w:u w:val="none"/>
+    </w:rPr>
+  </w:style>
+  <w:style w:type="character" w:styleId="ListLabel121">
+    <w:name w:val="ListLabel 121"/>
+    <w:qFormat/>
+    <w:rPr>
+      <w:rFonts w:cs="OpenSymbol"/>
+      <w:u w:val="none"/>
+    </w:rPr>
+  </w:style>
+  <w:style w:type="character" w:styleId="ListLabel122">
+    <w:name w:val="ListLabel 122"/>
+    <w:qFormat/>
+    <w:rPr>
+      <w:rFonts w:ascii="Arial" w:hAnsi="Arial" w:cs="Symbol"/>
+      <w:color w:val="00000A"/>
+    </w:rPr>
+  </w:style>
+  <w:style w:type="character" w:styleId="ListLabel123">
+    <w:name w:val="ListLabel 123"/>
+    <w:qFormat/>
+    <w:rPr>
+      <w:rFonts w:cs="Courier New"/>
+    </w:rPr>
+  </w:style>
+  <w:style w:type="character" w:styleId="ListLabel124">
+    <w:name w:val="ListLabel 124"/>
+    <w:qFormat/>
+    <w:rPr>
+      <w:rFonts w:cs="Wingdings"/>
+    </w:rPr>
+  </w:style>
+  <w:style w:type="character" w:styleId="ListLabel125">
+    <w:name w:val="ListLabel 125"/>
+    <w:qFormat/>
+    <w:rPr>
+      <w:rFonts w:cs="Symbol"/>
+    </w:rPr>
+  </w:style>
+  <w:style w:type="character" w:styleId="ListLabel126">
+    <w:name w:val="ListLabel 126"/>
+    <w:qFormat/>
+    <w:rPr>
+      <w:rFonts w:cs="Courier New"/>
+    </w:rPr>
+  </w:style>
+  <w:style w:type="character" w:styleId="ListLabel127">
+    <w:name w:val="ListLabel 127"/>
+    <w:qFormat/>
+    <w:rPr>
+      <w:rFonts w:cs="Wingdings"/>
+    </w:rPr>
+  </w:style>
+  <w:style w:type="character" w:styleId="ListLabel128">
+    <w:name w:val="ListLabel 128"/>
+    <w:qFormat/>
+    <w:rPr>
+      <w:rFonts w:cs="Symbol"/>
+    </w:rPr>
+  </w:style>
+  <w:style w:type="character" w:styleId="ListLabel129">
+    <w:name w:val="ListLabel 129"/>
+    <w:qFormat/>
+    <w:rPr>
+      <w:rFonts w:cs="Courier New"/>
+    </w:rPr>
+  </w:style>
+  <w:style w:type="character" w:styleId="ListLabel130">
+    <w:name w:val="ListLabel 130"/>
+    <w:qFormat/>
+    <w:rPr>
+      <w:rFonts w:cs="Wingdings"/>
+    </w:rPr>
+  </w:style>
+  <w:style w:type="character" w:styleId="ListLabel131">
+    <w:name w:val="ListLabel 131"/>
+    <w:qFormat/>
+    <w:rPr>
+      <w:rFonts w:ascii="Arial" w:hAnsi="Arial" w:cs="Symbol"/>
+    </w:rPr>
+  </w:style>
+  <w:style w:type="character" w:styleId="ListLabel132">
+    <w:name w:val="ListLabel 132"/>
+    <w:qFormat/>
+    <w:rPr>
+      <w:rFonts w:cs="Courier New"/>
+    </w:rPr>
+  </w:style>
+  <w:style w:type="character" w:styleId="ListLabel133">
+    <w:name w:val="ListLabel 133"/>
+    <w:qFormat/>
+    <w:rPr>
+      <w:rFonts w:cs="Wingdings"/>
+    </w:rPr>
+  </w:style>
+  <w:style w:type="character" w:styleId="ListLabel134">
+    <w:name w:val="ListLabel 134"/>
+    <w:qFormat/>
+    <w:rPr>
+      <w:rFonts w:cs="Symbol"/>
+    </w:rPr>
+  </w:style>
+  <w:style w:type="character" w:styleId="ListLabel135">
+    <w:name w:val="ListLabel 135"/>
+    <w:qFormat/>
+    <w:rPr>
+      <w:rFonts w:cs="Courier New"/>
+    </w:rPr>
+  </w:style>
+  <w:style w:type="character" w:styleId="ListLabel136">
+    <w:name w:val="ListLabel 136"/>
+    <w:qFormat/>
+    <w:rPr>
+      <w:rFonts w:cs="Wingdings"/>
+    </w:rPr>
+  </w:style>
+  <w:style w:type="character" w:styleId="ListLabel137">
+    <w:name w:val="ListLabel 137"/>
+    <w:qFormat/>
+    <w:rPr>
+      <w:rFonts w:cs="Symbol"/>
+    </w:rPr>
+  </w:style>
+  <w:style w:type="character" w:styleId="ListLabel138">
+    <w:name w:val="ListLabel 138"/>
+    <w:qFormat/>
+    <w:rPr>
+      <w:rFonts w:cs="Courier New"/>
+    </w:rPr>
+  </w:style>
+  <w:style w:type="character" w:styleId="ListLabel139">
+    <w:name w:val="ListLabel 139"/>
+    <w:qFormat/>
+    <w:rPr>
+      <w:rFonts w:cs="Wingdings"/>
+    </w:rPr>
+  </w:style>
+  <w:style w:type="character" w:styleId="InternetLink">
+    <w:name w:val="Internet Link"/>
+    <w:rPr>
+      <w:color w:val="000080"/>
+      <w:u w:val="single"/>
+      <w:lang w:val="zxx" w:eastAsia="zxx" w:bidi="zxx"/>
+    </w:rPr>
+  </w:style>
+  <w:style w:type="character" w:styleId="IndexLink">
+    <w:name w:val="Index Link"/>
+    <w:qFormat/>
+    <w:rPr/>
+  </w:style>
+  <w:style w:type="paragraph" w:styleId="Heading">
+    <w:name w:val="Heading"/>
     <w:basedOn w:val="Normal"/>
-    <w:next w:val="Corpodetexto"/>
+    <w:next w:val="TextBody"/>
     <w:qFormat/>
     <w:pPr>
       <w:keepNext/>
@@ -13590,7 +14586,7 @@
       <w:szCs w:val="28"/>
     </w:rPr>
   </w:style>
-  <w:style w:type="paragraph" w:styleId="Corpodetexto">
+  <w:style w:type="paragraph" w:styleId="TextBody">
     <w:name w:val="Body Text"/>
     <w:basedOn w:val="Normal"/>
     <w:pPr>
@@ -13598,15 +14594,15 @@
     </w:pPr>
     <w:rPr/>
   </w:style>
-  <w:style w:type="paragraph" w:styleId="Lista">
+  <w:style w:type="paragraph" w:styleId="List">
     <w:name w:val="List"/>
-    <w:basedOn w:val="Corpodetexto"/>
+    <w:basedOn w:val="TextBody"/>
     <w:pPr/>
     <w:rPr>
       <w:rFonts w:cs="FreeSans"/>
     </w:rPr>
   </w:style>
-  <w:style w:type="paragraph" w:styleId="Legenda">
+  <w:style w:type="paragraph" w:styleId="Caption">
     <w:name w:val="Caption"/>
     <w:basedOn w:val="Normal"/>
     <w:qFormat/>
@@ -13622,6 +14618,31 @@
       <w:szCs w:val="24"/>
     </w:rPr>
   </w:style>
+  <w:style w:type="paragraph" w:styleId="Index">
+    <w:name w:val="Index"/>
+    <w:basedOn w:val="Normal"/>
+    <w:qFormat/>
+    <w:pPr>
+      <w:suppressLineNumbers/>
+    </w:pPr>
+    <w:rPr>
+      <w:rFonts w:cs="FreeSans"/>
+    </w:rPr>
+  </w:style>
+  <w:style w:type="paragraph" w:styleId="Ttulo">
+    <w:name w:val="Título"/>
+    <w:basedOn w:val="Normal"/>
+    <w:qFormat/>
+    <w:pPr>
+      <w:keepNext/>
+      <w:spacing w:before="240" w:after="120"/>
+    </w:pPr>
+    <w:rPr>
+      <w:rFonts w:ascii="Liberation Sans" w:hAnsi="Liberation Sans" w:eastAsia="Noto Sans CJK SC Regular" w:cs="FreeSans"/>
+      <w:sz w:val="28"/>
+      <w:szCs w:val="28"/>
+    </w:rPr>
+  </w:style>
   <w:style w:type="paragraph" w:styleId="Ndice">
     <w:name w:val="Índice"/>
     <w:basedOn w:val="Normal"/>
@@ -13633,7 +14654,7 @@
       <w:rFonts w:cs="FreeSans"/>
     </w:rPr>
   </w:style>
-  <w:style w:type="paragraph" w:styleId="Ttulododocumento">
+  <w:style w:type="paragraph" w:styleId="Title">
     <w:name w:val="Title"/>
     <w:basedOn w:val="Normal"/>
     <w:next w:val="Normal"/>
@@ -13649,7 +14670,7 @@
       <w:szCs w:val="72"/>
     </w:rPr>
   </w:style>
-  <w:style w:type="paragraph" w:styleId="Subttulo">
+  <w:style w:type="paragraph" w:styleId="Subtitle">
     <w:name w:val="Subtitle"/>
     <w:basedOn w:val="Normal"/>
     <w:next w:val="Normal"/>
@@ -13667,7 +14688,7 @@
       <w:szCs w:val="48"/>
     </w:rPr>
   </w:style>
-  <w:style w:type="paragraph" w:styleId="Cabealho">
+  <w:style w:type="paragraph" w:styleId="Header">
     <w:name w:val="Header"/>
     <w:basedOn w:val="Normal"/>
     <w:link w:val="CabealhoChar"/>
@@ -13682,7 +14703,7 @@
     </w:pPr>
     <w:rPr/>
   </w:style>
-  <w:style w:type="paragraph" w:styleId="Rodap">
+  <w:style w:type="paragraph" w:styleId="Footer">
     <w:name w:val="Footer"/>
     <w:basedOn w:val="Normal"/>
     <w:link w:val="RodapChar"/>
@@ -13697,7 +14718,7 @@
     </w:pPr>
     <w:rPr/>
   </w:style>
-  <w:style w:type="paragraph" w:styleId="Sumrio7">
+  <w:style w:type="paragraph" w:styleId="Contents7">
     <w:name w:val="TOC 7"/>
     <w:basedOn w:val="Normal"/>
     <w:next w:val="Normal"/>
@@ -13729,7 +14750,7 @@
     </w:pPr>
     <w:rPr/>
   </w:style>
-  <w:style w:type="paragraph" w:styleId="Caption">
+  <w:style w:type="paragraph" w:styleId="Caption1">
     <w:name w:val="caption"/>
     <w:basedOn w:val="Normal"/>
     <w:next w:val="Normal"/>

</xml_diff>